<commit_message>
neue quellen hinzugefügt! REST-Einführung geschrieben
</commit_message>
<xml_diff>
--- a/Schriftliche_Arbeit/Arbeit.docx
+++ b/Schriftliche_Arbeit/Arbeit.docx
@@ -101,7 +101,6 @@
           <w:docPartUnique/>
         </w:docPartObj>
       </w:sdtPr>
-      <w:sdtEndPr/>
       <w:sdtContent>
         <w:p>
           <w:pPr>
@@ -1186,7 +1185,23 @@
           <w:sz w:val="24"/>
           <w:szCs w:val="24"/>
         </w:rPr>
-        <w:t>im Internet.</w:t>
+        <w:t>im Internet</w:t>
+      </w:r>
+      <w:r>
+        <w:rPr>
+          <w:rFonts w:ascii="Arial" w:hAnsi="Arial" w:cs="Arial"/>
+          <w:sz w:val="24"/>
+          <w:szCs w:val="24"/>
+        </w:rPr>
+        <w:t xml:space="preserve"> bzw. über ein internes Netzwerk</w:t>
+      </w:r>
+      <w:r>
+        <w:rPr>
+          <w:rFonts w:ascii="Arial" w:hAnsi="Arial" w:cs="Arial"/>
+          <w:sz w:val="24"/>
+          <w:szCs w:val="24"/>
+        </w:rPr>
+        <w:t>.</w:t>
       </w:r>
       <w:r>
         <w:rPr>
@@ -1252,7 +1267,51 @@
           <w:sz w:val="24"/>
           <w:szCs w:val="24"/>
         </w:rPr>
-        <w:t xml:space="preserve"> an. Als Transportprotokoll nutzen die heute gängigen Architekturen SOAP und REST das </w:t>
+        <w:t xml:space="preserve"> an. </w:t>
+      </w:r>
+    </w:p>
+    <w:p>
+      <w:pPr>
+        <w:jc w:val="both"/>
+        <w:rPr>
+          <w:rFonts w:ascii="Arial" w:hAnsi="Arial" w:cs="Arial"/>
+          <w:sz w:val="24"/>
+          <w:szCs w:val="24"/>
+        </w:rPr>
+      </w:pPr>
+    </w:p>
+    <w:p>
+      <w:pPr>
+        <w:jc w:val="both"/>
+        <w:rPr>
+          <w:rFonts w:ascii="Arial" w:hAnsi="Arial" w:cs="Arial"/>
+          <w:sz w:val="24"/>
+          <w:szCs w:val="24"/>
+        </w:rPr>
+      </w:pPr>
+      <w:r>
+        <w:rPr>
+          <w:rFonts w:ascii="Arial" w:hAnsi="Arial" w:cs="Arial"/>
+          <w:sz w:val="24"/>
+          <w:szCs w:val="24"/>
+        </w:rPr>
+        <w:t>Für den Austausch und die Manipulati</w:t>
+      </w:r>
+      <w:r>
+        <w:rPr>
+          <w:rFonts w:ascii="Arial" w:hAnsi="Arial" w:cs="Arial"/>
+          <w:sz w:val="24"/>
+          <w:szCs w:val="24"/>
+        </w:rPr>
+        <w:t>on von Daten über definierte S</w:t>
+      </w:r>
+      <w:r>
+        <w:rPr>
+          <w:rFonts w:ascii="Arial" w:hAnsi="Arial" w:cs="Arial"/>
+          <w:sz w:val="24"/>
+          <w:szCs w:val="24"/>
+        </w:rPr>
+        <w:t>chnittstellen hat sich die Architektur REST (</w:t>
       </w:r>
       <w:proofErr w:type="spellStart"/>
       <w:r>
@@ -1261,6 +1320,131 @@
           <w:sz w:val="24"/>
           <w:szCs w:val="24"/>
         </w:rPr>
+        <w:t>Representational</w:t>
+      </w:r>
+      <w:proofErr w:type="spellEnd"/>
+      <w:r>
+        <w:rPr>
+          <w:rFonts w:ascii="Arial" w:hAnsi="Arial" w:cs="Arial"/>
+          <w:sz w:val="24"/>
+          <w:szCs w:val="24"/>
+        </w:rPr>
+        <w:t xml:space="preserve"> State Transfer) etabliert [HEI10]. </w:t>
+      </w:r>
+      <w:r>
+        <w:rPr>
+          <w:rFonts w:ascii="Arial" w:hAnsi="Arial" w:cs="Arial"/>
+          <w:sz w:val="24"/>
+          <w:szCs w:val="24"/>
+        </w:rPr>
+        <w:t>Die Grundlagen hat Roy Fielding im Jahr 20</w:t>
+      </w:r>
+      <w:r>
+        <w:rPr>
+          <w:rFonts w:ascii="Arial" w:hAnsi="Arial" w:cs="Arial"/>
+          <w:sz w:val="24"/>
+          <w:szCs w:val="24"/>
+        </w:rPr>
+        <w:t>0</w:t>
+      </w:r>
+      <w:r>
+        <w:rPr>
+          <w:rFonts w:ascii="Arial" w:hAnsi="Arial" w:cs="Arial"/>
+          <w:sz w:val="24"/>
+          <w:szCs w:val="24"/>
+        </w:rPr>
+        <w:t>0 in seiner Doktorarbeit gelegt. [FIE00]. Nachfolgend sollen die Eigenschaften von REST und die Abgrenzungen zu SOAP aufgezeigt werden.</w:t>
+      </w:r>
+    </w:p>
+    <w:p>
+      <w:pPr>
+        <w:jc w:val="both"/>
+        <w:rPr>
+          <w:rFonts w:ascii="Arial" w:hAnsi="Arial" w:cs="Arial"/>
+          <w:sz w:val="24"/>
+          <w:szCs w:val="24"/>
+        </w:rPr>
+      </w:pPr>
+      <w:bookmarkStart w:id="3" w:name="_GoBack"/>
+      <w:bookmarkEnd w:id="3"/>
+    </w:p>
+    <w:p>
+      <w:pPr>
+        <w:jc w:val="both"/>
+        <w:rPr>
+          <w:rFonts w:ascii="Arial" w:hAnsi="Arial" w:cs="Arial"/>
+          <w:sz w:val="24"/>
+          <w:szCs w:val="24"/>
+        </w:rPr>
+      </w:pPr>
+    </w:p>
+    <w:p>
+      <w:pPr>
+        <w:jc w:val="both"/>
+        <w:rPr>
+          <w:rFonts w:ascii="Arial" w:hAnsi="Arial" w:cs="Arial"/>
+          <w:sz w:val="24"/>
+          <w:szCs w:val="24"/>
+        </w:rPr>
+      </w:pPr>
+    </w:p>
+    <w:p>
+      <w:pPr>
+        <w:jc w:val="both"/>
+        <w:rPr>
+          <w:rFonts w:ascii="Arial" w:hAnsi="Arial" w:cs="Arial"/>
+          <w:sz w:val="24"/>
+          <w:szCs w:val="24"/>
+        </w:rPr>
+      </w:pPr>
+      <w:r>
+        <w:rPr>
+          <w:rFonts w:ascii="Arial" w:hAnsi="Arial" w:cs="Arial"/>
+          <w:sz w:val="24"/>
+          <w:szCs w:val="24"/>
+        </w:rPr>
+        <w:lastRenderedPageBreak/>
+        <w:t>Als Transportprotokoll nutzen die heute gängigen Architekturen SOAP</w:t>
+      </w:r>
+      <w:r>
+        <w:rPr>
+          <w:rFonts w:ascii="Arial" w:hAnsi="Arial" w:cs="Arial"/>
+          <w:sz w:val="24"/>
+          <w:szCs w:val="24"/>
+        </w:rPr>
+        <w:t>1</w:t>
+      </w:r>
+      <w:r>
+        <w:rPr>
+          <w:rFonts w:ascii="Arial" w:hAnsi="Arial" w:cs="Arial"/>
+          <w:sz w:val="24"/>
+          <w:szCs w:val="24"/>
+        </w:rPr>
+        <w:t xml:space="preserve"> und REST</w:t>
+      </w:r>
+      <w:r>
+        <w:rPr>
+          <w:rFonts w:ascii="Arial" w:hAnsi="Arial" w:cs="Arial"/>
+          <w:sz w:val="24"/>
+          <w:szCs w:val="24"/>
+        </w:rPr>
+        <w:t>2</w:t>
+      </w:r>
+      <w:r>
+        <w:rPr>
+          <w:rFonts w:ascii="Arial" w:hAnsi="Arial" w:cs="Arial"/>
+          <w:sz w:val="24"/>
+          <w:szCs w:val="24"/>
+        </w:rPr>
+        <w:t xml:space="preserve"> das </w:t>
+      </w:r>
+      <w:proofErr w:type="spellStart"/>
+      <w:r>
+        <w:rPr>
+          <w:rFonts w:ascii="Arial" w:hAnsi="Arial" w:cs="Arial"/>
+          <w:sz w:val="24"/>
+          <w:szCs w:val="24"/>
+        </w:rPr>
         <w:t>Hyper</w:t>
       </w:r>
       <w:proofErr w:type="spellEnd"/>
@@ -1296,7 +1480,15 @@
           <w:sz w:val="24"/>
           <w:szCs w:val="24"/>
         </w:rPr>
-        <w:t xml:space="preserve"> macht die Web Anwendung somit </w:t>
+        <w:t xml:space="preserve"> macht di</w:t>
+      </w:r>
+      <w:r>
+        <w:rPr>
+          <w:rFonts w:ascii="Arial" w:hAnsi="Arial" w:cs="Arial"/>
+          <w:sz w:val="24"/>
+          <w:szCs w:val="24"/>
+        </w:rPr>
+        <w:t xml:space="preserve">e Web Anwendung somit </w:t>
       </w:r>
       <w:proofErr w:type="spellStart"/>
       <w:r>
@@ -1536,16 +1728,7 @@
           <w:sz w:val="24"/>
           <w:szCs w:val="24"/>
         </w:rPr>
-        <w:t xml:space="preserve">Sicher im </w:t>
-      </w:r>
-      <w:r>
-        <w:rPr>
-          <w:rFonts w:ascii="Arial" w:hAnsi="Arial" w:cs="Arial"/>
-          <w:sz w:val="24"/>
-          <w:szCs w:val="24"/>
-        </w:rPr>
-        <w:lastRenderedPageBreak/>
-        <w:t>Zusammenhang mit der Methode GET bedeutet, dass der Aufruf einer Ressource durch einen Benutzer keinen Seiteneffekt hervorruft, d.h. dass die Anfrage keinen vom Benutzer erwarteten Einfluss auf andere Ressourcen oder den Betrieb des Servers haben darf.[W3C]</w:t>
+        <w:t>Sicher im Zusammenhang mit der Methode GET bedeutet, dass der Aufruf einer Ressource durch einen Benutzer keinen Seiteneffekt hervorruft, d.h. dass die Anfrage keinen vom Benutzer erwarteten Einfluss auf andere Ressourcen oder den Betrieb des Servers haben darf.[W3C]</w:t>
       </w:r>
       <w:r>
         <w:rPr>
@@ -1735,15 +1918,7 @@
           <w:sz w:val="24"/>
           <w:szCs w:val="24"/>
         </w:rPr>
-        <w:t xml:space="preserve"> </w:t>
-      </w:r>
-      <w:r>
-        <w:rPr>
-          <w:rFonts w:ascii="Arial" w:hAnsi="Arial" w:cs="Arial"/>
-          <w:sz w:val="24"/>
-          <w:szCs w:val="24"/>
-        </w:rPr>
-        <w:t>[Bur10]</w:t>
+        <w:t xml:space="preserve"> [Bur10]</w:t>
       </w:r>
     </w:p>
     <w:p>
@@ -1833,6 +2008,14 @@
           <w:sz w:val="24"/>
           <w:szCs w:val="24"/>
         </w:rPr>
+        <w:t xml:space="preserve"> [Bur10]</w:t>
+      </w:r>
+      <w:r>
+        <w:rPr>
+          <w:rFonts w:ascii="Arial" w:hAnsi="Arial" w:cs="Arial"/>
+          <w:sz w:val="24"/>
+          <w:szCs w:val="24"/>
+        </w:rPr>
         <w:t xml:space="preserve"> </w:t>
       </w:r>
       <w:r>
@@ -1841,39 +2024,7 @@
           <w:sz w:val="24"/>
           <w:szCs w:val="24"/>
         </w:rPr>
-        <w:t>[Bur10]</w:t>
-      </w:r>
-      <w:r>
-        <w:rPr>
-          <w:rFonts w:ascii="Arial" w:hAnsi="Arial" w:cs="Arial"/>
-          <w:sz w:val="24"/>
-          <w:szCs w:val="24"/>
-        </w:rPr>
-        <w:t xml:space="preserve"> </w:t>
-      </w:r>
-      <w:r>
-        <w:rPr>
-          <w:rFonts w:ascii="Arial" w:hAnsi="Arial" w:cs="Arial"/>
-          <w:sz w:val="24"/>
-          <w:szCs w:val="24"/>
-        </w:rPr>
-        <w:t>[</w:t>
-      </w:r>
-      <w:r>
-        <w:rPr>
-          <w:rFonts w:ascii="Arial" w:hAnsi="Arial" w:cs="Arial"/>
-          <w:sz w:val="24"/>
-          <w:szCs w:val="24"/>
-        </w:rPr>
-        <w:t>W3C</w:t>
-      </w:r>
-      <w:r>
-        <w:rPr>
-          <w:rFonts w:ascii="Arial" w:hAnsi="Arial" w:cs="Arial"/>
-          <w:sz w:val="24"/>
-          <w:szCs w:val="24"/>
-        </w:rPr>
-        <w:t>]</w:t>
+        <w:t>[W3C]</w:t>
       </w:r>
     </w:p>
     <w:p>
@@ -1919,6 +2070,7 @@
           <w:sz w:val="24"/>
           <w:szCs w:val="24"/>
         </w:rPr>
+        <w:lastRenderedPageBreak/>
         <w:t>Die Methode HEAD stellt die gleiche Funktionalität wie die Methode GET zur Verfügung. Der Unterschied besteht darin, dass der Server bei einer HEAD-Anfrage nicht zwingende den Inhalt der aufgerufenen Ressource zurücksendet, sondern nur die Meta-Daten die die Ressource betreffen.</w:t>
       </w:r>
       <w:r>
@@ -2059,16 +2211,7 @@
           <w:sz w:val="24"/>
           <w:szCs w:val="24"/>
         </w:rPr>
-        <w:t xml:space="preserve">Die Methode TRACE stellt Funktionalitäten zur Verfügung mit denen der Nutzer zu Testzwecken Anfragen an den Server schickt und der Server die verarbeitet Anfrage zurücksendet. Mit dieser Methode kann </w:t>
-      </w:r>
-      <w:r>
-        <w:rPr>
-          <w:rFonts w:ascii="Arial" w:hAnsi="Arial" w:cs="Arial"/>
-          <w:sz w:val="24"/>
-          <w:szCs w:val="24"/>
-        </w:rPr>
-        <w:lastRenderedPageBreak/>
-        <w:t>der Nutzer die Rückantwort auswerten und die gewonnenen Informationen zur Fehlerbehebung oder Diagnose nutzen. [W3C]</w:t>
+        <w:t>Die Methode TRACE stellt Funktionalitäten zur Verfügung mit denen der Nutzer zu Testzwecken Anfragen an den Server schickt und der Server die verarbeitet Anfrage zurücksendet. Mit dieser Methode kann der Nutzer die Rückantwort auswerten und die gewonnenen Informationen zur Fehlerbehebung oder Diagnose nutzen. [W3C]</w:t>
       </w:r>
     </w:p>
     <w:p>
@@ -2114,65 +2257,7 @@
           <w:sz w:val="24"/>
           <w:szCs w:val="24"/>
         </w:rPr>
-        <w:t>Die letzte zu betrachtende Methode ist CONNECT. Diese Methode steht für die Nutzung von Proxy-Eigenschaften zur Verfügung, um dynamisch auf gesicherten bzw. getunnelten Netzwerkverkehr umzuschalten. [W3C</w:t>
-      </w:r>
-      <w:bookmarkStart w:id="3" w:name="_GoBack"/>
-      <w:bookmarkEnd w:id="3"/>
-      <w:r>
-        <w:rPr>
-          <w:rFonts w:ascii="Arial" w:hAnsi="Arial" w:cs="Arial"/>
-          <w:sz w:val="24"/>
-          <w:szCs w:val="24"/>
-        </w:rPr>
-        <w:t>]</w:t>
-      </w:r>
-    </w:p>
-    <w:p>
-      <w:pPr>
-        <w:jc w:val="both"/>
-        <w:rPr>
-          <w:rFonts w:ascii="Arial" w:hAnsi="Arial" w:cs="Arial"/>
-          <w:sz w:val="24"/>
-          <w:szCs w:val="24"/>
-        </w:rPr>
-      </w:pPr>
-    </w:p>
-    <w:p>
-      <w:pPr>
-        <w:jc w:val="both"/>
-        <w:rPr>
-          <w:rFonts w:ascii="Arial" w:hAnsi="Arial" w:cs="Arial"/>
-          <w:sz w:val="24"/>
-          <w:szCs w:val="24"/>
-        </w:rPr>
-      </w:pPr>
-    </w:p>
-    <w:p>
-      <w:pPr>
-        <w:jc w:val="both"/>
-        <w:rPr>
-          <w:rFonts w:ascii="Arial" w:hAnsi="Arial" w:cs="Arial"/>
-          <w:sz w:val="24"/>
-          <w:szCs w:val="24"/>
-        </w:rPr>
-      </w:pPr>
-      <w:proofErr w:type="spellStart"/>
-      <w:r>
-        <w:rPr>
-          <w:rFonts w:ascii="Arial" w:hAnsi="Arial" w:cs="Arial"/>
-          <w:sz w:val="24"/>
-          <w:szCs w:val="24"/>
-        </w:rPr>
-        <w:t>Hyper</w:t>
-      </w:r>
-      <w:proofErr w:type="spellEnd"/>
-      <w:r>
-        <w:rPr>
-          <w:rFonts w:ascii="Arial" w:hAnsi="Arial" w:cs="Arial"/>
-          <w:sz w:val="24"/>
-          <w:szCs w:val="24"/>
-        </w:rPr>
-        <w:t xml:space="preserve"> Text Transfer Protocol</w:t>
+        <w:t>Die letzte zu betrachtende Methode ist CONNECT. Diese Methode steht für die Nutzung von Proxy-Eigenschaften zur Verfügung, um dynamisch auf gesicherten bzw. getunnelten Netzwerkverkehr umzuschalten. [W3C]</w:t>
       </w:r>
     </w:p>
     <w:p>
@@ -2466,6 +2551,7 @@
           <w:szCs w:val="24"/>
           <w:highlight w:val="yellow"/>
         </w:rPr>
+        <w:lastRenderedPageBreak/>
         <w:t>Sicher</w:t>
       </w:r>
       <w:r>
@@ -2661,7 +2747,6 @@
           <w:sz w:val="24"/>
           <w:szCs w:val="24"/>
         </w:rPr>
-        <w:lastRenderedPageBreak/>
         <w:t>Datenbank</w:t>
       </w:r>
     </w:p>
@@ -4650,7 +4735,7 @@
 </file>
 
 <file path=customXml/itemProps1.xml><?xml version="1.0" encoding="utf-8"?>
-<ds:datastoreItem xmlns:ds="http://schemas.openxmlformats.org/officeDocument/2006/customXml" ds:itemID="{E369DDAA-E734-4CFB-B93A-7FDB1CC50061}">
+<ds:datastoreItem xmlns:ds="http://schemas.openxmlformats.org/officeDocument/2006/customXml" ds:itemID="{7EE0563A-4EDE-42DB-81BF-3920C507A822}">
   <ds:schemaRefs>
     <ds:schemaRef ds:uri="http://schemas.openxmlformats.org/officeDocument/2006/bibliography"/>
   </ds:schemaRefs>

</xml_diff>

<commit_message>
erweitert um die Einführung für tests
</commit_message>
<xml_diff>
--- a/Schriftliche_Arbeit/Arbeit.docx
+++ b/Schriftliche_Arbeit/Arbeit.docx
@@ -1419,15 +1419,6 @@
       </w:r>
       <w:r>
         <w:rPr>
-          <w:rStyle w:val="Endnotenzeichen"/>
-          <w:rFonts w:ascii="Arial" w:hAnsi="Arial" w:cs="Arial"/>
-          <w:sz w:val="24"/>
-          <w:szCs w:val="24"/>
-        </w:rPr>
-        <w:endnoteReference w:id="2"/>
-      </w:r>
-      <w:r>
-        <w:rPr>
           <w:rFonts w:ascii="Arial" w:hAnsi="Arial" w:cs="Arial"/>
           <w:sz w:val="24"/>
           <w:szCs w:val="24"/>
@@ -1492,8 +1483,6 @@
         </w:rPr>
         <w:t xml:space="preserve">. Die Idee bei REST liegt in der einfache Manipulation der angesprochen Ressourcen. Dabei sollen einfache Schnittstellen definiert werden, um </w:t>
       </w:r>
-      <w:bookmarkStart w:id="3" w:name="_GoBack"/>
-      <w:bookmarkEnd w:id="3"/>
       <w:r>
         <w:rPr>
           <w:rFonts w:ascii="Arial" w:hAnsi="Arial" w:cs="Arial"/>
@@ -3676,25 +3665,7 @@
           <w:szCs w:val="24"/>
           <w:lang w:val="en-US"/>
         </w:rPr>
-        <w:t>“</w:t>
-      </w:r>
-      <w:r>
-        <w:rPr>
-          <w:rFonts w:ascii="Arial" w:hAnsi="Arial" w:cs="Arial"/>
-          <w:sz w:val="24"/>
-          <w:szCs w:val="24"/>
-          <w:lang w:val="en-US"/>
-        </w:rPr>
-        <w:t>parameter</w:t>
-      </w:r>
-      <w:r>
-        <w:rPr>
-          <w:rFonts w:ascii="Arial" w:hAnsi="Arial" w:cs="Arial"/>
-          <w:sz w:val="24"/>
-          <w:szCs w:val="24"/>
-          <w:lang w:val="en-US"/>
-        </w:rPr>
-        <w:t>”</w:t>
+        <w:t>“parameter”</w:t>
       </w:r>
       <w:r>
         <w:rPr>
@@ -3888,25 +3859,7 @@
           <w:szCs w:val="24"/>
           <w:lang w:val="en-US"/>
         </w:rPr>
-        <w:t>“/methode</w:t>
-      </w:r>
-      <w:r>
-        <w:rPr>
-          <w:rFonts w:ascii="Arial" w:hAnsi="Arial" w:cs="Arial"/>
-          <w:sz w:val="24"/>
-          <w:szCs w:val="24"/>
-          <w:lang w:val="en-US"/>
-        </w:rPr>
-        <w:t>3</w:t>
-      </w:r>
-      <w:r>
-        <w:rPr>
-          <w:rFonts w:ascii="Arial" w:hAnsi="Arial" w:cs="Arial"/>
-          <w:sz w:val="24"/>
-          <w:szCs w:val="24"/>
-          <w:lang w:val="en-US"/>
-        </w:rPr>
-        <w:t>/”</w:t>
+        <w:t>“/methode3/”</w:t>
       </w:r>
       <w:r>
         <w:rPr>
@@ -3943,23 +3896,7 @@
           <w:sz w:val="24"/>
           <w:szCs w:val="24"/>
         </w:rPr>
-        <w:t xml:space="preserve"> String testMethode</w:t>
-      </w:r>
-      <w:r>
-        <w:rPr>
-          <w:rFonts w:ascii="Arial" w:hAnsi="Arial" w:cs="Arial"/>
-          <w:sz w:val="24"/>
-          <w:szCs w:val="24"/>
-        </w:rPr>
-        <w:t>3</w:t>
-      </w:r>
-      <w:r>
-        <w:rPr>
-          <w:rFonts w:ascii="Arial" w:hAnsi="Arial" w:cs="Arial"/>
-          <w:sz w:val="24"/>
-          <w:szCs w:val="24"/>
-        </w:rPr>
-        <w:t>(@</w:t>
+        <w:t xml:space="preserve"> String testMethode3(@</w:t>
       </w:r>
       <w:proofErr w:type="spellStart"/>
       <w:r>
@@ -3968,15 +3905,7 @@
           <w:sz w:val="24"/>
           <w:szCs w:val="24"/>
         </w:rPr>
-        <w:t>Form</w:t>
-      </w:r>
-      <w:r>
-        <w:rPr>
-          <w:rFonts w:ascii="Arial" w:hAnsi="Arial" w:cs="Arial"/>
-          <w:sz w:val="24"/>
-          <w:szCs w:val="24"/>
-        </w:rPr>
-        <w:t>Param</w:t>
+        <w:t>FormParam</w:t>
       </w:r>
       <w:proofErr w:type="spellEnd"/>
       <w:r>
@@ -4107,6 +4036,171 @@
           <w:szCs w:val="24"/>
         </w:rPr>
       </w:pPr>
+      <w:r>
+        <w:rPr>
+          <w:rFonts w:ascii="Arial" w:hAnsi="Arial" w:cs="Arial"/>
+          <w:sz w:val="24"/>
+          <w:szCs w:val="24"/>
+        </w:rPr>
+        <w:t>2.3 Testen</w:t>
+      </w:r>
+    </w:p>
+    <w:p>
+      <w:pPr>
+        <w:jc w:val="both"/>
+        <w:rPr>
+          <w:rFonts w:ascii="Arial" w:hAnsi="Arial" w:cs="Arial"/>
+          <w:sz w:val="24"/>
+          <w:szCs w:val="24"/>
+        </w:rPr>
+      </w:pPr>
+      <w:r>
+        <w:rPr>
+          <w:rFonts w:ascii="Arial" w:hAnsi="Arial" w:cs="Arial"/>
+          <w:sz w:val="24"/>
+          <w:szCs w:val="24"/>
+        </w:rPr>
+        <w:t>2.3.1 Einführung</w:t>
+      </w:r>
+    </w:p>
+    <w:p>
+      <w:pPr>
+        <w:jc w:val="both"/>
+        <w:rPr>
+          <w:rFonts w:ascii="Arial" w:hAnsi="Arial" w:cs="Arial"/>
+          <w:sz w:val="24"/>
+          <w:szCs w:val="24"/>
+        </w:rPr>
+      </w:pPr>
+    </w:p>
+    <w:p>
+      <w:pPr>
+        <w:jc w:val="both"/>
+        <w:rPr>
+          <w:rFonts w:ascii="Arial" w:hAnsi="Arial" w:cs="Arial"/>
+          <w:sz w:val="24"/>
+          <w:szCs w:val="24"/>
+        </w:rPr>
+      </w:pPr>
+      <w:r>
+        <w:rPr>
+          <w:rFonts w:ascii="Arial" w:hAnsi="Arial" w:cs="Arial"/>
+          <w:sz w:val="24"/>
+          <w:szCs w:val="24"/>
+        </w:rPr>
+        <w:t>D</w:t>
+      </w:r>
+      <w:r>
+        <w:rPr>
+          <w:rFonts w:ascii="Arial" w:hAnsi="Arial" w:cs="Arial"/>
+          <w:sz w:val="24"/>
+          <w:szCs w:val="24"/>
+        </w:rPr>
+        <w:t>as Testen von Software ist ein</w:t>
+      </w:r>
+      <w:r>
+        <w:rPr>
+          <w:rFonts w:ascii="Arial" w:hAnsi="Arial" w:cs="Arial"/>
+          <w:sz w:val="24"/>
+          <w:szCs w:val="24"/>
+        </w:rPr>
+        <w:t xml:space="preserve"> wichtiger Bestandteil</w:t>
+      </w:r>
+      <w:r>
+        <w:rPr>
+          <w:rFonts w:ascii="Arial" w:hAnsi="Arial" w:cs="Arial"/>
+          <w:sz w:val="24"/>
+          <w:szCs w:val="24"/>
+        </w:rPr>
+        <w:t xml:space="preserve"> in der Softwareentwicklung</w:t>
+      </w:r>
+      <w:r>
+        <w:rPr>
+          <w:rFonts w:ascii="Arial" w:hAnsi="Arial" w:cs="Arial"/>
+          <w:sz w:val="24"/>
+          <w:szCs w:val="24"/>
+        </w:rPr>
+        <w:t xml:space="preserve">, um eine hohe Qualität des erstellten Produktes zu gewährleisten. </w:t>
+      </w:r>
+      <w:r>
+        <w:rPr>
+          <w:rFonts w:ascii="Arial" w:hAnsi="Arial" w:cs="Arial"/>
+          <w:sz w:val="24"/>
+          <w:szCs w:val="24"/>
+        </w:rPr>
+        <w:t xml:space="preserve">Die Entwicklung von Testszenarien und den entsprechenden Tests sollte so früh wie möglich erfolgen, so dass auftretende Fehler möglichst </w:t>
+      </w:r>
+      <w:proofErr w:type="gramStart"/>
+      <w:r>
+        <w:rPr>
+          <w:rFonts w:ascii="Arial" w:hAnsi="Arial" w:cs="Arial"/>
+          <w:sz w:val="24"/>
+          <w:szCs w:val="24"/>
+        </w:rPr>
+        <w:t>wenig</w:t>
+      </w:r>
+      <w:proofErr w:type="gramEnd"/>
+      <w:r>
+        <w:rPr>
+          <w:rFonts w:ascii="Arial" w:hAnsi="Arial" w:cs="Arial"/>
+          <w:sz w:val="24"/>
+          <w:szCs w:val="24"/>
+        </w:rPr>
+        <w:t xml:space="preserve"> Auswirkungen auf spätere Entwicklungen haben können. Nachfolgend sollen kurz mögliche Typen von Softwaretests aufgeführt werden:</w:t>
+      </w:r>
+    </w:p>
+    <w:p>
+      <w:pPr>
+        <w:jc w:val="both"/>
+        <w:rPr>
+          <w:rFonts w:ascii="Arial" w:hAnsi="Arial" w:cs="Arial"/>
+          <w:sz w:val="24"/>
+          <w:szCs w:val="24"/>
+        </w:rPr>
+      </w:pPr>
+    </w:p>
+    <w:p>
+      <w:pPr>
+        <w:pStyle w:val="Listenabsatz"/>
+        <w:numPr>
+          <w:ilvl w:val="0"/>
+          <w:numId w:val="6"/>
+        </w:numPr>
+        <w:jc w:val="both"/>
+        <w:rPr>
+          <w:rFonts w:ascii="Arial" w:hAnsi="Arial" w:cs="Arial"/>
+          <w:sz w:val="24"/>
+          <w:szCs w:val="24"/>
+        </w:rPr>
+      </w:pPr>
+      <w:r>
+        <w:rPr>
+          <w:rFonts w:ascii="Arial" w:hAnsi="Arial" w:cs="Arial"/>
+          <w:sz w:val="24"/>
+          <w:szCs w:val="24"/>
+        </w:rPr>
+        <w:lastRenderedPageBreak/>
+        <w:t>Unittest</w:t>
+      </w:r>
+    </w:p>
+    <w:p>
+      <w:pPr>
+        <w:ind w:left="1416"/>
+        <w:jc w:val="both"/>
+        <w:rPr>
+          <w:rFonts w:ascii="Arial" w:hAnsi="Arial" w:cs="Arial"/>
+          <w:sz w:val="24"/>
+          <w:szCs w:val="24"/>
+        </w:rPr>
+      </w:pPr>
+      <w:r>
+        <w:rPr>
+          <w:rFonts w:ascii="Arial" w:hAnsi="Arial" w:cs="Arial"/>
+          <w:sz w:val="24"/>
+          <w:szCs w:val="24"/>
+        </w:rPr>
+        <w:t xml:space="preserve">Die </w:t>
+      </w:r>
       <w:proofErr w:type="spellStart"/>
       <w:r>
         <w:rPr>
@@ -4114,36 +4208,592 @@
           <w:sz w:val="24"/>
           <w:szCs w:val="24"/>
         </w:rPr>
-        <w:t>oauth</w:t>
+        <w:t>Unittests</w:t>
       </w:r>
       <w:proofErr w:type="spellEnd"/>
-    </w:p>
-    <w:p>
-      <w:pPr>
-        <w:jc w:val="both"/>
-        <w:rPr>
-          <w:rFonts w:ascii="Arial" w:hAnsi="Arial" w:cs="Arial"/>
-          <w:sz w:val="24"/>
-          <w:szCs w:val="24"/>
-        </w:rPr>
-      </w:pPr>
-    </w:p>
-    <w:p>
-      <w:pPr>
-        <w:jc w:val="both"/>
-        <w:rPr>
-          <w:rFonts w:ascii="Arial" w:hAnsi="Arial" w:cs="Arial"/>
-          <w:sz w:val="24"/>
-          <w:szCs w:val="24"/>
-        </w:rPr>
-      </w:pPr>
-      <w:r>
-        <w:rPr>
-          <w:rFonts w:ascii="Arial" w:hAnsi="Arial" w:cs="Arial"/>
-          <w:sz w:val="24"/>
-          <w:szCs w:val="24"/>
-        </w:rPr>
-        <w:tab/>
+      <w:r>
+        <w:rPr>
+          <w:rFonts w:ascii="Arial" w:hAnsi="Arial" w:cs="Arial"/>
+          <w:sz w:val="24"/>
+          <w:szCs w:val="24"/>
+        </w:rPr>
+        <w:t xml:space="preserve"> sind Testklassen, in denen Methoden implementiert werden, die einzelne Module des Programmes isoliert, d.h. ohne Einwirkung von anderen Modulen, testen. </w:t>
+      </w:r>
+      <w:proofErr w:type="spellStart"/>
+      <w:r>
+        <w:rPr>
+          <w:rFonts w:ascii="Arial" w:hAnsi="Arial" w:cs="Arial"/>
+          <w:sz w:val="24"/>
+          <w:szCs w:val="24"/>
+        </w:rPr>
+        <w:t>Unittests</w:t>
+      </w:r>
+      <w:proofErr w:type="spellEnd"/>
+      <w:r>
+        <w:rPr>
+          <w:rFonts w:ascii="Arial" w:hAnsi="Arial" w:cs="Arial"/>
+          <w:sz w:val="24"/>
+          <w:szCs w:val="24"/>
+        </w:rPr>
+        <w:t xml:space="preserve"> stellen somit die Grundlage für weitere Tests dar.</w:t>
+      </w:r>
+    </w:p>
+    <w:p>
+      <w:pPr>
+        <w:pStyle w:val="Listenabsatz"/>
+        <w:numPr>
+          <w:ilvl w:val="0"/>
+          <w:numId w:val="6"/>
+        </w:numPr>
+        <w:jc w:val="both"/>
+        <w:rPr>
+          <w:rFonts w:ascii="Arial" w:hAnsi="Arial" w:cs="Arial"/>
+          <w:sz w:val="24"/>
+          <w:szCs w:val="24"/>
+        </w:rPr>
+      </w:pPr>
+      <w:r>
+        <w:rPr>
+          <w:rFonts w:ascii="Arial" w:hAnsi="Arial" w:cs="Arial"/>
+          <w:sz w:val="24"/>
+          <w:szCs w:val="24"/>
+        </w:rPr>
+        <w:t>Integrationstest</w:t>
+      </w:r>
+    </w:p>
+    <w:p>
+      <w:pPr>
+        <w:ind w:left="1080"/>
+        <w:jc w:val="both"/>
+        <w:rPr>
+          <w:rFonts w:ascii="Arial" w:hAnsi="Arial" w:cs="Arial"/>
+          <w:sz w:val="24"/>
+          <w:szCs w:val="24"/>
+        </w:rPr>
+      </w:pPr>
+      <w:r>
+        <w:rPr>
+          <w:rFonts w:ascii="Arial" w:hAnsi="Arial" w:cs="Arial"/>
+          <w:sz w:val="24"/>
+          <w:szCs w:val="24"/>
+        </w:rPr>
+        <w:t xml:space="preserve">Diese Tests stellen die nächste Stufe der Softwaretests nach den </w:t>
+      </w:r>
+      <w:proofErr w:type="spellStart"/>
+      <w:r>
+        <w:rPr>
+          <w:rFonts w:ascii="Arial" w:hAnsi="Arial" w:cs="Arial"/>
+          <w:sz w:val="24"/>
+          <w:szCs w:val="24"/>
+        </w:rPr>
+        <w:t>Unittests</w:t>
+      </w:r>
+      <w:proofErr w:type="spellEnd"/>
+      <w:r>
+        <w:rPr>
+          <w:rFonts w:ascii="Arial" w:hAnsi="Arial" w:cs="Arial"/>
+          <w:sz w:val="24"/>
+          <w:szCs w:val="24"/>
+        </w:rPr>
+        <w:t xml:space="preserve"> dar. Im Gegensatz zu den </w:t>
+      </w:r>
+      <w:proofErr w:type="spellStart"/>
+      <w:r>
+        <w:rPr>
+          <w:rFonts w:ascii="Arial" w:hAnsi="Arial" w:cs="Arial"/>
+          <w:sz w:val="24"/>
+          <w:szCs w:val="24"/>
+        </w:rPr>
+        <w:t>Unittests</w:t>
+      </w:r>
+      <w:proofErr w:type="spellEnd"/>
+      <w:r>
+        <w:rPr>
+          <w:rFonts w:ascii="Arial" w:hAnsi="Arial" w:cs="Arial"/>
+          <w:sz w:val="24"/>
+          <w:szCs w:val="24"/>
+        </w:rPr>
+        <w:t>, werden die Abhängigkeiten und Funktionsweisen von Modulen untereinander betrachtet.</w:t>
+      </w:r>
+    </w:p>
+    <w:p>
+      <w:pPr>
+        <w:pStyle w:val="Listenabsatz"/>
+        <w:numPr>
+          <w:ilvl w:val="0"/>
+          <w:numId w:val="6"/>
+        </w:numPr>
+        <w:jc w:val="both"/>
+        <w:rPr>
+          <w:rFonts w:ascii="Arial" w:hAnsi="Arial" w:cs="Arial"/>
+          <w:sz w:val="24"/>
+          <w:szCs w:val="24"/>
+        </w:rPr>
+      </w:pPr>
+      <w:r>
+        <w:rPr>
+          <w:rFonts w:ascii="Arial" w:hAnsi="Arial" w:cs="Arial"/>
+          <w:sz w:val="24"/>
+          <w:szCs w:val="24"/>
+        </w:rPr>
+        <w:t>Validierung Und Verifikation</w:t>
+      </w:r>
+    </w:p>
+    <w:p>
+      <w:pPr>
+        <w:ind w:left="1080"/>
+        <w:jc w:val="both"/>
+        <w:rPr>
+          <w:rFonts w:ascii="Arial" w:hAnsi="Arial" w:cs="Arial"/>
+          <w:sz w:val="24"/>
+          <w:szCs w:val="24"/>
+        </w:rPr>
+      </w:pPr>
+      <w:r>
+        <w:rPr>
+          <w:rFonts w:ascii="Arial" w:hAnsi="Arial" w:cs="Arial"/>
+          <w:sz w:val="24"/>
+          <w:szCs w:val="24"/>
+        </w:rPr>
+        <w:t xml:space="preserve">Bei diesen Tests ist es wichtig herauszufinden, ob die erstellte Anwendung den gestellten Ansprüchen des Auftraggebers entspricht. </w:t>
+      </w:r>
+      <w:r>
+        <w:rPr>
+          <w:rFonts w:ascii="Arial" w:hAnsi="Arial" w:cs="Arial"/>
+          <w:sz w:val="24"/>
+          <w:szCs w:val="24"/>
+        </w:rPr>
+        <w:t>Zu</w:t>
+      </w:r>
+      <w:r>
+        <w:rPr>
+          <w:rFonts w:ascii="Arial" w:hAnsi="Arial" w:cs="Arial"/>
+          <w:sz w:val="24"/>
+          <w:szCs w:val="24"/>
+        </w:rPr>
+        <w:t>dem muss geklärt werden, ob die Anforderung des Auftraggeb</w:t>
+      </w:r>
+      <w:r>
+        <w:rPr>
+          <w:rFonts w:ascii="Arial" w:hAnsi="Arial" w:cs="Arial"/>
+          <w:sz w:val="24"/>
+          <w:szCs w:val="24"/>
+        </w:rPr>
+        <w:t>ers die Wünsche der Anwender erfüllen.</w:t>
+      </w:r>
+    </w:p>
+    <w:p>
+      <w:pPr>
+        <w:pStyle w:val="Listenabsatz"/>
+        <w:numPr>
+          <w:ilvl w:val="0"/>
+          <w:numId w:val="6"/>
+        </w:numPr>
+        <w:jc w:val="both"/>
+        <w:rPr>
+          <w:rFonts w:ascii="Arial" w:hAnsi="Arial" w:cs="Arial"/>
+          <w:sz w:val="24"/>
+          <w:szCs w:val="24"/>
+        </w:rPr>
+      </w:pPr>
+      <w:r>
+        <w:rPr>
+          <w:rFonts w:ascii="Arial" w:hAnsi="Arial" w:cs="Arial"/>
+          <w:sz w:val="24"/>
+          <w:szCs w:val="24"/>
+        </w:rPr>
+        <w:t>Ressourcenverbrauch, Fehlersituation und Wiederherstellung</w:t>
+      </w:r>
+    </w:p>
+    <w:p>
+      <w:pPr>
+        <w:ind w:left="1080"/>
+        <w:jc w:val="both"/>
+        <w:rPr>
+          <w:rFonts w:ascii="Arial" w:hAnsi="Arial" w:cs="Arial"/>
+          <w:sz w:val="24"/>
+          <w:szCs w:val="24"/>
+        </w:rPr>
+      </w:pPr>
+      <w:r>
+        <w:rPr>
+          <w:rFonts w:ascii="Arial" w:hAnsi="Arial" w:cs="Arial"/>
+          <w:sz w:val="24"/>
+          <w:szCs w:val="24"/>
+        </w:rPr>
+        <w:t>Neben der korrekten Funktionsweise des erstellten Quelltextes ist auch ist auch die Lauffähigkeit auf dem Zielsystemen zu überprüfen. Die verfügbaren Ressourcen des Zielsystems sind zudem begrenzt. Dazu zählen unteranderem der Speicher, Festplattenplatz und die Leistungsfähigkeit der CPU5.</w:t>
+      </w:r>
+      <w:r>
+        <w:rPr>
+          <w:rFonts w:ascii="Arial" w:hAnsi="Arial" w:cs="Arial"/>
+          <w:sz w:val="24"/>
+          <w:szCs w:val="24"/>
+        </w:rPr>
+        <w:t xml:space="preserve"> Zudem kann auch die Darstellung zwischen einzelnen Endgeräten variieren.</w:t>
+      </w:r>
+    </w:p>
+    <w:p>
+      <w:pPr>
+        <w:pStyle w:val="Listenabsatz"/>
+        <w:numPr>
+          <w:ilvl w:val="0"/>
+          <w:numId w:val="6"/>
+        </w:numPr>
+        <w:jc w:val="both"/>
+        <w:rPr>
+          <w:rFonts w:ascii="Arial" w:hAnsi="Arial" w:cs="Arial"/>
+          <w:sz w:val="24"/>
+          <w:szCs w:val="24"/>
+        </w:rPr>
+      </w:pPr>
+      <w:r>
+        <w:rPr>
+          <w:rFonts w:ascii="Arial" w:hAnsi="Arial" w:cs="Arial"/>
+          <w:sz w:val="24"/>
+          <w:szCs w:val="24"/>
+        </w:rPr>
+        <w:t>Performance-Tests</w:t>
+      </w:r>
+    </w:p>
+    <w:p>
+      <w:pPr>
+        <w:ind w:left="1080"/>
+        <w:jc w:val="both"/>
+        <w:rPr>
+          <w:rFonts w:ascii="Arial" w:hAnsi="Arial" w:cs="Arial"/>
+          <w:sz w:val="24"/>
+          <w:szCs w:val="24"/>
+        </w:rPr>
+      </w:pPr>
+      <w:r>
+        <w:rPr>
+          <w:rFonts w:ascii="Arial" w:hAnsi="Arial" w:cs="Arial"/>
+          <w:sz w:val="24"/>
+          <w:szCs w:val="24"/>
+        </w:rPr>
+        <w:t xml:space="preserve">Diese Tests sollen die Leistungsfähigkeit </w:t>
+      </w:r>
+      <w:r>
+        <w:rPr>
+          <w:rFonts w:ascii="Arial" w:hAnsi="Arial" w:cs="Arial"/>
+          <w:sz w:val="24"/>
+          <w:szCs w:val="24"/>
+        </w:rPr>
+        <w:t xml:space="preserve">und die Leistungsgrenzen </w:t>
+      </w:r>
+      <w:r>
+        <w:rPr>
+          <w:rFonts w:ascii="Arial" w:hAnsi="Arial" w:cs="Arial"/>
+          <w:sz w:val="24"/>
+          <w:szCs w:val="24"/>
+        </w:rPr>
+        <w:t>einer A</w:t>
+      </w:r>
+      <w:r>
+        <w:rPr>
+          <w:rFonts w:ascii="Arial" w:hAnsi="Arial" w:cs="Arial"/>
+          <w:sz w:val="24"/>
+          <w:szCs w:val="24"/>
+        </w:rPr>
+        <w:t>nwendung aufzeigen. Dabei muss hinterfragt werden, ob die gewünschte Anzahl der Benutzer und Verbindungen unterstützt werden kann. Diese Betrachtung ist vor allem für die Skalierbarkeit der Anwendung wichtig.</w:t>
+      </w:r>
+    </w:p>
+    <w:p>
+      <w:pPr>
+        <w:pStyle w:val="Listenabsatz"/>
+        <w:numPr>
+          <w:ilvl w:val="0"/>
+          <w:numId w:val="6"/>
+        </w:numPr>
+        <w:jc w:val="both"/>
+        <w:rPr>
+          <w:rFonts w:ascii="Arial" w:hAnsi="Arial" w:cs="Arial"/>
+          <w:sz w:val="24"/>
+          <w:szCs w:val="24"/>
+        </w:rPr>
+      </w:pPr>
+      <w:proofErr w:type="spellStart"/>
+      <w:r>
+        <w:rPr>
+          <w:rFonts w:ascii="Arial" w:hAnsi="Arial" w:cs="Arial"/>
+          <w:sz w:val="24"/>
+          <w:szCs w:val="24"/>
+        </w:rPr>
+        <w:t>Usability</w:t>
+      </w:r>
+      <w:proofErr w:type="spellEnd"/>
+      <w:r>
+        <w:rPr>
+          <w:rFonts w:ascii="Arial" w:hAnsi="Arial" w:cs="Arial"/>
+          <w:sz w:val="24"/>
+          <w:szCs w:val="24"/>
+        </w:rPr>
+        <w:t>-Tests</w:t>
+      </w:r>
+    </w:p>
+    <w:p>
+      <w:pPr>
+        <w:ind w:left="1080"/>
+        <w:jc w:val="both"/>
+        <w:rPr>
+          <w:rFonts w:ascii="Arial" w:hAnsi="Arial" w:cs="Arial"/>
+          <w:sz w:val="24"/>
+          <w:szCs w:val="24"/>
+        </w:rPr>
+      </w:pPr>
+      <w:r>
+        <w:rPr>
+          <w:rFonts w:ascii="Arial" w:hAnsi="Arial" w:cs="Arial"/>
+          <w:sz w:val="24"/>
+          <w:szCs w:val="24"/>
+        </w:rPr>
+        <w:t xml:space="preserve">Aus Sicht der Anwender stellen </w:t>
+      </w:r>
+      <w:proofErr w:type="spellStart"/>
+      <w:r>
+        <w:rPr>
+          <w:rFonts w:ascii="Arial" w:hAnsi="Arial" w:cs="Arial"/>
+          <w:sz w:val="24"/>
+          <w:szCs w:val="24"/>
+        </w:rPr>
+        <w:t>Usability</w:t>
+      </w:r>
+      <w:proofErr w:type="spellEnd"/>
+      <w:r>
+        <w:rPr>
+          <w:rFonts w:ascii="Arial" w:hAnsi="Arial" w:cs="Arial"/>
+          <w:sz w:val="24"/>
+          <w:szCs w:val="24"/>
+        </w:rPr>
+        <w:t>-Tests einen sehr wichtigen Aspekt dar. Bei diesen Tests stellt sich heraus, ob die erstellte Anwendung den Anforderung der Benutzer entspricht und ob die gewünschten Funktionen abgedeckt sind. Zudem soll durch die Endanwender die Benutzerbarkeit getestet und eingeschätzt werden.</w:t>
+      </w:r>
+      <w:r>
+        <w:rPr>
+          <w:rFonts w:ascii="Arial" w:hAnsi="Arial" w:cs="Arial"/>
+          <w:sz w:val="24"/>
+          <w:szCs w:val="24"/>
+        </w:rPr>
+        <w:t xml:space="preserve"> Somit liefern </w:t>
+      </w:r>
+      <w:proofErr w:type="spellStart"/>
+      <w:r>
+        <w:rPr>
+          <w:rFonts w:ascii="Arial" w:hAnsi="Arial" w:cs="Arial"/>
+          <w:sz w:val="24"/>
+          <w:szCs w:val="24"/>
+        </w:rPr>
+        <w:t>Usability</w:t>
+      </w:r>
+      <w:proofErr w:type="spellEnd"/>
+      <w:r>
+        <w:rPr>
+          <w:rFonts w:ascii="Arial" w:hAnsi="Arial" w:cs="Arial"/>
+          <w:sz w:val="24"/>
+          <w:szCs w:val="24"/>
+        </w:rPr>
+        <w:t>-Tests den Entwicklern Erkenntnisse zur Verbesserung der Benutzerfreundlichkeit.</w:t>
+      </w:r>
+    </w:p>
+    <w:p>
+      <w:pPr>
+        <w:jc w:val="both"/>
+        <w:rPr>
+          <w:rFonts w:ascii="Arial" w:hAnsi="Arial" w:cs="Arial"/>
+          <w:sz w:val="24"/>
+          <w:szCs w:val="24"/>
+        </w:rPr>
+      </w:pPr>
+    </w:p>
+    <w:p>
+      <w:pPr>
+        <w:jc w:val="both"/>
+        <w:rPr>
+          <w:rFonts w:ascii="Arial" w:hAnsi="Arial" w:cs="Arial"/>
+          <w:sz w:val="24"/>
+          <w:szCs w:val="24"/>
+        </w:rPr>
+      </w:pPr>
+      <w:r>
+        <w:rPr>
+          <w:rFonts w:ascii="Arial" w:hAnsi="Arial" w:cs="Arial"/>
+          <w:sz w:val="24"/>
+          <w:szCs w:val="24"/>
+        </w:rPr>
+        <w:lastRenderedPageBreak/>
+        <w:t>Nachfolgend soll</w:t>
+      </w:r>
+      <w:r>
+        <w:rPr>
+          <w:rFonts w:ascii="Arial" w:hAnsi="Arial" w:cs="Arial"/>
+          <w:sz w:val="24"/>
+          <w:szCs w:val="24"/>
+        </w:rPr>
+        <w:t xml:space="preserve"> die Betrachtung der </w:t>
+      </w:r>
+      <w:proofErr w:type="spellStart"/>
+      <w:r>
+        <w:rPr>
+          <w:rFonts w:ascii="Arial" w:hAnsi="Arial" w:cs="Arial"/>
+          <w:sz w:val="24"/>
+          <w:szCs w:val="24"/>
+        </w:rPr>
+        <w:t>Unittests</w:t>
+      </w:r>
+      <w:proofErr w:type="spellEnd"/>
+      <w:r>
+        <w:rPr>
+          <w:rFonts w:ascii="Arial" w:hAnsi="Arial" w:cs="Arial"/>
+          <w:sz w:val="24"/>
+          <w:szCs w:val="24"/>
+        </w:rPr>
+        <w:t xml:space="preserve"> </w:t>
+      </w:r>
+      <w:r>
+        <w:rPr>
+          <w:rFonts w:ascii="Arial" w:hAnsi="Arial" w:cs="Arial"/>
+          <w:sz w:val="24"/>
+          <w:szCs w:val="24"/>
+        </w:rPr>
+        <w:t xml:space="preserve">mit der </w:t>
+      </w:r>
+      <w:proofErr w:type="spellStart"/>
+      <w:r>
+        <w:rPr>
+          <w:rFonts w:ascii="Arial" w:hAnsi="Arial" w:cs="Arial"/>
+          <w:sz w:val="24"/>
+          <w:szCs w:val="24"/>
+        </w:rPr>
+        <w:t>Umsetzungs</w:t>
+      </w:r>
+      <w:proofErr w:type="spellEnd"/>
+      <w:r>
+        <w:rPr>
+          <w:rFonts w:ascii="Arial" w:hAnsi="Arial" w:cs="Arial"/>
+          <w:sz w:val="24"/>
+          <w:szCs w:val="24"/>
+        </w:rPr>
+        <w:t xml:space="preserve"> in Java mit </w:t>
+      </w:r>
+      <w:proofErr w:type="spellStart"/>
+      <w:r>
+        <w:rPr>
+          <w:rFonts w:ascii="Arial" w:hAnsi="Arial" w:cs="Arial"/>
+          <w:sz w:val="24"/>
+          <w:szCs w:val="24"/>
+        </w:rPr>
+        <w:t>JUnit</w:t>
+      </w:r>
+      <w:proofErr w:type="spellEnd"/>
+      <w:r>
+        <w:rPr>
+          <w:rFonts w:ascii="Arial" w:hAnsi="Arial" w:cs="Arial"/>
+          <w:sz w:val="24"/>
+          <w:szCs w:val="24"/>
+        </w:rPr>
+        <w:t xml:space="preserve"> erfolgen</w:t>
+      </w:r>
+      <w:r>
+        <w:rPr>
+          <w:rFonts w:ascii="Arial" w:hAnsi="Arial" w:cs="Arial"/>
+          <w:sz w:val="24"/>
+          <w:szCs w:val="24"/>
+        </w:rPr>
+        <w:t xml:space="preserve">. </w:t>
+      </w:r>
+      <w:r>
+        <w:rPr>
+          <w:rFonts w:ascii="Arial" w:hAnsi="Arial" w:cs="Arial"/>
+          <w:sz w:val="24"/>
+          <w:szCs w:val="24"/>
+        </w:rPr>
+        <w:t>Weiterhin soll die mögliche Umsetzung von Tests in Android betrachtet werden.</w:t>
+      </w:r>
+    </w:p>
+    <w:p>
+      <w:pPr>
+        <w:jc w:val="both"/>
+        <w:rPr>
+          <w:rFonts w:ascii="Arial" w:hAnsi="Arial" w:cs="Arial"/>
+          <w:sz w:val="24"/>
+          <w:szCs w:val="24"/>
+        </w:rPr>
+      </w:pPr>
+    </w:p>
+    <w:p>
+      <w:pPr>
+        <w:jc w:val="both"/>
+        <w:rPr>
+          <w:rFonts w:ascii="Arial" w:hAnsi="Arial" w:cs="Arial"/>
+          <w:sz w:val="24"/>
+          <w:szCs w:val="24"/>
+        </w:rPr>
+      </w:pPr>
+      <w:r>
+        <w:rPr>
+          <w:rFonts w:ascii="Arial" w:hAnsi="Arial" w:cs="Arial"/>
+          <w:sz w:val="24"/>
+          <w:szCs w:val="24"/>
+        </w:rPr>
+        <w:t xml:space="preserve">2.3.2 </w:t>
+      </w:r>
+      <w:proofErr w:type="spellStart"/>
+      <w:r>
+        <w:rPr>
+          <w:rFonts w:ascii="Arial" w:hAnsi="Arial" w:cs="Arial"/>
+          <w:sz w:val="24"/>
+          <w:szCs w:val="24"/>
+        </w:rPr>
+        <w:t>JUnit</w:t>
+      </w:r>
+      <w:proofErr w:type="spellEnd"/>
+    </w:p>
+    <w:p>
+      <w:pPr>
+        <w:jc w:val="both"/>
+        <w:rPr>
+          <w:rFonts w:ascii="Arial" w:hAnsi="Arial" w:cs="Arial"/>
+          <w:sz w:val="24"/>
+          <w:szCs w:val="24"/>
+        </w:rPr>
+      </w:pPr>
+    </w:p>
+    <w:p>
+      <w:pPr>
+        <w:jc w:val="both"/>
+        <w:rPr>
+          <w:rFonts w:ascii="Arial" w:hAnsi="Arial" w:cs="Arial"/>
+          <w:sz w:val="24"/>
+          <w:szCs w:val="24"/>
+        </w:rPr>
+      </w:pPr>
+      <w:bookmarkStart w:id="3" w:name="_GoBack"/>
+      <w:bookmarkEnd w:id="3"/>
+    </w:p>
+    <w:p>
+      <w:pPr>
+        <w:spacing w:after="0" w:line="240" w:lineRule="auto"/>
+        <w:rPr>
+          <w:rFonts w:ascii="Arial" w:hAnsi="Arial" w:cs="Arial"/>
+          <w:sz w:val="24"/>
+          <w:szCs w:val="24"/>
+        </w:rPr>
+      </w:pPr>
+    </w:p>
+    <w:p>
+      <w:pPr>
+        <w:jc w:val="both"/>
+        <w:rPr>
+          <w:rFonts w:ascii="Arial" w:hAnsi="Arial" w:cs="Arial"/>
+          <w:sz w:val="24"/>
+          <w:szCs w:val="24"/>
+        </w:rPr>
+      </w:pPr>
+      <w:r>
+        <w:rPr>
+          <w:rFonts w:ascii="Arial" w:hAnsi="Arial" w:cs="Arial"/>
+          <w:sz w:val="24"/>
+          <w:szCs w:val="24"/>
+        </w:rPr>
         <w:t>Clientseitig</w:t>
       </w:r>
     </w:p>
@@ -4287,7 +4937,6 @@
           <w:szCs w:val="24"/>
           <w:highlight w:val="yellow"/>
         </w:rPr>
-        <w:lastRenderedPageBreak/>
         <w:t>Sicher</w:t>
       </w:r>
       <w:r>
@@ -4752,6 +5401,7 @@
           <w:sz w:val="24"/>
           <w:szCs w:val="24"/>
         </w:rPr>
+        <w:lastRenderedPageBreak/>
         <w:tab/>
         <w:t>Auswertung der Tests</w:t>
       </w:r>
@@ -4982,19 +5632,6 @@
       <w:proofErr w:type="spellEnd"/>
     </w:p>
   </w:endnote>
-  <w:endnote w:id="2">
-    <w:p>
-      <w:pPr>
-        <w:pStyle w:val="Endnotentext"/>
-      </w:pPr>
-      <w:r>
-        <w:rPr>
-          <w:rStyle w:val="Endnotenzeichen"/>
-        </w:rPr>
-        <w:endnoteRef/>
-      </w:r>
-    </w:p>
-  </w:endnote>
 </w:endnotes>
 </file>
 
@@ -5026,6 +5663,119 @@
 <file path=word/numbering.xml><?xml version="1.0" encoding="utf-8"?>
 <w:numbering xmlns:wpc="http://schemas.microsoft.com/office/word/2010/wordprocessingCanvas" xmlns:mc="http://schemas.openxmlformats.org/markup-compatibility/2006" xmlns:o="urn:schemas-microsoft-com:office:office" xmlns:r="http://schemas.openxmlformats.org/officeDocument/2006/relationships" xmlns:m="http://schemas.openxmlformats.org/officeDocument/2006/math" xmlns:v="urn:schemas-microsoft-com:vml" xmlns:wp14="http://schemas.microsoft.com/office/word/2010/wordprocessingDrawing" xmlns:wp="http://schemas.openxmlformats.org/drawingml/2006/wordprocessingDrawing" xmlns:w10="urn:schemas-microsoft-com:office:word" xmlns:w="http://schemas.openxmlformats.org/wordprocessingml/2006/main" xmlns:w14="http://schemas.microsoft.com/office/word/2010/wordml" xmlns:wpg="http://schemas.microsoft.com/office/word/2010/wordprocessingGroup" xmlns:wpi="http://schemas.microsoft.com/office/word/2010/wordprocessingInk" xmlns:wne="http://schemas.microsoft.com/office/word/2006/wordml" xmlns:wps="http://schemas.microsoft.com/office/word/2010/wordprocessingShape" mc:Ignorable="w14 wp14">
   <w:abstractNum w:abstractNumId="0">
+    <w:nsid w:val="0F0C036A"/>
+    <w:multiLevelType w:val="hybridMultilevel"/>
+    <w:tmpl w:val="4AD8AD9A"/>
+    <w:lvl w:ilvl="0" w:tplc="04070001">
+      <w:start w:val="1"/>
+      <w:numFmt w:val="bullet"/>
+      <w:lvlText w:val=""/>
+      <w:lvlJc w:val="left"/>
+      <w:pPr>
+        <w:ind w:left="720" w:hanging="360"/>
+      </w:pPr>
+      <w:rPr>
+        <w:rFonts w:ascii="Symbol" w:hAnsi="Symbol" w:hint="default"/>
+      </w:rPr>
+    </w:lvl>
+    <w:lvl w:ilvl="1" w:tplc="04070003">
+      <w:start w:val="1"/>
+      <w:numFmt w:val="bullet"/>
+      <w:lvlText w:val="o"/>
+      <w:lvlJc w:val="left"/>
+      <w:pPr>
+        <w:ind w:left="1440" w:hanging="360"/>
+      </w:pPr>
+      <w:rPr>
+        <w:rFonts w:ascii="Courier New" w:hAnsi="Courier New" w:cs="Courier New" w:hint="default"/>
+      </w:rPr>
+    </w:lvl>
+    <w:lvl w:ilvl="2" w:tplc="04070005" w:tentative="1">
+      <w:start w:val="1"/>
+      <w:numFmt w:val="bullet"/>
+      <w:lvlText w:val=""/>
+      <w:lvlJc w:val="left"/>
+      <w:pPr>
+        <w:ind w:left="2160" w:hanging="360"/>
+      </w:pPr>
+      <w:rPr>
+        <w:rFonts w:ascii="Wingdings" w:hAnsi="Wingdings" w:hint="default"/>
+      </w:rPr>
+    </w:lvl>
+    <w:lvl w:ilvl="3" w:tplc="04070001" w:tentative="1">
+      <w:start w:val="1"/>
+      <w:numFmt w:val="bullet"/>
+      <w:lvlText w:val=""/>
+      <w:lvlJc w:val="left"/>
+      <w:pPr>
+        <w:ind w:left="2880" w:hanging="360"/>
+      </w:pPr>
+      <w:rPr>
+        <w:rFonts w:ascii="Symbol" w:hAnsi="Symbol" w:hint="default"/>
+      </w:rPr>
+    </w:lvl>
+    <w:lvl w:ilvl="4" w:tplc="04070003" w:tentative="1">
+      <w:start w:val="1"/>
+      <w:numFmt w:val="bullet"/>
+      <w:lvlText w:val="o"/>
+      <w:lvlJc w:val="left"/>
+      <w:pPr>
+        <w:ind w:left="3600" w:hanging="360"/>
+      </w:pPr>
+      <w:rPr>
+        <w:rFonts w:ascii="Courier New" w:hAnsi="Courier New" w:cs="Courier New" w:hint="default"/>
+      </w:rPr>
+    </w:lvl>
+    <w:lvl w:ilvl="5" w:tplc="04070005" w:tentative="1">
+      <w:start w:val="1"/>
+      <w:numFmt w:val="bullet"/>
+      <w:lvlText w:val=""/>
+      <w:lvlJc w:val="left"/>
+      <w:pPr>
+        <w:ind w:left="4320" w:hanging="360"/>
+      </w:pPr>
+      <w:rPr>
+        <w:rFonts w:ascii="Wingdings" w:hAnsi="Wingdings" w:hint="default"/>
+      </w:rPr>
+    </w:lvl>
+    <w:lvl w:ilvl="6" w:tplc="04070001" w:tentative="1">
+      <w:start w:val="1"/>
+      <w:numFmt w:val="bullet"/>
+      <w:lvlText w:val=""/>
+      <w:lvlJc w:val="left"/>
+      <w:pPr>
+        <w:ind w:left="5040" w:hanging="360"/>
+      </w:pPr>
+      <w:rPr>
+        <w:rFonts w:ascii="Symbol" w:hAnsi="Symbol" w:hint="default"/>
+      </w:rPr>
+    </w:lvl>
+    <w:lvl w:ilvl="7" w:tplc="04070003" w:tentative="1">
+      <w:start w:val="1"/>
+      <w:numFmt w:val="bullet"/>
+      <w:lvlText w:val="o"/>
+      <w:lvlJc w:val="left"/>
+      <w:pPr>
+        <w:ind w:left="5760" w:hanging="360"/>
+      </w:pPr>
+      <w:rPr>
+        <w:rFonts w:ascii="Courier New" w:hAnsi="Courier New" w:cs="Courier New" w:hint="default"/>
+      </w:rPr>
+    </w:lvl>
+    <w:lvl w:ilvl="8" w:tplc="04070005" w:tentative="1">
+      <w:start w:val="1"/>
+      <w:numFmt w:val="bullet"/>
+      <w:lvlText w:val=""/>
+      <w:lvlJc w:val="left"/>
+      <w:pPr>
+        <w:ind w:left="6480" w:hanging="360"/>
+      </w:pPr>
+      <w:rPr>
+        <w:rFonts w:ascii="Wingdings" w:hAnsi="Wingdings" w:hint="default"/>
+      </w:rPr>
+    </w:lvl>
+  </w:abstractNum>
+  <w:abstractNum w:abstractNumId="1">
     <w:nsid w:val="282A1260"/>
     <w:multiLevelType w:val="hybridMultilevel"/>
     <w:tmpl w:val="77D2213E"/>
@@ -5137,7 +5887,7 @@
       </w:rPr>
     </w:lvl>
   </w:abstractNum>
-  <w:abstractNum w:abstractNumId="1">
+  <w:abstractNum w:abstractNumId="2">
     <w:nsid w:val="3857108C"/>
     <w:multiLevelType w:val="hybridMultilevel"/>
     <w:tmpl w:val="8D08EDBC"/>
@@ -5249,7 +5999,7 @@
       </w:rPr>
     </w:lvl>
   </w:abstractNum>
-  <w:abstractNum w:abstractNumId="2">
+  <w:abstractNum w:abstractNumId="3">
     <w:nsid w:val="50E34C28"/>
     <w:multiLevelType w:val="hybridMultilevel"/>
     <w:tmpl w:val="D0AE3F76"/>
@@ -5362,7 +6112,7 @@
       </w:rPr>
     </w:lvl>
   </w:abstractNum>
-  <w:abstractNum w:abstractNumId="3">
+  <w:abstractNum w:abstractNumId="4">
     <w:nsid w:val="67AB6728"/>
     <w:multiLevelType w:val="hybridMultilevel"/>
     <w:tmpl w:val="1F8245E2"/>
@@ -5475,7 +6225,7 @@
       </w:rPr>
     </w:lvl>
   </w:abstractNum>
-  <w:abstractNum w:abstractNumId="4">
+  <w:abstractNum w:abstractNumId="5">
     <w:nsid w:val="6DBF1597"/>
     <w:multiLevelType w:val="multilevel"/>
     <w:tmpl w:val="89B8BE66"/>
@@ -5597,19 +6347,22 @@
     </w:lvl>
   </w:abstractNum>
   <w:num w:numId="1">
+    <w:abstractNumId w:val="2"/>
+  </w:num>
+  <w:num w:numId="2">
     <w:abstractNumId w:val="1"/>
   </w:num>
-  <w:num w:numId="2">
-    <w:abstractNumId w:val="0"/>
+  <w:num w:numId="3">
+    <w:abstractNumId w:val="5"/>
   </w:num>
-  <w:num w:numId="3">
+  <w:num w:numId="4">
     <w:abstractNumId w:val="4"/>
   </w:num>
-  <w:num w:numId="4">
+  <w:num w:numId="5">
     <w:abstractNumId w:val="3"/>
   </w:num>
-  <w:num w:numId="5">
-    <w:abstractNumId w:val="2"/>
+  <w:num w:numId="6">
+    <w:abstractNumId w:val="0"/>
   </w:num>
 </w:numbering>
 </file>
@@ -6747,7 +7500,7 @@
 </file>
 
 <file path=customXml/itemProps1.xml><?xml version="1.0" encoding="utf-8"?>
-<ds:datastoreItem xmlns:ds="http://schemas.openxmlformats.org/officeDocument/2006/customXml" ds:itemID="{F22D73D5-08F6-428A-9396-5A29B841A35D}">
+<ds:datastoreItem xmlns:ds="http://schemas.openxmlformats.org/officeDocument/2006/customXml" ds:itemID="{1E1C76AB-565B-43B2-8555-4796C588E95B}">
   <ds:schemaRefs>
     <ds:schemaRef ds:uri="http://schemas.openxmlformats.org/officeDocument/2006/bibliography"/>
   </ds:schemaRefs>

</xml_diff>

<commit_message>
Assert für JUnit hinzugefügt
</commit_message>
<xml_diff>
--- a/Schriftliche_Arbeit/Arbeit.docx
+++ b/Schriftliche_Arbeit/Arbeit.docx
@@ -101,6 +101,7 @@
           <w:docPartUnique/>
         </w:docPartObj>
       </w:sdtPr>
+      <w:sdtEndPr/>
       <w:sdtContent>
         <w:p>
           <w:pPr>
@@ -499,25 +500,7 @@
           <w:sz w:val="24"/>
           <w:szCs w:val="24"/>
         </w:rPr>
-        <w:t xml:space="preserve">Fehlersuche während der laufenden Produktion </w:t>
-      </w:r>
-      <w:proofErr w:type="gramStart"/>
-      <w:r>
-        <w:rPr>
-          <w:rFonts w:ascii="Arial" w:hAnsi="Arial" w:cs="Arial"/>
-          <w:sz w:val="24"/>
-          <w:szCs w:val="24"/>
-        </w:rPr>
-        <w:t>sind</w:t>
-      </w:r>
-      <w:proofErr w:type="gramEnd"/>
-      <w:r>
-        <w:rPr>
-          <w:rFonts w:ascii="Arial" w:hAnsi="Arial" w:cs="Arial"/>
-          <w:sz w:val="24"/>
-          <w:szCs w:val="24"/>
-        </w:rPr>
-        <w:t xml:space="preserve"> hochzeitkritisch. </w:t>
+        <w:t xml:space="preserve">Fehlersuche während der laufenden Produktion sind hochzeitkritisch. </w:t>
       </w:r>
       <w:r>
         <w:rPr>
@@ -559,23 +542,13 @@
         </w:rPr>
         <w:t xml:space="preserve">u können wurde die in PHP geschriebene Webanwendung </w:t>
       </w:r>
-      <w:proofErr w:type="spellStart"/>
-      <w:r>
-        <w:rPr>
-          <w:rFonts w:ascii="Arial" w:hAnsi="Arial" w:cs="Arial"/>
-          <w:sz w:val="24"/>
-          <w:szCs w:val="24"/>
-        </w:rPr>
-        <w:t>speedikon</w:t>
-      </w:r>
-      <w:proofErr w:type="spellEnd"/>
-      <w:r>
-        <w:rPr>
-          <w:rFonts w:ascii="Arial" w:hAnsi="Arial" w:cs="Arial"/>
-          <w:sz w:val="24"/>
-          <w:szCs w:val="24"/>
-        </w:rPr>
-        <w:t xml:space="preserve"> DAMS (Data Center Asset Management Solutions)</w:t>
+      <w:r>
+        <w:rPr>
+          <w:rFonts w:ascii="Arial" w:hAnsi="Arial" w:cs="Arial"/>
+          <w:sz w:val="24"/>
+          <w:szCs w:val="24"/>
+        </w:rPr>
+        <w:t>speedikon DAMS (Data Center Asset Management Solutions)</w:t>
       </w:r>
       <w:r>
         <w:rPr>
@@ -779,25 +752,7 @@
           <w:sz w:val="24"/>
           <w:szCs w:val="24"/>
         </w:rPr>
-        <w:t xml:space="preserve">en von </w:t>
-      </w:r>
-      <w:proofErr w:type="spellStart"/>
-      <w:r>
-        <w:rPr>
-          <w:rFonts w:ascii="Arial" w:hAnsi="Arial" w:cs="Arial"/>
-          <w:sz w:val="24"/>
-          <w:szCs w:val="24"/>
-        </w:rPr>
-        <w:t>speedikon</w:t>
-      </w:r>
-      <w:proofErr w:type="spellEnd"/>
-      <w:r>
-        <w:rPr>
-          <w:rFonts w:ascii="Arial" w:hAnsi="Arial" w:cs="Arial"/>
-          <w:sz w:val="24"/>
-          <w:szCs w:val="24"/>
-        </w:rPr>
-        <w:t xml:space="preserve"> DAMS nutzt. D</w:t>
+        <w:t>en von speedikon DAMS nutzt. D</w:t>
       </w:r>
       <w:r>
         <w:rPr>
@@ -864,18 +819,27 @@
           <w:sz w:val="24"/>
           <w:szCs w:val="24"/>
         </w:rPr>
+        <w:t>- BarcodeScanner</w:t>
+      </w:r>
+    </w:p>
+    <w:p>
+      <w:pPr>
+        <w:ind w:firstLine="708"/>
+        <w:jc w:val="both"/>
+        <w:rPr>
+          <w:rFonts w:ascii="Arial" w:hAnsi="Arial" w:cs="Arial"/>
+          <w:sz w:val="24"/>
+          <w:szCs w:val="24"/>
+        </w:rPr>
+      </w:pPr>
+      <w:r>
+        <w:rPr>
+          <w:rFonts w:ascii="Arial" w:hAnsi="Arial" w:cs="Arial"/>
+          <w:sz w:val="24"/>
+          <w:szCs w:val="24"/>
+        </w:rPr>
         <w:t xml:space="preserve">- </w:t>
       </w:r>
-      <w:proofErr w:type="spellStart"/>
-      <w:r>
-        <w:rPr>
-          <w:rFonts w:ascii="Arial" w:hAnsi="Arial" w:cs="Arial"/>
-          <w:sz w:val="24"/>
-          <w:szCs w:val="24"/>
-        </w:rPr>
-        <w:t>BarcodeScanner</w:t>
-      </w:r>
-      <w:proofErr w:type="spellEnd"/>
     </w:p>
     <w:p>
       <w:pPr>
@@ -893,7 +857,7 @@
           <w:sz w:val="24"/>
           <w:szCs w:val="24"/>
         </w:rPr>
-        <w:t xml:space="preserve">- </w:t>
+        <w:t>Abgrenzung/ Beschränkungen</w:t>
       </w:r>
     </w:p>
     <w:p>
@@ -906,14 +870,6 @@
           <w:szCs w:val="24"/>
         </w:rPr>
       </w:pPr>
-      <w:r>
-        <w:rPr>
-          <w:rFonts w:ascii="Arial" w:hAnsi="Arial" w:cs="Arial"/>
-          <w:sz w:val="24"/>
-          <w:szCs w:val="24"/>
-        </w:rPr>
-        <w:t>Abgrenzung/ Beschränkungen</w:t>
-      </w:r>
     </w:p>
     <w:p>
       <w:pPr>
@@ -925,6 +881,38 @@
           <w:szCs w:val="24"/>
         </w:rPr>
       </w:pPr>
+      <w:r>
+        <w:rPr>
+          <w:rFonts w:ascii="Arial" w:hAnsi="Arial" w:cs="Arial"/>
+          <w:sz w:val="24"/>
+          <w:szCs w:val="24"/>
+        </w:rPr>
+        <w:t>Aufgrund der fehlenden Schnittstellen für die Manipulation der Datensätze und der Komplexität der Webanwendung, soll die mobile Anwendung ausschließlich lesenden</w:t>
+      </w:r>
+      <w:r>
+        <w:rPr>
+          <w:rFonts w:ascii="Arial" w:hAnsi="Arial" w:cs="Arial"/>
+          <w:sz w:val="24"/>
+          <w:szCs w:val="24"/>
+        </w:rPr>
+        <w:t xml:space="preserve"> Zugriff</w:t>
+      </w:r>
+      <w:r>
+        <w:rPr>
+          <w:rFonts w:ascii="Arial" w:hAnsi="Arial" w:cs="Arial"/>
+          <w:sz w:val="24"/>
+          <w:szCs w:val="24"/>
+        </w:rPr>
+        <w:t xml:space="preserve"> auf die Datensätze erhalten.</w:t>
+      </w:r>
+      <w:r>
+        <w:rPr>
+          <w:rFonts w:ascii="Arial" w:hAnsi="Arial" w:cs="Arial"/>
+          <w:sz w:val="24"/>
+          <w:szCs w:val="24"/>
+        </w:rPr>
+        <w:t xml:space="preserve"> Während der Entwicklung der Anwendung wird ausschließlich eine lokale Kopie der vorhandenen Datenbank genutzt. Grund dafür ist die aus Sicherheitsgründen fehlende Anbindung der mobilen Endgeräte an das vorhandene WLAN-Netz des Verlages.</w:t>
+      </w:r>
     </w:p>
     <w:p>
       <w:pPr>
@@ -942,49 +930,6 @@
           <w:sz w:val="24"/>
           <w:szCs w:val="24"/>
         </w:rPr>
-        <w:t>Aufgrund der fehlenden Schnittstellen für die Manipulation der Datensätze und der Komplexität der Webanwendung, soll die mobile Anwendung ausschließlich lesenden</w:t>
-      </w:r>
-      <w:r>
-        <w:rPr>
-          <w:rFonts w:ascii="Arial" w:hAnsi="Arial" w:cs="Arial"/>
-          <w:sz w:val="24"/>
-          <w:szCs w:val="24"/>
-        </w:rPr>
-        <w:t xml:space="preserve"> Zugriff</w:t>
-      </w:r>
-      <w:r>
-        <w:rPr>
-          <w:rFonts w:ascii="Arial" w:hAnsi="Arial" w:cs="Arial"/>
-          <w:sz w:val="24"/>
-          <w:szCs w:val="24"/>
-        </w:rPr>
-        <w:t xml:space="preserve"> auf die Datensätze erhalten.</w:t>
-      </w:r>
-      <w:r>
-        <w:rPr>
-          <w:rFonts w:ascii="Arial" w:hAnsi="Arial" w:cs="Arial"/>
-          <w:sz w:val="24"/>
-          <w:szCs w:val="24"/>
-        </w:rPr>
-        <w:t xml:space="preserve"> Während der Entwicklung der Anwendung wird ausschließlich eine lokale Kopie der vorhandenen Datenbank genutzt. Grund dafür ist die aus Sicherheitsgründen fehlende Anbindung der mobilen Endgeräte an das vorhandene WLAN-Netz des Verlages.</w:t>
-      </w:r>
-    </w:p>
-    <w:p>
-      <w:pPr>
-        <w:ind w:firstLine="708"/>
-        <w:jc w:val="both"/>
-        <w:rPr>
-          <w:rFonts w:ascii="Arial" w:hAnsi="Arial" w:cs="Arial"/>
-          <w:sz w:val="24"/>
-          <w:szCs w:val="24"/>
-        </w:rPr>
-      </w:pPr>
-      <w:r>
-        <w:rPr>
-          <w:rFonts w:ascii="Arial" w:hAnsi="Arial" w:cs="Arial"/>
-          <w:sz w:val="24"/>
-          <w:szCs w:val="24"/>
-        </w:rPr>
         <w:t>Aufarbeitung des Themas</w:t>
       </w:r>
     </w:p>
@@ -1049,18 +994,8 @@
           <w:sz w:val="24"/>
           <w:szCs w:val="24"/>
         </w:rPr>
-        <w:t xml:space="preserve">2.1.2 </w:t>
-      </w:r>
-      <w:proofErr w:type="spellStart"/>
-      <w:r>
-        <w:rPr>
-          <w:rFonts w:ascii="Arial" w:hAnsi="Arial" w:cs="Arial"/>
-          <w:sz w:val="24"/>
-          <w:szCs w:val="24"/>
-        </w:rPr>
-        <w:t>Zxing</w:t>
-      </w:r>
-      <w:proofErr w:type="spellEnd"/>
+        <w:t>2.1.2 Zxing</w:t>
+      </w:r>
     </w:p>
     <w:p>
       <w:pPr>
@@ -1211,18 +1146,8 @@
           <w:sz w:val="24"/>
           <w:szCs w:val="24"/>
         </w:rPr>
-        <w:t xml:space="preserve">gen wie Amazon, </w:t>
-      </w:r>
-      <w:proofErr w:type="spellStart"/>
-      <w:r>
-        <w:rPr>
-          <w:rFonts w:ascii="Arial" w:hAnsi="Arial" w:cs="Arial"/>
-          <w:sz w:val="24"/>
-          <w:szCs w:val="24"/>
-        </w:rPr>
-        <w:t>Ebay</w:t>
-      </w:r>
-      <w:proofErr w:type="spellEnd"/>
+        <w:t>gen wie Amazon, Ebay</w:t>
+      </w:r>
       <w:r>
         <w:rPr>
           <w:rFonts w:ascii="Arial" w:hAnsi="Arial" w:cs="Arial"/>
@@ -1305,25 +1230,7 @@
           <w:sz w:val="24"/>
           <w:szCs w:val="24"/>
         </w:rPr>
-        <w:t>chnittstellen hat sich die Architektur REST (</w:t>
-      </w:r>
-      <w:proofErr w:type="spellStart"/>
-      <w:r>
-        <w:rPr>
-          <w:rFonts w:ascii="Arial" w:hAnsi="Arial" w:cs="Arial"/>
-          <w:sz w:val="24"/>
-          <w:szCs w:val="24"/>
-        </w:rPr>
-        <w:t>Representational</w:t>
-      </w:r>
-      <w:proofErr w:type="spellEnd"/>
-      <w:r>
-        <w:rPr>
-          <w:rFonts w:ascii="Arial" w:hAnsi="Arial" w:cs="Arial"/>
-          <w:sz w:val="24"/>
-          <w:szCs w:val="24"/>
-        </w:rPr>
-        <w:t xml:space="preserve"> State Transfer) etabliert [HEI10]. </w:t>
+        <w:t xml:space="preserve">chnittstellen hat sich die Architektur REST (Representational State Transfer) etabliert [HEI10]. </w:t>
       </w:r>
       <w:r>
         <w:rPr>
@@ -1446,25 +1353,7 @@
           <w:sz w:val="24"/>
           <w:szCs w:val="24"/>
         </w:rPr>
-        <w:t xml:space="preserve"> Für den Aufruf wird jede der Ressourcen mit einem eindeutigen Uniform </w:t>
-      </w:r>
-      <w:proofErr w:type="spellStart"/>
-      <w:r>
-        <w:rPr>
-          <w:rFonts w:ascii="Arial" w:hAnsi="Arial" w:cs="Arial"/>
-          <w:sz w:val="24"/>
-          <w:szCs w:val="24"/>
-        </w:rPr>
-        <w:t>Resource</w:t>
-      </w:r>
-      <w:proofErr w:type="spellEnd"/>
-      <w:r>
-        <w:rPr>
-          <w:rFonts w:ascii="Arial" w:hAnsi="Arial" w:cs="Arial"/>
-          <w:sz w:val="24"/>
-          <w:szCs w:val="24"/>
-        </w:rPr>
-        <w:t xml:space="preserve"> Identifier (URI) </w:t>
+        <w:t xml:space="preserve"> Für den Aufruf wird jede der Ressourcen mit einem eindeutigen Uniform Resource Identifier (URI) </w:t>
       </w:r>
       <w:r>
         <w:rPr>
@@ -1743,7 +1632,6 @@
         </w:rPr>
         <w:t xml:space="preserve">im Internet weit verbreitete </w:t>
       </w:r>
-      <w:proofErr w:type="spellStart"/>
       <w:r>
         <w:rPr>
           <w:rFonts w:ascii="Arial" w:hAnsi="Arial" w:cs="Arial"/>
@@ -1752,32 +1640,13 @@
         </w:rPr>
         <w:t>Hyper</w:t>
       </w:r>
-      <w:proofErr w:type="spellEnd"/>
-      <w:r>
-        <w:rPr>
-          <w:rFonts w:ascii="Arial" w:hAnsi="Arial" w:cs="Arial"/>
-          <w:sz w:val="24"/>
-          <w:szCs w:val="24"/>
-        </w:rPr>
-        <w:t xml:space="preserve"> Text Transfer </w:t>
-      </w:r>
-      <w:proofErr w:type="spellStart"/>
-      <w:r>
-        <w:rPr>
-          <w:rFonts w:ascii="Arial" w:hAnsi="Arial" w:cs="Arial"/>
-          <w:sz w:val="24"/>
-          <w:szCs w:val="24"/>
-        </w:rPr>
-        <w:t>Prototocoll</w:t>
-      </w:r>
-      <w:proofErr w:type="spellEnd"/>
-      <w:r>
-        <w:rPr>
-          <w:rFonts w:ascii="Arial" w:hAnsi="Arial" w:cs="Arial"/>
-          <w:sz w:val="24"/>
-          <w:szCs w:val="24"/>
-        </w:rPr>
-        <w:t xml:space="preserve"> (HTTP</w:t>
+      <w:r>
+        <w:rPr>
+          <w:rFonts w:ascii="Arial" w:hAnsi="Arial" w:cs="Arial"/>
+          <w:sz w:val="24"/>
+          <w:szCs w:val="24"/>
+        </w:rPr>
+        <w:t xml:space="preserve"> Text Transfer Prototocoll (HTTP</w:t>
       </w:r>
       <w:r>
         <w:rPr>
@@ -1809,43 +1678,15 @@
           <w:sz w:val="24"/>
           <w:szCs w:val="24"/>
         </w:rPr>
-        <w:t xml:space="preserve">e Web Anwendung somit </w:t>
-      </w:r>
-      <w:proofErr w:type="spellStart"/>
-      <w:r>
-        <w:rPr>
-          <w:rFonts w:ascii="Arial" w:hAnsi="Arial" w:cs="Arial"/>
-          <w:sz w:val="24"/>
-          <w:szCs w:val="24"/>
-        </w:rPr>
-        <w:t>plattform</w:t>
-      </w:r>
-      <w:proofErr w:type="spellEnd"/>
-      <w:r>
-        <w:rPr>
-          <w:rFonts w:ascii="Arial" w:hAnsi="Arial" w:cs="Arial"/>
-          <w:sz w:val="24"/>
-          <w:szCs w:val="24"/>
-        </w:rPr>
-        <w:t xml:space="preserve"> </w:t>
-      </w:r>
-      <w:proofErr w:type="spellStart"/>
-      <w:r>
-        <w:rPr>
-          <w:rFonts w:ascii="Arial" w:hAnsi="Arial" w:cs="Arial"/>
-          <w:sz w:val="24"/>
-          <w:szCs w:val="24"/>
-        </w:rPr>
-        <w:t>unabhägig</w:t>
-      </w:r>
-      <w:proofErr w:type="spellEnd"/>
-      <w:r>
-        <w:rPr>
-          <w:rFonts w:ascii="Arial" w:hAnsi="Arial" w:cs="Arial"/>
-          <w:sz w:val="24"/>
-          <w:szCs w:val="24"/>
-        </w:rPr>
-        <w:t>, da für die Nutzung der Schnittstelle lediglich ein</w:t>
+        <w:t xml:space="preserve">e Web Anwendung somit plattform </w:t>
+      </w:r>
+      <w:r>
+        <w:rPr>
+          <w:rFonts w:ascii="Arial" w:hAnsi="Arial" w:cs="Arial"/>
+          <w:sz w:val="24"/>
+          <w:szCs w:val="24"/>
+        </w:rPr>
+        <w:t>unabhägig, da für die Nutzung der Schnittstelle lediglich ein</w:t>
       </w:r>
       <w:r>
         <w:rPr>
@@ -2119,25 +1960,7 @@
           <w:sz w:val="24"/>
           <w:szCs w:val="24"/>
         </w:rPr>
-        <w:t xml:space="preserve"> Adresse (URI) gespeichert, die in den Meta-Daten des Paketes angegeben ist. Sollte </w:t>
-      </w:r>
-      <w:proofErr w:type="gramStart"/>
-      <w:r>
-        <w:rPr>
-          <w:rFonts w:ascii="Arial" w:hAnsi="Arial" w:cs="Arial"/>
-          <w:sz w:val="24"/>
-          <w:szCs w:val="24"/>
-        </w:rPr>
-        <w:t>die</w:t>
-      </w:r>
-      <w:proofErr w:type="gramEnd"/>
-      <w:r>
-        <w:rPr>
-          <w:rFonts w:ascii="Arial" w:hAnsi="Arial" w:cs="Arial"/>
-          <w:sz w:val="24"/>
-          <w:szCs w:val="24"/>
-        </w:rPr>
-        <w:t xml:space="preserve"> angegebene URI nicht vorhanden sein, wird sie durch den Server angelegt. Die Methode PUT ist idempotent, d.h. dass die mehrmalige speichernde Anfrage der gleichen Ressource dasselbe Ergebnis herbeiführt</w:t>
+        <w:t xml:space="preserve"> Adresse (URI) gespeichert, die in den Meta-Daten des Paketes angegeben ist. Sollte die angegebene URI nicht vorhanden sein, wird sie durch den Server angelegt. Die Methode PUT ist idempotent, d.h. dass die mehrmalige speichernde Anfrage der gleichen Ressource dasselbe Ergebnis herbeiführt</w:t>
       </w:r>
       <w:r>
         <w:rPr>
@@ -2722,51 +2545,15 @@
           <w:sz w:val="24"/>
           <w:szCs w:val="24"/>
         </w:rPr>
-        <w:t>In der Programmiersprache Java steht seit 2008 das Framework JAX-RS zur Verfügung. JAX-RS stellt Funktionalitäten bereit um „</w:t>
-      </w:r>
-      <w:proofErr w:type="spellStart"/>
-      <w:r>
-        <w:rPr>
-          <w:rFonts w:ascii="Arial" w:hAnsi="Arial" w:cs="Arial"/>
-          <w:sz w:val="24"/>
-          <w:szCs w:val="24"/>
-        </w:rPr>
-        <w:t>RESTful</w:t>
-      </w:r>
-      <w:proofErr w:type="spellEnd"/>
-      <w:r>
-        <w:rPr>
-          <w:rFonts w:ascii="Arial" w:hAnsi="Arial" w:cs="Arial"/>
-          <w:sz w:val="24"/>
-          <w:szCs w:val="24"/>
-        </w:rPr>
-        <w:t>“-Webservices zu implementieren. Unteranderem bietet es die Möglichkeit</w:t>
-      </w:r>
-      <w:r>
-        <w:rPr>
-          <w:rFonts w:ascii="Arial" w:hAnsi="Arial" w:cs="Arial"/>
-          <w:sz w:val="24"/>
-          <w:szCs w:val="24"/>
-        </w:rPr>
-        <w:t xml:space="preserve"> </w:t>
-      </w:r>
-      <w:proofErr w:type="spellStart"/>
-      <w:r>
-        <w:rPr>
-          <w:rFonts w:ascii="Arial" w:hAnsi="Arial" w:cs="Arial"/>
-          <w:sz w:val="24"/>
-          <w:szCs w:val="24"/>
-        </w:rPr>
-        <w:t>Annotations</w:t>
-      </w:r>
-      <w:proofErr w:type="spellEnd"/>
-      <w:r>
-        <w:rPr>
-          <w:rFonts w:ascii="Arial" w:hAnsi="Arial" w:cs="Arial"/>
-          <w:sz w:val="24"/>
-          <w:szCs w:val="24"/>
-        </w:rPr>
-        <w:t xml:space="preserve"> zu verwenden</w:t>
+        <w:t>In der Programmiersprache Java steht seit 2008 das Framework JAX-RS zur Verfügung. JAX-RS stellt Funktionalitäten bereit um „RESTful“-Webservices zu implementieren. Unteranderem bietet es die Möglichkeit</w:t>
+      </w:r>
+      <w:r>
+        <w:rPr>
+          <w:rFonts w:ascii="Arial" w:hAnsi="Arial" w:cs="Arial"/>
+          <w:sz w:val="24"/>
+          <w:szCs w:val="24"/>
+        </w:rPr>
+        <w:t xml:space="preserve"> Annotations zu verwenden</w:t>
       </w:r>
       <w:r>
         <w:rPr>
@@ -2790,25 +2577,7 @@
           <w:sz w:val="24"/>
           <w:szCs w:val="24"/>
         </w:rPr>
-        <w:t xml:space="preserve">n </w:t>
-      </w:r>
-      <w:proofErr w:type="spellStart"/>
-      <w:r>
-        <w:rPr>
-          <w:rFonts w:ascii="Arial" w:hAnsi="Arial" w:cs="Arial"/>
-          <w:sz w:val="24"/>
-          <w:szCs w:val="24"/>
-        </w:rPr>
-        <w:t>Annotations</w:t>
-      </w:r>
-      <w:proofErr w:type="spellEnd"/>
-      <w:r>
-        <w:rPr>
-          <w:rFonts w:ascii="Arial" w:hAnsi="Arial" w:cs="Arial"/>
-          <w:sz w:val="24"/>
-          <w:szCs w:val="24"/>
-        </w:rPr>
-        <w:t xml:space="preserve"> aufgezeigt werden. </w:t>
+        <w:t xml:space="preserve">n Annotations aufgezeigt werden. </w:t>
       </w:r>
     </w:p>
     <w:p>
@@ -2872,43 +2641,7 @@
           <w:sz w:val="24"/>
           <w:szCs w:val="24"/>
         </w:rPr>
-        <w:t xml:space="preserve"> und bildet so den Knotenpunkt („</w:t>
-      </w:r>
-      <w:proofErr w:type="spellStart"/>
-      <w:r>
-        <w:rPr>
-          <w:rFonts w:ascii="Arial" w:hAnsi="Arial" w:cs="Arial"/>
-          <w:sz w:val="24"/>
-          <w:szCs w:val="24"/>
-        </w:rPr>
-        <w:t>root</w:t>
-      </w:r>
-      <w:proofErr w:type="spellEnd"/>
-      <w:r>
-        <w:rPr>
-          <w:rFonts w:ascii="Arial" w:hAnsi="Arial" w:cs="Arial"/>
-          <w:sz w:val="24"/>
-          <w:szCs w:val="24"/>
-        </w:rPr>
-        <w:t xml:space="preserve"> </w:t>
-      </w:r>
-      <w:proofErr w:type="spellStart"/>
-      <w:r>
-        <w:rPr>
-          <w:rFonts w:ascii="Arial" w:hAnsi="Arial" w:cs="Arial"/>
-          <w:sz w:val="24"/>
-          <w:szCs w:val="24"/>
-        </w:rPr>
-        <w:t>ressource</w:t>
-      </w:r>
-      <w:proofErr w:type="spellEnd"/>
-      <w:r>
-        <w:rPr>
-          <w:rFonts w:ascii="Arial" w:hAnsi="Arial" w:cs="Arial"/>
-          <w:sz w:val="24"/>
-          <w:szCs w:val="24"/>
-        </w:rPr>
-        <w:t>“) für die mit @Path annotierten Methoden in der Klasse.</w:t>
+        <w:t xml:space="preserve"> und bildet so den Knotenpunkt („root ressource“) für die mit @Path annotierten Methoden in der Klasse.</w:t>
       </w:r>
     </w:p>
     <w:p>
@@ -2968,59 +2701,13 @@
           <w:szCs w:val="24"/>
         </w:rPr>
       </w:pPr>
-      <w:proofErr w:type="spellStart"/>
-      <w:r>
-        <w:rPr>
-          <w:rFonts w:ascii="Arial" w:hAnsi="Arial" w:cs="Arial"/>
-          <w:sz w:val="24"/>
-          <w:szCs w:val="24"/>
-        </w:rPr>
-        <w:t>public</w:t>
-      </w:r>
-      <w:proofErr w:type="spellEnd"/>
-      <w:r>
-        <w:rPr>
-          <w:rFonts w:ascii="Arial" w:hAnsi="Arial" w:cs="Arial"/>
-          <w:sz w:val="24"/>
-          <w:szCs w:val="24"/>
-        </w:rPr>
-        <w:t xml:space="preserve"> </w:t>
-      </w:r>
-      <w:proofErr w:type="spellStart"/>
-      <w:r>
-        <w:rPr>
-          <w:rFonts w:ascii="Arial" w:hAnsi="Arial" w:cs="Arial"/>
-          <w:sz w:val="24"/>
-          <w:szCs w:val="24"/>
-        </w:rPr>
-        <w:t>class</w:t>
-      </w:r>
-      <w:proofErr w:type="spellEnd"/>
-      <w:r>
-        <w:rPr>
-          <w:rFonts w:ascii="Arial" w:hAnsi="Arial" w:cs="Arial"/>
-          <w:sz w:val="24"/>
-          <w:szCs w:val="24"/>
-        </w:rPr>
-        <w:t xml:space="preserve"> </w:t>
-      </w:r>
-      <w:proofErr w:type="spellStart"/>
-      <w:r>
-        <w:rPr>
-          <w:rFonts w:ascii="Arial" w:hAnsi="Arial" w:cs="Arial"/>
-          <w:sz w:val="24"/>
-          <w:szCs w:val="24"/>
-        </w:rPr>
-        <w:t>TestKlasse</w:t>
-      </w:r>
-      <w:proofErr w:type="spellEnd"/>
-      <w:r>
-        <w:rPr>
-          <w:rFonts w:ascii="Arial" w:hAnsi="Arial" w:cs="Arial"/>
-          <w:sz w:val="24"/>
-          <w:szCs w:val="24"/>
-        </w:rPr>
-        <w:t>{</w:t>
+      <w:r>
+        <w:rPr>
+          <w:rFonts w:ascii="Arial" w:hAnsi="Arial" w:cs="Arial"/>
+          <w:sz w:val="24"/>
+          <w:szCs w:val="24"/>
+        </w:rPr>
+        <w:t>public class TestKlasse{</w:t>
       </w:r>
     </w:p>
     <w:p>
@@ -3092,24 +2779,7 @@
           <w:szCs w:val="24"/>
         </w:rPr>
         <w:tab/>
-      </w:r>
-      <w:proofErr w:type="spellStart"/>
-      <w:r>
-        <w:rPr>
-          <w:rFonts w:ascii="Arial" w:hAnsi="Arial" w:cs="Arial"/>
-          <w:sz w:val="24"/>
-          <w:szCs w:val="24"/>
-        </w:rPr>
-        <w:t>public</w:t>
-      </w:r>
-      <w:proofErr w:type="spellEnd"/>
-      <w:r>
-        <w:rPr>
-          <w:rFonts w:ascii="Arial" w:hAnsi="Arial" w:cs="Arial"/>
-          <w:sz w:val="24"/>
-          <w:szCs w:val="24"/>
-        </w:rPr>
-        <w:t xml:space="preserve"> String testMethode</w:t>
+        <w:t>public String testMethode</w:t>
       </w:r>
       <w:r>
         <w:rPr>
@@ -3212,23 +2882,13 @@
           <w:szCs w:val="24"/>
         </w:rPr>
       </w:pPr>
-      <w:proofErr w:type="gramStart"/>
-      <w:r>
-        <w:rPr>
-          <w:rFonts w:ascii="Arial" w:hAnsi="Arial" w:cs="Arial"/>
-          <w:sz w:val="24"/>
-          <w:szCs w:val="24"/>
-        </w:rPr>
-        <w:t>Die</w:t>
-      </w:r>
-      <w:proofErr w:type="gramEnd"/>
-      <w:r>
-        <w:rPr>
-          <w:rFonts w:ascii="Arial" w:hAnsi="Arial" w:cs="Arial"/>
-          <w:sz w:val="24"/>
-          <w:szCs w:val="24"/>
-        </w:rPr>
-        <w:t xml:space="preserve"> im Webservice aufzurufende URI wäre dann </w:t>
+      <w:r>
+        <w:rPr>
+          <w:rFonts w:ascii="Arial" w:hAnsi="Arial" w:cs="Arial"/>
+          <w:sz w:val="24"/>
+          <w:szCs w:val="24"/>
+        </w:rPr>
+        <w:t xml:space="preserve">Die im Webservice aufzurufende URI wäre dann </w:t>
       </w:r>
     </w:p>
     <w:p>
@@ -3351,18 +3011,8 @@
           <w:szCs w:val="24"/>
         </w:rPr>
         <w:tab/>
-        <w:t>@</w:t>
-      </w:r>
-      <w:proofErr w:type="spellStart"/>
-      <w:r>
-        <w:rPr>
-          <w:rFonts w:ascii="Arial" w:hAnsi="Arial" w:cs="Arial"/>
-          <w:sz w:val="24"/>
-          <w:szCs w:val="24"/>
-        </w:rPr>
-        <w:t>Produces</w:t>
-      </w:r>
-      <w:proofErr w:type="spellEnd"/>
+        <w:t>@Produces</w:t>
+      </w:r>
     </w:p>
     <w:p>
       <w:pPr>
@@ -3416,18 +3066,8 @@
         </w:rPr>
         <w:lastRenderedPageBreak/>
         <w:tab/>
-        <w:t>@</w:t>
-      </w:r>
-      <w:proofErr w:type="spellStart"/>
-      <w:r>
-        <w:rPr>
-          <w:rFonts w:ascii="Arial" w:hAnsi="Arial" w:cs="Arial"/>
-          <w:sz w:val="24"/>
-          <w:szCs w:val="24"/>
-        </w:rPr>
-        <w:t>PathParam</w:t>
-      </w:r>
-      <w:proofErr w:type="spellEnd"/>
+        <w:t>@PathParam</w:t>
+      </w:r>
     </w:p>
     <w:p>
       <w:pPr>
@@ -3445,18 +3085,8 @@
           <w:sz w:val="24"/>
           <w:szCs w:val="24"/>
         </w:rPr>
-        <w:t>Die Annotation @</w:t>
-      </w:r>
-      <w:proofErr w:type="spellStart"/>
-      <w:r>
-        <w:rPr>
-          <w:rFonts w:ascii="Arial" w:hAnsi="Arial" w:cs="Arial"/>
-          <w:sz w:val="24"/>
-          <w:szCs w:val="24"/>
-        </w:rPr>
-        <w:t>PathParam</w:t>
-      </w:r>
-      <w:proofErr w:type="spellEnd"/>
+        <w:t>Die Annotation @PathParam</w:t>
+      </w:r>
       <w:r>
         <w:rPr>
           <w:rFonts w:ascii="Arial" w:hAnsi="Arial" w:cs="Arial"/>
@@ -3503,33 +3133,15 @@
           <w:sz w:val="24"/>
           <w:szCs w:val="24"/>
         </w:rPr>
-        <w:t xml:space="preserve"> Annotation der Methode mit </w:t>
-      </w:r>
-      <w:proofErr w:type="gramStart"/>
-      <w:r>
-        <w:rPr>
-          <w:rFonts w:ascii="Arial" w:hAnsi="Arial" w:cs="Arial"/>
-          <w:sz w:val="24"/>
-          <w:szCs w:val="24"/>
-        </w:rPr>
-        <w:t>gesch</w:t>
-      </w:r>
-      <w:r>
-        <w:rPr>
-          <w:rFonts w:ascii="Arial" w:hAnsi="Arial" w:cs="Arial"/>
-          <w:sz w:val="24"/>
-          <w:szCs w:val="24"/>
-        </w:rPr>
-        <w:t>weiften</w:t>
-      </w:r>
-      <w:proofErr w:type="gramEnd"/>
-      <w:r>
-        <w:rPr>
-          <w:rFonts w:ascii="Arial" w:hAnsi="Arial" w:cs="Arial"/>
-          <w:sz w:val="24"/>
-          <w:szCs w:val="24"/>
-        </w:rPr>
-        <w:t xml:space="preserve"> Klammer angegeben.</w:t>
+        <w:t xml:space="preserve"> Annotation der Methode mit gesch</w:t>
+      </w:r>
+      <w:r>
+        <w:rPr>
+          <w:rFonts w:ascii="Arial" w:hAnsi="Arial" w:cs="Arial"/>
+          <w:sz w:val="24"/>
+          <w:szCs w:val="24"/>
+        </w:rPr>
+        <w:t>weiften Klammer angegeben.</w:t>
       </w:r>
     </w:p>
     <w:p>
@@ -3597,23 +3209,13 @@
           <w:szCs w:val="24"/>
         </w:rPr>
       </w:pPr>
-      <w:proofErr w:type="spellStart"/>
-      <w:r>
-        <w:rPr>
-          <w:rFonts w:ascii="Arial" w:hAnsi="Arial" w:cs="Arial"/>
-          <w:sz w:val="24"/>
-          <w:szCs w:val="24"/>
-        </w:rPr>
-        <w:t>public</w:t>
-      </w:r>
-      <w:proofErr w:type="spellEnd"/>
-      <w:r>
-        <w:rPr>
-          <w:rFonts w:ascii="Arial" w:hAnsi="Arial" w:cs="Arial"/>
-          <w:sz w:val="24"/>
-          <w:szCs w:val="24"/>
-        </w:rPr>
-        <w:t xml:space="preserve"> String testMethode</w:t>
+      <w:r>
+        <w:rPr>
+          <w:rFonts w:ascii="Arial" w:hAnsi="Arial" w:cs="Arial"/>
+          <w:sz w:val="24"/>
+          <w:szCs w:val="24"/>
+        </w:rPr>
+        <w:t>public String testMethode</w:t>
       </w:r>
       <w:r>
         <w:rPr>
@@ -3637,25 +3239,7 @@
           <w:sz w:val="24"/>
           <w:szCs w:val="24"/>
         </w:rPr>
-        <w:t>@</w:t>
-      </w:r>
-      <w:proofErr w:type="spellStart"/>
-      <w:r>
-        <w:rPr>
-          <w:rFonts w:ascii="Arial" w:hAnsi="Arial" w:cs="Arial"/>
-          <w:sz w:val="24"/>
-          <w:szCs w:val="24"/>
-        </w:rPr>
-        <w:t>PathParam</w:t>
-      </w:r>
-      <w:proofErr w:type="spellEnd"/>
-      <w:r>
-        <w:rPr>
-          <w:rFonts w:ascii="Arial" w:hAnsi="Arial" w:cs="Arial"/>
-          <w:sz w:val="24"/>
-          <w:szCs w:val="24"/>
-        </w:rPr>
-        <w:t>(</w:t>
+        <w:t>@PathParam(</w:t>
       </w:r>
       <w:r>
         <w:rPr>
@@ -3672,18 +3256,8 @@
           <w:sz w:val="24"/>
           <w:szCs w:val="24"/>
         </w:rPr>
-        <w:t xml:space="preserve">) String </w:t>
-      </w:r>
-      <w:proofErr w:type="spellStart"/>
-      <w:r>
-        <w:rPr>
-          <w:rFonts w:ascii="Arial" w:hAnsi="Arial" w:cs="Arial"/>
-          <w:sz w:val="24"/>
-          <w:szCs w:val="24"/>
-        </w:rPr>
-        <w:t>eingabe</w:t>
-      </w:r>
-      <w:proofErr w:type="spellEnd"/>
+        <w:t>) String eingabe</w:t>
+      </w:r>
       <w:r>
         <w:rPr>
           <w:rFonts w:ascii="Arial" w:hAnsi="Arial" w:cs="Arial"/>
@@ -3756,18 +3330,8 @@
           <w:szCs w:val="24"/>
         </w:rPr>
         <w:tab/>
-        <w:t>@</w:t>
-      </w:r>
-      <w:proofErr w:type="spellStart"/>
-      <w:r>
-        <w:rPr>
-          <w:rFonts w:ascii="Arial" w:hAnsi="Arial" w:cs="Arial"/>
-          <w:sz w:val="24"/>
-          <w:szCs w:val="24"/>
-        </w:rPr>
-        <w:t>FormParam</w:t>
-      </w:r>
-      <w:proofErr w:type="spellEnd"/>
+        <w:t>@FormParam</w:t>
+      </w:r>
     </w:p>
     <w:p>
       <w:pPr>
@@ -3793,25 +3357,7 @@
           <w:sz w:val="24"/>
           <w:szCs w:val="24"/>
         </w:rPr>
-        <w:t>@</w:t>
-      </w:r>
-      <w:proofErr w:type="spellStart"/>
-      <w:r>
-        <w:rPr>
-          <w:rFonts w:ascii="Arial" w:hAnsi="Arial" w:cs="Arial"/>
-          <w:sz w:val="24"/>
-          <w:szCs w:val="24"/>
-        </w:rPr>
-        <w:t>FormParam</w:t>
-      </w:r>
-      <w:proofErr w:type="spellEnd"/>
-      <w:r>
-        <w:rPr>
-          <w:rFonts w:ascii="Arial" w:hAnsi="Arial" w:cs="Arial"/>
-          <w:sz w:val="24"/>
-          <w:szCs w:val="24"/>
-        </w:rPr>
-        <w:t xml:space="preserve"> bietet die Möglichkeit Parameter in Form von Name-Werte-Paaren in einer HTTP-Anfrage zu übertragen. Das Einfügen der möglichen Parameter in die HTTP-Anfrage liegt in Verantwortung des Clients.</w:t>
+        <w:t>@FormParam bietet die Möglichkeit Parameter in Form von Name-Werte-Paaren in einer HTTP-Anfrage zu übertragen. Das Einfügen der möglichen Parameter in die HTTP-Anfrage liegt in Verantwortung des Clients.</w:t>
       </w:r>
     </w:p>
     <w:p>
@@ -3879,41 +3425,13 @@
           <w:szCs w:val="24"/>
         </w:rPr>
       </w:pPr>
-      <w:proofErr w:type="spellStart"/>
-      <w:r>
-        <w:rPr>
-          <w:rFonts w:ascii="Arial" w:hAnsi="Arial" w:cs="Arial"/>
-          <w:sz w:val="24"/>
-          <w:szCs w:val="24"/>
-        </w:rPr>
-        <w:t>public</w:t>
-      </w:r>
-      <w:proofErr w:type="spellEnd"/>
-      <w:r>
-        <w:rPr>
-          <w:rFonts w:ascii="Arial" w:hAnsi="Arial" w:cs="Arial"/>
-          <w:sz w:val="24"/>
-          <w:szCs w:val="24"/>
-        </w:rPr>
-        <w:t xml:space="preserve"> String testMethode3(@</w:t>
-      </w:r>
-      <w:proofErr w:type="spellStart"/>
-      <w:r>
-        <w:rPr>
-          <w:rFonts w:ascii="Arial" w:hAnsi="Arial" w:cs="Arial"/>
-          <w:sz w:val="24"/>
-          <w:szCs w:val="24"/>
-        </w:rPr>
-        <w:t>FormParam</w:t>
-      </w:r>
-      <w:proofErr w:type="spellEnd"/>
-      <w:r>
-        <w:rPr>
-          <w:rFonts w:ascii="Arial" w:hAnsi="Arial" w:cs="Arial"/>
-          <w:sz w:val="24"/>
-          <w:szCs w:val="24"/>
-        </w:rPr>
-        <w:t>(</w:t>
+      <w:r>
+        <w:rPr>
+          <w:rFonts w:ascii="Arial" w:hAnsi="Arial" w:cs="Arial"/>
+          <w:sz w:val="24"/>
+          <w:szCs w:val="24"/>
+        </w:rPr>
+        <w:t>public String testMethode3(@FormParam(</w:t>
       </w:r>
       <w:r>
         <w:rPr>
@@ -3930,25 +3448,7 @@
           <w:sz w:val="24"/>
           <w:szCs w:val="24"/>
         </w:rPr>
-        <w:t xml:space="preserve">) String </w:t>
-      </w:r>
-      <w:proofErr w:type="spellStart"/>
-      <w:r>
-        <w:rPr>
-          <w:rFonts w:ascii="Arial" w:hAnsi="Arial" w:cs="Arial"/>
-          <w:sz w:val="24"/>
-          <w:szCs w:val="24"/>
-        </w:rPr>
-        <w:t>eingabe</w:t>
-      </w:r>
-      <w:proofErr w:type="spellEnd"/>
-      <w:r>
-        <w:rPr>
-          <w:rFonts w:ascii="Arial" w:hAnsi="Arial" w:cs="Arial"/>
-          <w:sz w:val="24"/>
-          <w:szCs w:val="24"/>
-        </w:rPr>
-        <w:t>){</w:t>
+        <w:t>) String eingabe){</w:t>
       </w:r>
     </w:p>
     <w:p>
@@ -4127,25 +3627,7 @@
           <w:sz w:val="24"/>
           <w:szCs w:val="24"/>
         </w:rPr>
-        <w:t xml:space="preserve">Die Entwicklung von Testszenarien und den entsprechenden Tests sollte so früh wie möglich erfolgen, so dass auftretende Fehler möglichst </w:t>
-      </w:r>
-      <w:proofErr w:type="gramStart"/>
-      <w:r>
-        <w:rPr>
-          <w:rFonts w:ascii="Arial" w:hAnsi="Arial" w:cs="Arial"/>
-          <w:sz w:val="24"/>
-          <w:szCs w:val="24"/>
-        </w:rPr>
-        <w:t>wenig</w:t>
-      </w:r>
-      <w:proofErr w:type="gramEnd"/>
-      <w:r>
-        <w:rPr>
-          <w:rFonts w:ascii="Arial" w:hAnsi="Arial" w:cs="Arial"/>
-          <w:sz w:val="24"/>
-          <w:szCs w:val="24"/>
-        </w:rPr>
-        <w:t xml:space="preserve"> Auswirkungen auf spätere Entwicklungen haben können. Nachfolgend sollen kurz mögliche Typen von Softwaretests aufgeführt werden:</w:t>
+        <w:t>Die Entwicklung von Testszenarien und den entsprechenden Tests sollte so früh wie möglich erfolgen, so dass auftretende Fehler möglichst wenig Auswirkungen auf spätere Entwicklungen haben können. Nachfolgend sollen kurz mögliche Typen von Softwaretests aufgeführt werden:</w:t>
       </w:r>
     </w:p>
     <w:p>
@@ -4198,43 +3680,7 @@
           <w:sz w:val="24"/>
           <w:szCs w:val="24"/>
         </w:rPr>
-        <w:t xml:space="preserve">Die </w:t>
-      </w:r>
-      <w:proofErr w:type="spellStart"/>
-      <w:r>
-        <w:rPr>
-          <w:rFonts w:ascii="Arial" w:hAnsi="Arial" w:cs="Arial"/>
-          <w:sz w:val="24"/>
-          <w:szCs w:val="24"/>
-        </w:rPr>
-        <w:t>Unittests</w:t>
-      </w:r>
-      <w:proofErr w:type="spellEnd"/>
-      <w:r>
-        <w:rPr>
-          <w:rFonts w:ascii="Arial" w:hAnsi="Arial" w:cs="Arial"/>
-          <w:sz w:val="24"/>
-          <w:szCs w:val="24"/>
-        </w:rPr>
-        <w:t xml:space="preserve"> sind Testklassen, in denen Methoden implementiert werden, die einzelne Module des Programmes isoliert, d.h. ohne Einwirkung von anderen Modulen, testen. </w:t>
-      </w:r>
-      <w:proofErr w:type="spellStart"/>
-      <w:r>
-        <w:rPr>
-          <w:rFonts w:ascii="Arial" w:hAnsi="Arial" w:cs="Arial"/>
-          <w:sz w:val="24"/>
-          <w:szCs w:val="24"/>
-        </w:rPr>
-        <w:t>Unittests</w:t>
-      </w:r>
-      <w:proofErr w:type="spellEnd"/>
-      <w:r>
-        <w:rPr>
-          <w:rFonts w:ascii="Arial" w:hAnsi="Arial" w:cs="Arial"/>
-          <w:sz w:val="24"/>
-          <w:szCs w:val="24"/>
-        </w:rPr>
-        <w:t xml:space="preserve"> stellen somit die Grundlage für weitere Tests dar.</w:t>
+        <w:t>Die Unittests sind Testklassen, in denen Methoden implementiert werden, die einzelne Module des Programmes isoliert, d.h. ohne Einwirkung von anderen Modulen, testen. Unittests stellen somit die Grundlage für weitere Tests dar.</w:t>
       </w:r>
     </w:p>
     <w:p>
@@ -4276,43 +3722,7 @@
           <w:sz w:val="24"/>
           <w:szCs w:val="24"/>
         </w:rPr>
-        <w:t xml:space="preserve">Diese Tests stellen die nächste Stufe der Softwaretests nach den </w:t>
-      </w:r>
-      <w:proofErr w:type="spellStart"/>
-      <w:r>
-        <w:rPr>
-          <w:rFonts w:ascii="Arial" w:hAnsi="Arial" w:cs="Arial"/>
-          <w:sz w:val="24"/>
-          <w:szCs w:val="24"/>
-        </w:rPr>
-        <w:t>Unittests</w:t>
-      </w:r>
-      <w:proofErr w:type="spellEnd"/>
-      <w:r>
-        <w:rPr>
-          <w:rFonts w:ascii="Arial" w:hAnsi="Arial" w:cs="Arial"/>
-          <w:sz w:val="24"/>
-          <w:szCs w:val="24"/>
-        </w:rPr>
-        <w:t xml:space="preserve"> dar. Im Gegensatz zu den </w:t>
-      </w:r>
-      <w:proofErr w:type="spellStart"/>
-      <w:r>
-        <w:rPr>
-          <w:rFonts w:ascii="Arial" w:hAnsi="Arial" w:cs="Arial"/>
-          <w:sz w:val="24"/>
-          <w:szCs w:val="24"/>
-        </w:rPr>
-        <w:t>Unittests</w:t>
-      </w:r>
-      <w:proofErr w:type="spellEnd"/>
-      <w:r>
-        <w:rPr>
-          <w:rFonts w:ascii="Arial" w:hAnsi="Arial" w:cs="Arial"/>
-          <w:sz w:val="24"/>
-          <w:szCs w:val="24"/>
-        </w:rPr>
-        <w:t>, werden die Abhängigkeiten und Funktionsweisen von Modulen untereinander betrachtet.</w:t>
+        <w:t>Diese Tests stellen die nächste Stufe der Softwaretests nach den Unittests dar. Im Gegensatz zu den Unittests, werden die Abhängigkeiten und Funktionsweisen von Modulen untereinander betrachtet.</w:t>
       </w:r>
     </w:p>
     <w:p>
@@ -4511,23 +3921,13 @@
           <w:szCs w:val="24"/>
         </w:rPr>
       </w:pPr>
-      <w:proofErr w:type="spellStart"/>
-      <w:r>
-        <w:rPr>
-          <w:rFonts w:ascii="Arial" w:hAnsi="Arial" w:cs="Arial"/>
-          <w:sz w:val="24"/>
-          <w:szCs w:val="24"/>
-        </w:rPr>
-        <w:t>Usability</w:t>
-      </w:r>
-      <w:proofErr w:type="spellEnd"/>
-      <w:r>
-        <w:rPr>
-          <w:rFonts w:ascii="Arial" w:hAnsi="Arial" w:cs="Arial"/>
-          <w:sz w:val="24"/>
-          <w:szCs w:val="24"/>
-        </w:rPr>
-        <w:t>-Tests</w:t>
+      <w:r>
+        <w:rPr>
+          <w:rFonts w:ascii="Arial" w:hAnsi="Arial" w:cs="Arial"/>
+          <w:sz w:val="24"/>
+          <w:szCs w:val="24"/>
+        </w:rPr>
+        <w:t>Usability-Tests</w:t>
       </w:r>
     </w:p>
     <w:p>
@@ -4546,18 +3946,8 @@
           <w:sz w:val="24"/>
           <w:szCs w:val="24"/>
         </w:rPr>
-        <w:t xml:space="preserve">Aus Sicht der Anwender stellen </w:t>
-      </w:r>
-      <w:proofErr w:type="spellStart"/>
-      <w:r>
-        <w:rPr>
-          <w:rFonts w:ascii="Arial" w:hAnsi="Arial" w:cs="Arial"/>
-          <w:sz w:val="24"/>
-          <w:szCs w:val="24"/>
-        </w:rPr>
-        <w:t>Usability</w:t>
-      </w:r>
-      <w:proofErr w:type="spellEnd"/>
+        <w:t>Aus Sicht der Anwender stellen Usability</w:t>
+      </w:r>
       <w:r>
         <w:rPr>
           <w:rFonts w:ascii="Arial" w:hAnsi="Arial" w:cs="Arial"/>
@@ -4572,25 +3962,7 @@
           <w:sz w:val="24"/>
           <w:szCs w:val="24"/>
         </w:rPr>
-        <w:t xml:space="preserve"> Somit liefern </w:t>
-      </w:r>
-      <w:proofErr w:type="spellStart"/>
-      <w:r>
-        <w:rPr>
-          <w:rFonts w:ascii="Arial" w:hAnsi="Arial" w:cs="Arial"/>
-          <w:sz w:val="24"/>
-          <w:szCs w:val="24"/>
-        </w:rPr>
-        <w:t>Usability</w:t>
-      </w:r>
-      <w:proofErr w:type="spellEnd"/>
-      <w:r>
-        <w:rPr>
-          <w:rFonts w:ascii="Arial" w:hAnsi="Arial" w:cs="Arial"/>
-          <w:sz w:val="24"/>
-          <w:szCs w:val="24"/>
-        </w:rPr>
-        <w:t>-Tests den Entwicklern Erkenntnisse zur Verbesserung der Benutzerfreundlichkeit.</w:t>
+        <w:t xml:space="preserve"> Somit liefern Usability-Tests den Entwicklern Erkenntnisse zur Verbesserung der Benutzerfreundlichkeit.</w:t>
       </w:r>
     </w:p>
     <w:p>
@@ -4627,25 +3999,7 @@
           <w:sz w:val="24"/>
           <w:szCs w:val="24"/>
         </w:rPr>
-        <w:t xml:space="preserve"> die Betrachtung der </w:t>
-      </w:r>
-      <w:proofErr w:type="spellStart"/>
-      <w:r>
-        <w:rPr>
-          <w:rFonts w:ascii="Arial" w:hAnsi="Arial" w:cs="Arial"/>
-          <w:sz w:val="24"/>
-          <w:szCs w:val="24"/>
-        </w:rPr>
-        <w:t>Unittests</w:t>
-      </w:r>
-      <w:proofErr w:type="spellEnd"/>
-      <w:r>
-        <w:rPr>
-          <w:rFonts w:ascii="Arial" w:hAnsi="Arial" w:cs="Arial"/>
-          <w:sz w:val="24"/>
-          <w:szCs w:val="24"/>
-        </w:rPr>
-        <w:t xml:space="preserve"> </w:t>
+        <w:t xml:space="preserve"> die Betrachtung der Unittests </w:t>
       </w:r>
       <w:r>
         <w:rPr>
@@ -4661,25 +4015,7 @@
           <w:sz w:val="24"/>
           <w:szCs w:val="24"/>
         </w:rPr>
-        <w:t xml:space="preserve"> Java mit </w:t>
-      </w:r>
-      <w:proofErr w:type="spellStart"/>
-      <w:r>
-        <w:rPr>
-          <w:rFonts w:ascii="Arial" w:hAnsi="Arial" w:cs="Arial"/>
-          <w:sz w:val="24"/>
-          <w:szCs w:val="24"/>
-        </w:rPr>
-        <w:t>JUnit</w:t>
-      </w:r>
-      <w:proofErr w:type="spellEnd"/>
-      <w:r>
-        <w:rPr>
-          <w:rFonts w:ascii="Arial" w:hAnsi="Arial" w:cs="Arial"/>
-          <w:sz w:val="24"/>
-          <w:szCs w:val="24"/>
-        </w:rPr>
-        <w:t xml:space="preserve"> erfolgen</w:t>
+        <w:t xml:space="preserve"> Java mit JUnit erfolgen</w:t>
       </w:r>
       <w:r>
         <w:rPr>
@@ -4723,18 +4059,8 @@
           <w:sz w:val="24"/>
           <w:szCs w:val="24"/>
         </w:rPr>
-        <w:t xml:space="preserve">2.3.2 </w:t>
-      </w:r>
-      <w:proofErr w:type="spellStart"/>
-      <w:r>
-        <w:rPr>
-          <w:rFonts w:ascii="Arial" w:hAnsi="Arial" w:cs="Arial"/>
-          <w:sz w:val="24"/>
-          <w:szCs w:val="24"/>
-        </w:rPr>
-        <w:t>JUnit</w:t>
-      </w:r>
-      <w:proofErr w:type="spellEnd"/>
+        <w:t>2.3.2 JUnit</w:t>
+      </w:r>
       <w:r>
         <w:rPr>
           <w:rFonts w:ascii="Arial" w:hAnsi="Arial" w:cs="Arial"/>
@@ -4769,61 +4095,7 @@
           <w:sz w:val="24"/>
           <w:szCs w:val="24"/>
         </w:rPr>
-        <w:t xml:space="preserve">Das </w:t>
-      </w:r>
-      <w:proofErr w:type="spellStart"/>
-      <w:r>
-        <w:rPr>
-          <w:rFonts w:ascii="Arial" w:hAnsi="Arial" w:cs="Arial"/>
-          <w:sz w:val="24"/>
-          <w:szCs w:val="24"/>
-        </w:rPr>
-        <w:t>JUnit</w:t>
-      </w:r>
-      <w:proofErr w:type="spellEnd"/>
-      <w:r>
-        <w:rPr>
-          <w:rFonts w:ascii="Arial" w:hAnsi="Arial" w:cs="Arial"/>
-          <w:sz w:val="24"/>
-          <w:szCs w:val="24"/>
-        </w:rPr>
-        <w:t xml:space="preserve">-Framework ist aus dem von Kent Beck entwickelten </w:t>
-      </w:r>
-      <w:proofErr w:type="spellStart"/>
-      <w:r>
-        <w:rPr>
-          <w:rFonts w:ascii="Arial" w:hAnsi="Arial" w:cs="Arial"/>
-          <w:sz w:val="24"/>
-          <w:szCs w:val="24"/>
-        </w:rPr>
-        <w:t>SUnit</w:t>
-      </w:r>
-      <w:proofErr w:type="spellEnd"/>
-      <w:r>
-        <w:rPr>
-          <w:rFonts w:ascii="Arial" w:hAnsi="Arial" w:cs="Arial"/>
-          <w:sz w:val="24"/>
-          <w:szCs w:val="24"/>
-        </w:rPr>
-        <w:t xml:space="preserve">-Framework für die Programmiersprache Smalltalk hervorgegangen. [RAI05] Das </w:t>
-      </w:r>
-      <w:proofErr w:type="spellStart"/>
-      <w:r>
-        <w:rPr>
-          <w:rFonts w:ascii="Arial" w:hAnsi="Arial" w:cs="Arial"/>
-          <w:sz w:val="24"/>
-          <w:szCs w:val="24"/>
-        </w:rPr>
-        <w:t>JUnit</w:t>
-      </w:r>
-      <w:proofErr w:type="spellEnd"/>
-      <w:r>
-        <w:rPr>
-          <w:rFonts w:ascii="Arial" w:hAnsi="Arial" w:cs="Arial"/>
-          <w:sz w:val="24"/>
-          <w:szCs w:val="24"/>
-        </w:rPr>
-        <w:t>-Framework</w:t>
+        <w:t>Das JUnit-Framework ist aus dem von Kent Beck entwickelten SUnit-Framework für die Programmiersprache Smalltalk hervorgegangen. [RAI05] Das JUnit-Framework</w:t>
       </w:r>
       <w:r>
         <w:rPr>
@@ -4839,135 +4111,15 @@
           <w:sz w:val="24"/>
           <w:szCs w:val="24"/>
         </w:rPr>
-        <w:t xml:space="preserve">zur Verfügung um </w:t>
-      </w:r>
-      <w:proofErr w:type="spellStart"/>
-      <w:r>
-        <w:rPr>
-          <w:rFonts w:ascii="Arial" w:hAnsi="Arial" w:cs="Arial"/>
-          <w:sz w:val="24"/>
-          <w:szCs w:val="24"/>
-        </w:rPr>
-        <w:t>Unittests</w:t>
-      </w:r>
-      <w:proofErr w:type="spellEnd"/>
-      <w:r>
-        <w:rPr>
-          <w:rFonts w:ascii="Arial" w:hAnsi="Arial" w:cs="Arial"/>
-          <w:sz w:val="24"/>
-          <w:szCs w:val="24"/>
-        </w:rPr>
-        <w:t xml:space="preserve"> durchzuführen. Unteranderem zählen dazu Methoden mit denen die Testumgebung vorbereitet werden kann, die die Ergebnisse visualisieren und die getesteten Objekte freizugeben</w:t>
-      </w:r>
-      <w:r>
-        <w:rPr>
-          <w:rFonts w:ascii="Arial" w:hAnsi="Arial" w:cs="Arial"/>
-          <w:sz w:val="24"/>
-          <w:szCs w:val="24"/>
-        </w:rPr>
-        <w:t xml:space="preserve">. Die zu implementierenden Test-Klassen stellen eine Unterklasse der Klasse </w:t>
-      </w:r>
-      <w:proofErr w:type="spellStart"/>
-      <w:r>
-        <w:rPr>
-          <w:rFonts w:ascii="Arial" w:hAnsi="Arial" w:cs="Arial"/>
-          <w:sz w:val="24"/>
-          <w:szCs w:val="24"/>
-        </w:rPr>
-        <w:t>TestCase</w:t>
-      </w:r>
-      <w:proofErr w:type="spellEnd"/>
-      <w:r>
-        <w:rPr>
-          <w:rFonts w:ascii="Arial" w:hAnsi="Arial" w:cs="Arial"/>
-          <w:sz w:val="24"/>
-          <w:szCs w:val="24"/>
-        </w:rPr>
-        <w:t xml:space="preserve"> aus dem </w:t>
-      </w:r>
-      <w:proofErr w:type="spellStart"/>
-      <w:r>
-        <w:rPr>
-          <w:rFonts w:ascii="Arial" w:hAnsi="Arial" w:cs="Arial"/>
-          <w:sz w:val="24"/>
-          <w:szCs w:val="24"/>
-        </w:rPr>
-        <w:t>JUnit</w:t>
-      </w:r>
-      <w:proofErr w:type="spellEnd"/>
-      <w:r>
-        <w:rPr>
-          <w:rFonts w:ascii="Arial" w:hAnsi="Arial" w:cs="Arial"/>
-          <w:sz w:val="24"/>
-          <w:szCs w:val="24"/>
-        </w:rPr>
-        <w:t xml:space="preserve">-Framework dar, die die benötigten Methoden bereitstellt. Nachfolgend sollen einige </w:t>
-      </w:r>
-      <w:r>
-        <w:rPr>
-          <w:rFonts w:ascii="Arial" w:hAnsi="Arial" w:cs="Arial"/>
-          <w:sz w:val="24"/>
-          <w:szCs w:val="24"/>
-        </w:rPr>
-        <w:t>Methode</w:t>
-      </w:r>
-      <w:r>
-        <w:rPr>
-          <w:rFonts w:ascii="Arial" w:hAnsi="Arial" w:cs="Arial"/>
-          <w:sz w:val="24"/>
-          <w:szCs w:val="24"/>
-        </w:rPr>
-        <w:t>n</w:t>
-      </w:r>
-      <w:r>
-        <w:rPr>
-          <w:rFonts w:ascii="Arial" w:hAnsi="Arial" w:cs="Arial"/>
-          <w:sz w:val="24"/>
-          <w:szCs w:val="24"/>
-        </w:rPr>
-        <w:t xml:space="preserve"> </w:t>
-      </w:r>
-      <w:r>
-        <w:rPr>
-          <w:rFonts w:ascii="Arial" w:hAnsi="Arial" w:cs="Arial"/>
-          <w:sz w:val="24"/>
-          <w:szCs w:val="24"/>
-        </w:rPr>
-        <w:t xml:space="preserve">aus der Klasse </w:t>
-      </w:r>
-      <w:proofErr w:type="spellStart"/>
-      <w:r>
-        <w:rPr>
-          <w:rFonts w:ascii="Arial" w:hAnsi="Arial" w:cs="Arial"/>
-          <w:sz w:val="24"/>
-          <w:szCs w:val="24"/>
-        </w:rPr>
-        <w:t>TestCase</w:t>
-      </w:r>
-      <w:proofErr w:type="spellEnd"/>
-      <w:r>
-        <w:rPr>
-          <w:rFonts w:ascii="Arial" w:hAnsi="Arial" w:cs="Arial"/>
-          <w:sz w:val="24"/>
-          <w:szCs w:val="24"/>
-        </w:rPr>
-        <w:t xml:space="preserve"> </w:t>
-      </w:r>
-      <w:r>
-        <w:rPr>
-          <w:rFonts w:ascii="Arial" w:hAnsi="Arial" w:cs="Arial"/>
-          <w:sz w:val="24"/>
-          <w:szCs w:val="24"/>
-        </w:rPr>
-        <w:t>aufgeführt werden</w:t>
-      </w:r>
-      <w:r>
-        <w:rPr>
-          <w:rFonts w:ascii="Arial" w:hAnsi="Arial" w:cs="Arial"/>
-          <w:sz w:val="24"/>
-          <w:szCs w:val="24"/>
-        </w:rPr>
-        <w:t>.</w:t>
+        <w:t>zur Verfügung um Unittests durchzuführen. Unteranderem zählen dazu Methoden mit denen die Testumgebung vorbereitet werden kann, die die Ergebnisse visualisieren und die getesteten Objekte freizugeben</w:t>
+      </w:r>
+      <w:r>
+        <w:rPr>
+          <w:rFonts w:ascii="Arial" w:hAnsi="Arial" w:cs="Arial"/>
+          <w:sz w:val="24"/>
+          <w:szCs w:val="24"/>
+        </w:rPr>
+        <w:t>. Die zu implementierenden Test-Klassen stellen eine Unterklasse der Klasse TestCase aus dem JUnit-Framework dar, die die benötigten Methoden bereitstellt. Nachfolgend sollen einige Methoden aus der Klasse TestCase aufgeführt werden.</w:t>
       </w:r>
     </w:p>
     <w:p>
@@ -4994,64 +4146,32 @@
           <w:szCs w:val="24"/>
         </w:rPr>
       </w:pPr>
-      <w:proofErr w:type="spellStart"/>
-      <w:r>
-        <w:rPr>
-          <w:rFonts w:ascii="Arial" w:hAnsi="Arial" w:cs="Arial"/>
-          <w:sz w:val="24"/>
-          <w:szCs w:val="24"/>
-        </w:rPr>
-        <w:t>setUp</w:t>
-      </w:r>
-      <w:proofErr w:type="spellEnd"/>
-      <w:r>
-        <w:rPr>
-          <w:rFonts w:ascii="Arial" w:hAnsi="Arial" w:cs="Arial"/>
-          <w:sz w:val="24"/>
-          <w:szCs w:val="24"/>
-        </w:rPr>
-        <w:t>()</w:t>
-      </w:r>
-    </w:p>
-    <w:p>
-      <w:pPr>
-        <w:pStyle w:val="Listenabsatz"/>
-        <w:numPr>
-          <w:ilvl w:val="1"/>
-          <w:numId w:val="6"/>
-        </w:numPr>
-        <w:jc w:val="both"/>
-        <w:rPr>
-          <w:rFonts w:ascii="Arial" w:hAnsi="Arial" w:cs="Arial"/>
-          <w:sz w:val="24"/>
-          <w:szCs w:val="24"/>
-        </w:rPr>
-      </w:pPr>
-      <w:r>
-        <w:rPr>
-          <w:rFonts w:ascii="Arial" w:hAnsi="Arial" w:cs="Arial"/>
-          <w:sz w:val="24"/>
-          <w:szCs w:val="24"/>
-        </w:rPr>
-        <w:t xml:space="preserve">Die Methode </w:t>
-      </w:r>
-      <w:proofErr w:type="spellStart"/>
-      <w:r>
-        <w:rPr>
-          <w:rFonts w:ascii="Arial" w:hAnsi="Arial" w:cs="Arial"/>
-          <w:sz w:val="24"/>
-          <w:szCs w:val="24"/>
-        </w:rPr>
-        <w:t>setUp</w:t>
-      </w:r>
-      <w:proofErr w:type="spellEnd"/>
-      <w:r>
-        <w:rPr>
-          <w:rFonts w:ascii="Arial" w:hAnsi="Arial" w:cs="Arial"/>
-          <w:sz w:val="24"/>
-          <w:szCs w:val="24"/>
-        </w:rPr>
-        <w:t xml:space="preserve">() schafft die Umgebungsbedingungen für die </w:t>
+      <w:r>
+        <w:rPr>
+          <w:rFonts w:ascii="Arial" w:hAnsi="Arial" w:cs="Arial"/>
+          <w:sz w:val="24"/>
+          <w:szCs w:val="24"/>
+        </w:rPr>
+        <w:t>setUp()</w:t>
+      </w:r>
+    </w:p>
+    <w:p>
+      <w:pPr>
+        <w:ind w:left="1080"/>
+        <w:jc w:val="both"/>
+        <w:rPr>
+          <w:rFonts w:ascii="Arial" w:hAnsi="Arial" w:cs="Arial"/>
+          <w:sz w:val="24"/>
+          <w:szCs w:val="24"/>
+        </w:rPr>
+      </w:pPr>
+      <w:r>
+        <w:rPr>
+          <w:rFonts w:ascii="Arial" w:hAnsi="Arial" w:cs="Arial"/>
+          <w:sz w:val="24"/>
+          <w:szCs w:val="24"/>
+        </w:rPr>
+        <w:t xml:space="preserve">Die Methode setUp() schafft die Umgebungsbedingungen für die </w:t>
       </w:r>
       <w:r>
         <w:rPr>
@@ -5075,43 +4195,15 @@
           <w:sz w:val="24"/>
           <w:szCs w:val="24"/>
         </w:rPr>
-        <w:t xml:space="preserve"> Dabei werden die für den Unittest benötigten Objekte initialisie</w:t>
-      </w:r>
-      <w:bookmarkStart w:id="3" w:name="_GoBack"/>
-      <w:bookmarkEnd w:id="3"/>
-      <w:r>
-        <w:rPr>
-          <w:rFonts w:ascii="Arial" w:hAnsi="Arial" w:cs="Arial"/>
-          <w:sz w:val="24"/>
-          <w:szCs w:val="24"/>
-        </w:rPr>
-        <w:t>rt.</w:t>
-      </w:r>
-      <w:r>
-        <w:rPr>
-          <w:rFonts w:ascii="Arial" w:hAnsi="Arial" w:cs="Arial"/>
-          <w:sz w:val="24"/>
-          <w:szCs w:val="24"/>
-        </w:rPr>
-        <w:t xml:space="preserve"> Die </w:t>
-      </w:r>
-      <w:proofErr w:type="spellStart"/>
-      <w:r>
-        <w:rPr>
-          <w:rFonts w:ascii="Arial" w:hAnsi="Arial" w:cs="Arial"/>
-          <w:sz w:val="24"/>
-          <w:szCs w:val="24"/>
-        </w:rPr>
-        <w:t>setUp</w:t>
-      </w:r>
-      <w:proofErr w:type="spellEnd"/>
-      <w:r>
-        <w:rPr>
-          <w:rFonts w:ascii="Arial" w:hAnsi="Arial" w:cs="Arial"/>
-          <w:sz w:val="24"/>
-          <w:szCs w:val="24"/>
-        </w:rPr>
-        <w:t>() Methode wird vor jedem Aufruf einer Methode aus der erstellten Test-Klasse aufgerufen, um die Objekte für den nächsten Test erneut zu initialisieren, so dass für jede Test-Methode die gleichen Ausgangswerte vorliegen.</w:t>
+        <w:t xml:space="preserve"> Dabei werden die für den Unittest benötigten Objekte initialisiert.</w:t>
+      </w:r>
+      <w:r>
+        <w:rPr>
+          <w:rFonts w:ascii="Arial" w:hAnsi="Arial" w:cs="Arial"/>
+          <w:sz w:val="24"/>
+          <w:szCs w:val="24"/>
+        </w:rPr>
+        <w:t xml:space="preserve"> Die setUp() Methode wird vor jedem Aufruf einer Methode aus der erstellten Test-Klasse aufgerufen, um die Objekte für den nächsten Test erneut zu initialisieren, so dass für jede Test-Methode die gleichen Ausgangswerte vorliegen.</w:t>
       </w:r>
     </w:p>
     <w:p>
@@ -5128,6 +4220,170 @@
           <w:szCs w:val="24"/>
         </w:rPr>
       </w:pPr>
+      <w:r>
+        <w:rPr>
+          <w:rFonts w:ascii="Arial" w:hAnsi="Arial" w:cs="Arial"/>
+          <w:sz w:val="24"/>
+          <w:szCs w:val="24"/>
+        </w:rPr>
+        <w:t>tearDown()</w:t>
+      </w:r>
+    </w:p>
+    <w:p>
+      <w:pPr>
+        <w:ind w:left="1080"/>
+        <w:jc w:val="both"/>
+        <w:rPr>
+          <w:rFonts w:ascii="Arial" w:hAnsi="Arial" w:cs="Arial"/>
+          <w:sz w:val="24"/>
+          <w:szCs w:val="24"/>
+        </w:rPr>
+      </w:pPr>
+      <w:r>
+        <w:rPr>
+          <w:rFonts w:ascii="Arial" w:hAnsi="Arial" w:cs="Arial"/>
+          <w:sz w:val="24"/>
+          <w:szCs w:val="24"/>
+        </w:rPr>
+        <w:t>Die Methode tearDown() wird nach jedem Aufruf einer Test-Methode aufgerufen, um die zuvor für den Test erzeugten Objekte und gebundenen Ressourcen wieder freizugeben.</w:t>
+      </w:r>
+    </w:p>
+    <w:p>
+      <w:pPr>
+        <w:jc w:val="both"/>
+        <w:rPr>
+          <w:rFonts w:ascii="Arial" w:hAnsi="Arial" w:cs="Arial"/>
+          <w:sz w:val="24"/>
+          <w:szCs w:val="24"/>
+        </w:rPr>
+      </w:pPr>
+    </w:p>
+    <w:p>
+      <w:pPr>
+        <w:jc w:val="both"/>
+        <w:rPr>
+          <w:rFonts w:ascii="Arial" w:hAnsi="Arial" w:cs="Arial"/>
+          <w:sz w:val="24"/>
+          <w:szCs w:val="24"/>
+        </w:rPr>
+      </w:pPr>
+      <w:r>
+        <w:rPr>
+          <w:rFonts w:ascii="Arial" w:hAnsi="Arial" w:cs="Arial"/>
+          <w:sz w:val="24"/>
+          <w:szCs w:val="24"/>
+        </w:rPr>
+        <w:t xml:space="preserve">Neben den Klassen zur Vor- und Nachbereitung der Testumgebung stehen im JUnit-Framework weitere Methoden zur Verfügung um Behauptungen aufzustellen und zu überprüfen ob diese erfüllt werden. </w:t>
+      </w:r>
+      <w:r>
+        <w:rPr>
+          <w:rFonts w:ascii="Arial" w:hAnsi="Arial" w:cs="Arial"/>
+          <w:sz w:val="24"/>
+          <w:szCs w:val="24"/>
+        </w:rPr>
+        <w:t xml:space="preserve">Die Methoden stehen in der Klasse Assert zur Verfügung, die durch die Klasse TestCase erweitert wird. </w:t>
+      </w:r>
+      <w:r>
+        <w:rPr>
+          <w:rFonts w:ascii="Arial" w:hAnsi="Arial" w:cs="Arial"/>
+          <w:sz w:val="24"/>
+          <w:szCs w:val="24"/>
+        </w:rPr>
+        <w:t>Im Folgenden sollen die entsprechenden Methoden kurz beschrieben werden.</w:t>
+      </w:r>
+    </w:p>
+    <w:p>
+      <w:pPr>
+        <w:pStyle w:val="Listenabsatz"/>
+        <w:numPr>
+          <w:ilvl w:val="0"/>
+          <w:numId w:val="6"/>
+        </w:numPr>
+        <w:jc w:val="both"/>
+        <w:rPr>
+          <w:rFonts w:ascii="Arial" w:hAnsi="Arial" w:cs="Arial"/>
+          <w:sz w:val="24"/>
+          <w:szCs w:val="24"/>
+        </w:rPr>
+      </w:pPr>
+      <w:r>
+        <w:rPr>
+          <w:rFonts w:ascii="Arial" w:hAnsi="Arial" w:cs="Arial"/>
+          <w:sz w:val="24"/>
+          <w:szCs w:val="24"/>
+        </w:rPr>
+        <w:t>assert</w:t>
+      </w:r>
+      <w:r>
+        <w:rPr>
+          <w:rFonts w:ascii="Arial" w:hAnsi="Arial" w:cs="Arial"/>
+          <w:sz w:val="24"/>
+          <w:szCs w:val="24"/>
+        </w:rPr>
+        <w:t>Equals</w:t>
+      </w:r>
+      <w:r>
+        <w:rPr>
+          <w:rFonts w:ascii="Arial" w:hAnsi="Arial" w:cs="Arial"/>
+          <w:sz w:val="24"/>
+          <w:szCs w:val="24"/>
+        </w:rPr>
+        <w:t>(</w:t>
+      </w:r>
+      <w:r>
+        <w:rPr>
+          <w:rFonts w:ascii="Arial" w:hAnsi="Arial" w:cs="Arial"/>
+          <w:sz w:val="24"/>
+          <w:szCs w:val="24"/>
+        </w:rPr>
+        <w:t>[String nachricht], erwartet, derzeitig</w:t>
+      </w:r>
+      <w:r>
+        <w:rPr>
+          <w:rFonts w:ascii="Arial" w:hAnsi="Arial" w:cs="Arial"/>
+          <w:sz w:val="24"/>
+          <w:szCs w:val="24"/>
+        </w:rPr>
+        <w:t>)</w:t>
+      </w:r>
+    </w:p>
+    <w:p>
+      <w:pPr>
+        <w:ind w:left="1080"/>
+        <w:jc w:val="both"/>
+        <w:rPr>
+          <w:rFonts w:ascii="Arial" w:hAnsi="Arial" w:cs="Arial"/>
+          <w:sz w:val="24"/>
+          <w:szCs w:val="24"/>
+        </w:rPr>
+      </w:pPr>
+      <w:r>
+        <w:rPr>
+          <w:rFonts w:ascii="Arial" w:hAnsi="Arial" w:cs="Arial"/>
+          <w:sz w:val="24"/>
+          <w:szCs w:val="24"/>
+        </w:rPr>
+        <w:t xml:space="preserve">Diese Methode stellt eine Möglichkeit zur Verfügung um einen erwarteten Wert mit dem derzeitgen Wert zu vergleichen, den der zu testende </w:t>
+      </w:r>
+      <w:r>
+        <w:rPr>
+          <w:rFonts w:ascii="Arial" w:hAnsi="Arial" w:cs="Arial"/>
+          <w:sz w:val="24"/>
+          <w:szCs w:val="24"/>
+        </w:rPr>
+        <w:lastRenderedPageBreak/>
+        <w:t xml:space="preserve">Quellcode bereitstellt. Die Nachricht </w:t>
+      </w:r>
+      <w:r>
+        <w:rPr>
+          <w:rFonts w:ascii="Arial" w:hAnsi="Arial" w:cs="Arial"/>
+          <w:sz w:val="24"/>
+          <w:szCs w:val="24"/>
+        </w:rPr>
+        <w:t>kann optional angegeben werden und wird bei einem negativen Testergebnis</w:t>
+      </w:r>
+      <w:bookmarkStart w:id="3" w:name="_GoBack"/>
+      <w:bookmarkEnd w:id="3"/>
     </w:p>
     <w:p>
       <w:pPr>
@@ -5153,36 +4409,18 @@
           <w:szCs w:val="24"/>
         </w:rPr>
       </w:pPr>
-      <w:proofErr w:type="spellStart"/>
-      <w:r>
-        <w:rPr>
-          <w:rFonts w:ascii="Arial" w:hAnsi="Arial" w:cs="Arial"/>
-          <w:sz w:val="24"/>
-          <w:szCs w:val="24"/>
-        </w:rPr>
-        <w:t>setUp</w:t>
-      </w:r>
-      <w:proofErr w:type="spellEnd"/>
-      <w:r>
-        <w:rPr>
-          <w:rFonts w:ascii="Arial" w:hAnsi="Arial" w:cs="Arial"/>
-          <w:sz w:val="24"/>
-          <w:szCs w:val="24"/>
-        </w:rPr>
-        <w:t>()</w:t>
-      </w:r>
-    </w:p>
-    <w:p>
-      <w:r>
-        <w:t xml:space="preserve">Die Methode </w:t>
-      </w:r>
-      <w:proofErr w:type="spellStart"/>
-      <w:r>
-        <w:t>setUp</w:t>
-      </w:r>
-      <w:proofErr w:type="spellEnd"/>
-      <w:r>
-        <w:t>()</w:t>
+      <w:r>
+        <w:rPr>
+          <w:rFonts w:ascii="Arial" w:hAnsi="Arial" w:cs="Arial"/>
+          <w:sz w:val="24"/>
+          <w:szCs w:val="24"/>
+        </w:rPr>
+        <w:t>setUp()</w:t>
+      </w:r>
+    </w:p>
+    <w:p>
+      <w:r>
+        <w:t>Die Methode setUp()</w:t>
       </w:r>
     </w:p>
     <w:p>
@@ -5199,7 +4437,6 @@
           <w:szCs w:val="24"/>
         </w:rPr>
       </w:pPr>
-      <w:proofErr w:type="spellStart"/>
       <w:r>
         <w:rPr>
           <w:rFonts w:ascii="Arial" w:hAnsi="Arial" w:cs="Arial"/>
@@ -5208,7 +4445,6 @@
         </w:rPr>
         <w:t>äölöö</w:t>
       </w:r>
-      <w:proofErr w:type="spellEnd"/>
     </w:p>
     <w:p>
       <w:pPr>
@@ -5294,7 +4530,6 @@
           <w:szCs w:val="24"/>
         </w:rPr>
       </w:pPr>
-      <w:proofErr w:type="spellStart"/>
       <w:r>
         <w:rPr>
           <w:rFonts w:ascii="Arial" w:hAnsi="Arial" w:cs="Arial"/>
@@ -5303,7 +4538,6 @@
         </w:rPr>
         <w:t>JUnit</w:t>
       </w:r>
-      <w:proofErr w:type="spellEnd"/>
     </w:p>
     <w:p>
       <w:pPr>
@@ -5450,7 +4684,6 @@
           <w:szCs w:val="24"/>
           <w:highlight w:val="yellow"/>
         </w:rPr>
-        <w:lastRenderedPageBreak/>
         <w:t>1/2D Barcode</w:t>
       </w:r>
     </w:p>
@@ -5872,6 +5105,7 @@
           <w:sz w:val="24"/>
           <w:szCs w:val="24"/>
         </w:rPr>
+        <w:lastRenderedPageBreak/>
         <w:t>Abschluss</w:t>
       </w:r>
     </w:p>
@@ -6064,13 +5298,8 @@
         <w:endnoteRef/>
       </w:r>
       <w:r>
-        <w:t xml:space="preserve"> 3 Extensible Markup </w:t>
-      </w:r>
-      <w:proofErr w:type="spellStart"/>
-      <w:r>
-        <w:t>Languag</w:t>
-      </w:r>
-      <w:proofErr w:type="spellEnd"/>
+        <w:t xml:space="preserve"> 3 Extensible Markup Languag</w:t>
+      </w:r>
     </w:p>
   </w:endnote>
 </w:endnotes>
@@ -6106,7 +5335,7 @@
   <w:abstractNum w:abstractNumId="0">
     <w:nsid w:val="0F0C036A"/>
     <w:multiLevelType w:val="hybridMultilevel"/>
-    <w:tmpl w:val="A82E741A"/>
+    <w:tmpl w:val="F32EBE4C"/>
     <w:lvl w:ilvl="0" w:tplc="04070001">
       <w:start w:val="1"/>
       <w:numFmt w:val="bullet"/>
@@ -7941,7 +7170,7 @@
 </file>
 
 <file path=customXml/itemProps1.xml><?xml version="1.0" encoding="utf-8"?>
-<ds:datastoreItem xmlns:ds="http://schemas.openxmlformats.org/officeDocument/2006/customXml" ds:itemID="{FB1DE9F8-077C-4221-BD31-38917F0B3AD5}">
+<ds:datastoreItem xmlns:ds="http://schemas.openxmlformats.org/officeDocument/2006/customXml" ds:itemID="{76F8B494-00DF-4B23-87FF-A6003FF07366}">
   <ds:schemaRefs>
     <ds:schemaRef ds:uri="http://schemas.openxmlformats.org/officeDocument/2006/bibliography"/>
   </ds:schemaRefs>

</xml_diff>

<commit_message>
service testing vorerst abgeschlossen...
</commit_message>
<xml_diff>
--- a/Schriftliche_Arbeit/Arbeit.docx
+++ b/Schriftliche_Arbeit/Arbeit.docx
@@ -500,7 +500,25 @@
           <w:sz w:val="24"/>
           <w:szCs w:val="24"/>
         </w:rPr>
-        <w:t xml:space="preserve">Fehlersuche während der laufenden Produktion sind hochzeitkritisch. </w:t>
+        <w:t xml:space="preserve">Fehlersuche während der laufenden Produktion </w:t>
+      </w:r>
+      <w:proofErr w:type="gramStart"/>
+      <w:r>
+        <w:rPr>
+          <w:rFonts w:ascii="Arial" w:hAnsi="Arial" w:cs="Arial"/>
+          <w:sz w:val="24"/>
+          <w:szCs w:val="24"/>
+        </w:rPr>
+        <w:t>sind</w:t>
+      </w:r>
+      <w:proofErr w:type="gramEnd"/>
+      <w:r>
+        <w:rPr>
+          <w:rFonts w:ascii="Arial" w:hAnsi="Arial" w:cs="Arial"/>
+          <w:sz w:val="24"/>
+          <w:szCs w:val="24"/>
+        </w:rPr>
+        <w:t xml:space="preserve"> hochzeitkritisch. </w:t>
       </w:r>
       <w:r>
         <w:rPr>
@@ -542,13 +560,23 @@
         </w:rPr>
         <w:t xml:space="preserve">u können wurde die in PHP geschriebene Webanwendung </w:t>
       </w:r>
-      <w:r>
-        <w:rPr>
-          <w:rFonts w:ascii="Arial" w:hAnsi="Arial" w:cs="Arial"/>
-          <w:sz w:val="24"/>
-          <w:szCs w:val="24"/>
-        </w:rPr>
-        <w:t>speedikon DAMS (Data Center Asset Management Solutions)</w:t>
+      <w:proofErr w:type="spellStart"/>
+      <w:r>
+        <w:rPr>
+          <w:rFonts w:ascii="Arial" w:hAnsi="Arial" w:cs="Arial"/>
+          <w:sz w:val="24"/>
+          <w:szCs w:val="24"/>
+        </w:rPr>
+        <w:t>speedikon</w:t>
+      </w:r>
+      <w:proofErr w:type="spellEnd"/>
+      <w:r>
+        <w:rPr>
+          <w:rFonts w:ascii="Arial" w:hAnsi="Arial" w:cs="Arial"/>
+          <w:sz w:val="24"/>
+          <w:szCs w:val="24"/>
+        </w:rPr>
+        <w:t xml:space="preserve"> DAMS (Data Center Asset Management Solutions)</w:t>
       </w:r>
       <w:r>
         <w:rPr>
@@ -752,7 +780,25 @@
           <w:sz w:val="24"/>
           <w:szCs w:val="24"/>
         </w:rPr>
-        <w:t>en von speedikon DAMS nutzt. D</w:t>
+        <w:t xml:space="preserve">en von </w:t>
+      </w:r>
+      <w:proofErr w:type="spellStart"/>
+      <w:r>
+        <w:rPr>
+          <w:rFonts w:ascii="Arial" w:hAnsi="Arial" w:cs="Arial"/>
+          <w:sz w:val="24"/>
+          <w:szCs w:val="24"/>
+        </w:rPr>
+        <w:t>speedikon</w:t>
+      </w:r>
+      <w:proofErr w:type="spellEnd"/>
+      <w:r>
+        <w:rPr>
+          <w:rFonts w:ascii="Arial" w:hAnsi="Arial" w:cs="Arial"/>
+          <w:sz w:val="24"/>
+          <w:szCs w:val="24"/>
+        </w:rPr>
+        <w:t xml:space="preserve"> DAMS nutzt. D</w:t>
       </w:r>
       <w:r>
         <w:rPr>
@@ -819,8 +865,18 @@
           <w:sz w:val="24"/>
           <w:szCs w:val="24"/>
         </w:rPr>
-        <w:t>- BarcodeScanner</w:t>
-      </w:r>
+        <w:t xml:space="preserve">- </w:t>
+      </w:r>
+      <w:proofErr w:type="spellStart"/>
+      <w:r>
+        <w:rPr>
+          <w:rFonts w:ascii="Arial" w:hAnsi="Arial" w:cs="Arial"/>
+          <w:sz w:val="24"/>
+          <w:szCs w:val="24"/>
+        </w:rPr>
+        <w:t>BarcodeScanner</w:t>
+      </w:r>
+      <w:proofErr w:type="spellEnd"/>
     </w:p>
     <w:p>
       <w:pPr>
@@ -881,6 +937,48 @@
     </w:p>
     <w:p>
       <w:pPr>
+        <w:jc w:val="both"/>
+        <w:rPr>
+          <w:rFonts w:ascii="Arial" w:hAnsi="Arial" w:cs="Arial"/>
+          <w:sz w:val="24"/>
+          <w:szCs w:val="24"/>
+        </w:rPr>
+      </w:pPr>
+      <w:r>
+        <w:rPr>
+          <w:rFonts w:ascii="Arial" w:hAnsi="Arial" w:cs="Arial"/>
+          <w:sz w:val="24"/>
+          <w:szCs w:val="24"/>
+        </w:rPr>
+        <w:t>Aufgrund der fehlenden Schnittstellen für die Manipulation der Datensätze und der Komplexität der Webanwendung, soll die mobile Anwendung ausschließlich lesenden</w:t>
+      </w:r>
+      <w:r>
+        <w:rPr>
+          <w:rFonts w:ascii="Arial" w:hAnsi="Arial" w:cs="Arial"/>
+          <w:sz w:val="24"/>
+          <w:szCs w:val="24"/>
+        </w:rPr>
+        <w:t xml:space="preserve"> Zugriff</w:t>
+      </w:r>
+      <w:r>
+        <w:rPr>
+          <w:rFonts w:ascii="Arial" w:hAnsi="Arial" w:cs="Arial"/>
+          <w:sz w:val="24"/>
+          <w:szCs w:val="24"/>
+        </w:rPr>
+        <w:t xml:space="preserve"> auf die Datensätze erhalten.</w:t>
+      </w:r>
+      <w:r>
+        <w:rPr>
+          <w:rFonts w:ascii="Arial" w:hAnsi="Arial" w:cs="Arial"/>
+          <w:sz w:val="24"/>
+          <w:szCs w:val="24"/>
+        </w:rPr>
+        <w:t xml:space="preserve"> Während der Entwicklung der Anwendung wird ausschließlich eine lokale Kopie der vorhandenen Datenbank genutzt. Grund dafür ist die aus Sicherheitsgründen fehlende Anbindung der mobilen Endgeräte an das vorhandene WLAN-Netz des Verlages.</w:t>
+      </w:r>
+    </w:p>
+    <w:p>
+      <w:pPr>
         <w:ind w:firstLine="708"/>
         <w:jc w:val="both"/>
         <w:rPr>
@@ -895,49 +993,6 @@
           <w:sz w:val="24"/>
           <w:szCs w:val="24"/>
         </w:rPr>
-        <w:t>Aufgrund der fehlenden Schnittstellen für die Manipulation der Datensätze und der Komplexität der Webanwendung, soll die mobile Anwendung ausschließlich lesenden</w:t>
-      </w:r>
-      <w:r>
-        <w:rPr>
-          <w:rFonts w:ascii="Arial" w:hAnsi="Arial" w:cs="Arial"/>
-          <w:sz w:val="24"/>
-          <w:szCs w:val="24"/>
-        </w:rPr>
-        <w:t xml:space="preserve"> Zugriff</w:t>
-      </w:r>
-      <w:r>
-        <w:rPr>
-          <w:rFonts w:ascii="Arial" w:hAnsi="Arial" w:cs="Arial"/>
-          <w:sz w:val="24"/>
-          <w:szCs w:val="24"/>
-        </w:rPr>
-        <w:t xml:space="preserve"> auf die Datensätze erhalten.</w:t>
-      </w:r>
-      <w:r>
-        <w:rPr>
-          <w:rFonts w:ascii="Arial" w:hAnsi="Arial" w:cs="Arial"/>
-          <w:sz w:val="24"/>
-          <w:szCs w:val="24"/>
-        </w:rPr>
-        <w:t xml:space="preserve"> Während der Entwicklung der Anwendung wird ausschließlich eine lokale Kopie der vorhandenen Datenbank genutzt. Grund dafür ist die aus Sicherheitsgründen fehlende Anbindung der mobilen Endgeräte an das vorhandene WLAN-Netz des Verlages.</w:t>
-      </w:r>
-    </w:p>
-    <w:p>
-      <w:pPr>
-        <w:ind w:firstLine="708"/>
-        <w:jc w:val="both"/>
-        <w:rPr>
-          <w:rFonts w:ascii="Arial" w:hAnsi="Arial" w:cs="Arial"/>
-          <w:sz w:val="24"/>
-          <w:szCs w:val="24"/>
-        </w:rPr>
-      </w:pPr>
-      <w:r>
-        <w:rPr>
-          <w:rFonts w:ascii="Arial" w:hAnsi="Arial" w:cs="Arial"/>
-          <w:sz w:val="24"/>
-          <w:szCs w:val="24"/>
-        </w:rPr>
         <w:t>Aufarbeitung des Themas</w:t>
       </w:r>
     </w:p>
@@ -1002,8 +1057,18 @@
           <w:sz w:val="24"/>
           <w:szCs w:val="24"/>
         </w:rPr>
-        <w:t>2.1.2 Zxing</w:t>
-      </w:r>
+        <w:t xml:space="preserve">2.1.2 </w:t>
+      </w:r>
+      <w:proofErr w:type="spellStart"/>
+      <w:r>
+        <w:rPr>
+          <w:rFonts w:ascii="Arial" w:hAnsi="Arial" w:cs="Arial"/>
+          <w:sz w:val="24"/>
+          <w:szCs w:val="24"/>
+        </w:rPr>
+        <w:t>Zxing</w:t>
+      </w:r>
+      <w:proofErr w:type="spellEnd"/>
     </w:p>
     <w:p>
       <w:pPr>
@@ -1154,8 +1219,18 @@
           <w:sz w:val="24"/>
           <w:szCs w:val="24"/>
         </w:rPr>
-        <w:t>gen wie Amazon, Ebay</w:t>
-      </w:r>
+        <w:t xml:space="preserve">gen wie Amazon, </w:t>
+      </w:r>
+      <w:proofErr w:type="spellStart"/>
+      <w:r>
+        <w:rPr>
+          <w:rFonts w:ascii="Arial" w:hAnsi="Arial" w:cs="Arial"/>
+          <w:sz w:val="24"/>
+          <w:szCs w:val="24"/>
+        </w:rPr>
+        <w:t>Ebay</w:t>
+      </w:r>
+      <w:proofErr w:type="spellEnd"/>
       <w:r>
         <w:rPr>
           <w:rFonts w:ascii="Arial" w:hAnsi="Arial" w:cs="Arial"/>
@@ -1238,7 +1313,25 @@
           <w:sz w:val="24"/>
           <w:szCs w:val="24"/>
         </w:rPr>
-        <w:t xml:space="preserve">chnittstellen hat sich die Architektur REST (Representational State Transfer) etabliert [HEI10]. </w:t>
+        <w:t>chnittstellen hat sich die Architektur REST (</w:t>
+      </w:r>
+      <w:proofErr w:type="spellStart"/>
+      <w:r>
+        <w:rPr>
+          <w:rFonts w:ascii="Arial" w:hAnsi="Arial" w:cs="Arial"/>
+          <w:sz w:val="24"/>
+          <w:szCs w:val="24"/>
+        </w:rPr>
+        <w:t>Representational</w:t>
+      </w:r>
+      <w:proofErr w:type="spellEnd"/>
+      <w:r>
+        <w:rPr>
+          <w:rFonts w:ascii="Arial" w:hAnsi="Arial" w:cs="Arial"/>
+          <w:sz w:val="24"/>
+          <w:szCs w:val="24"/>
+        </w:rPr>
+        <w:t xml:space="preserve"> State Transfer) etabliert [HEI10]. </w:t>
       </w:r>
       <w:r>
         <w:rPr>
@@ -1361,7 +1454,25 @@
           <w:sz w:val="24"/>
           <w:szCs w:val="24"/>
         </w:rPr>
-        <w:t xml:space="preserve"> Für den Aufruf wird jede der Ressourcen mit einem eindeutigen Uniform Resource Identifier (URI) </w:t>
+        <w:t xml:space="preserve"> Für den Aufruf wird jede der Ressourcen mit einem eindeutigen Uniform </w:t>
+      </w:r>
+      <w:proofErr w:type="spellStart"/>
+      <w:r>
+        <w:rPr>
+          <w:rFonts w:ascii="Arial" w:hAnsi="Arial" w:cs="Arial"/>
+          <w:sz w:val="24"/>
+          <w:szCs w:val="24"/>
+        </w:rPr>
+        <w:t>Resource</w:t>
+      </w:r>
+      <w:proofErr w:type="spellEnd"/>
+      <w:r>
+        <w:rPr>
+          <w:rFonts w:ascii="Arial" w:hAnsi="Arial" w:cs="Arial"/>
+          <w:sz w:val="24"/>
+          <w:szCs w:val="24"/>
+        </w:rPr>
+        <w:t xml:space="preserve"> Identifier (URI) </w:t>
       </w:r>
       <w:r>
         <w:rPr>
@@ -1640,6 +1751,7 @@
         </w:rPr>
         <w:t xml:space="preserve">im Internet weit verbreitete </w:t>
       </w:r>
+      <w:proofErr w:type="spellStart"/>
       <w:r>
         <w:rPr>
           <w:rFonts w:ascii="Arial" w:hAnsi="Arial" w:cs="Arial"/>
@@ -1648,13 +1760,32 @@
         </w:rPr>
         <w:t>Hyper</w:t>
       </w:r>
-      <w:r>
-        <w:rPr>
-          <w:rFonts w:ascii="Arial" w:hAnsi="Arial" w:cs="Arial"/>
-          <w:sz w:val="24"/>
-          <w:szCs w:val="24"/>
-        </w:rPr>
-        <w:t xml:space="preserve"> Text Transfer Prototocoll (HTTP</w:t>
+      <w:proofErr w:type="spellEnd"/>
+      <w:r>
+        <w:rPr>
+          <w:rFonts w:ascii="Arial" w:hAnsi="Arial" w:cs="Arial"/>
+          <w:sz w:val="24"/>
+          <w:szCs w:val="24"/>
+        </w:rPr>
+        <w:t xml:space="preserve"> Text Transfer </w:t>
+      </w:r>
+      <w:proofErr w:type="spellStart"/>
+      <w:r>
+        <w:rPr>
+          <w:rFonts w:ascii="Arial" w:hAnsi="Arial" w:cs="Arial"/>
+          <w:sz w:val="24"/>
+          <w:szCs w:val="24"/>
+        </w:rPr>
+        <w:t>Prototocoll</w:t>
+      </w:r>
+      <w:proofErr w:type="spellEnd"/>
+      <w:r>
+        <w:rPr>
+          <w:rFonts w:ascii="Arial" w:hAnsi="Arial" w:cs="Arial"/>
+          <w:sz w:val="24"/>
+          <w:szCs w:val="24"/>
+        </w:rPr>
+        <w:t xml:space="preserve"> (HTTP</w:t>
       </w:r>
       <w:r>
         <w:rPr>
@@ -1686,15 +1817,43 @@
           <w:sz w:val="24"/>
           <w:szCs w:val="24"/>
         </w:rPr>
-        <w:t xml:space="preserve">e Web Anwendung somit plattform </w:t>
-      </w:r>
-      <w:r>
-        <w:rPr>
-          <w:rFonts w:ascii="Arial" w:hAnsi="Arial" w:cs="Arial"/>
-          <w:sz w:val="24"/>
-          <w:szCs w:val="24"/>
-        </w:rPr>
-        <w:t>unabhägig, da für die Nutzung der Schnittstelle lediglich ein</w:t>
+        <w:t xml:space="preserve">e Web Anwendung somit </w:t>
+      </w:r>
+      <w:proofErr w:type="spellStart"/>
+      <w:r>
+        <w:rPr>
+          <w:rFonts w:ascii="Arial" w:hAnsi="Arial" w:cs="Arial"/>
+          <w:sz w:val="24"/>
+          <w:szCs w:val="24"/>
+        </w:rPr>
+        <w:t>plattform</w:t>
+      </w:r>
+      <w:proofErr w:type="spellEnd"/>
+      <w:r>
+        <w:rPr>
+          <w:rFonts w:ascii="Arial" w:hAnsi="Arial" w:cs="Arial"/>
+          <w:sz w:val="24"/>
+          <w:szCs w:val="24"/>
+        </w:rPr>
+        <w:t xml:space="preserve"> </w:t>
+      </w:r>
+      <w:proofErr w:type="spellStart"/>
+      <w:r>
+        <w:rPr>
+          <w:rFonts w:ascii="Arial" w:hAnsi="Arial" w:cs="Arial"/>
+          <w:sz w:val="24"/>
+          <w:szCs w:val="24"/>
+        </w:rPr>
+        <w:t>unabhägig</w:t>
+      </w:r>
+      <w:proofErr w:type="spellEnd"/>
+      <w:r>
+        <w:rPr>
+          <w:rFonts w:ascii="Arial" w:hAnsi="Arial" w:cs="Arial"/>
+          <w:sz w:val="24"/>
+          <w:szCs w:val="24"/>
+        </w:rPr>
+        <w:t>, da für die Nutzung der Schnittstelle lediglich ein</w:t>
       </w:r>
       <w:r>
         <w:rPr>
@@ -1968,7 +2127,25 @@
           <w:sz w:val="24"/>
           <w:szCs w:val="24"/>
         </w:rPr>
-        <w:t xml:space="preserve"> Adresse (URI) gespeichert, die in den Meta-Daten des Paketes angegeben ist. Sollte die angegebene URI nicht vorhanden sein, wird sie durch den Server angelegt. Die Methode PUT ist idempotent, d.h. dass die mehrmalige speichernde Anfrage der gleichen Ressource dasselbe Ergebnis herbeiführt</w:t>
+        <w:t xml:space="preserve"> Adresse (URI) gespeichert, die in den Meta-Daten des Paketes angegeben ist. Sollte </w:t>
+      </w:r>
+      <w:proofErr w:type="gramStart"/>
+      <w:r>
+        <w:rPr>
+          <w:rFonts w:ascii="Arial" w:hAnsi="Arial" w:cs="Arial"/>
+          <w:sz w:val="24"/>
+          <w:szCs w:val="24"/>
+        </w:rPr>
+        <w:t>die</w:t>
+      </w:r>
+      <w:proofErr w:type="gramEnd"/>
+      <w:r>
+        <w:rPr>
+          <w:rFonts w:ascii="Arial" w:hAnsi="Arial" w:cs="Arial"/>
+          <w:sz w:val="24"/>
+          <w:szCs w:val="24"/>
+        </w:rPr>
+        <w:t xml:space="preserve"> angegebene URI nicht vorhanden sein, wird sie durch den Server angelegt. Die Methode PUT ist idempotent, d.h. dass die mehrmalige speichernde Anfrage der gleichen Ressource dasselbe Ergebnis herbeiführt</w:t>
       </w:r>
       <w:r>
         <w:rPr>
@@ -2553,15 +2730,51 @@
           <w:sz w:val="24"/>
           <w:szCs w:val="24"/>
         </w:rPr>
-        <w:t>In der Programmiersprache Java steht seit 2008 das Framework JAX-RS zur Verfügung. JAX-RS stellt Funktionalitäten bereit um „RESTful“-Webservices zu implementieren. Unteranderem bietet es die Möglichkeit</w:t>
-      </w:r>
-      <w:r>
-        <w:rPr>
-          <w:rFonts w:ascii="Arial" w:hAnsi="Arial" w:cs="Arial"/>
-          <w:sz w:val="24"/>
-          <w:szCs w:val="24"/>
-        </w:rPr>
-        <w:t xml:space="preserve"> Annotations zu verwenden</w:t>
+        <w:t>In der Programmiersprache Java steht seit 2008 das Framework JAX-RS zur Verfügung. JAX-RS stellt Funktionalitäten bereit um „</w:t>
+      </w:r>
+      <w:proofErr w:type="spellStart"/>
+      <w:r>
+        <w:rPr>
+          <w:rFonts w:ascii="Arial" w:hAnsi="Arial" w:cs="Arial"/>
+          <w:sz w:val="24"/>
+          <w:szCs w:val="24"/>
+        </w:rPr>
+        <w:t>RESTful</w:t>
+      </w:r>
+      <w:proofErr w:type="spellEnd"/>
+      <w:r>
+        <w:rPr>
+          <w:rFonts w:ascii="Arial" w:hAnsi="Arial" w:cs="Arial"/>
+          <w:sz w:val="24"/>
+          <w:szCs w:val="24"/>
+        </w:rPr>
+        <w:t>“-Webservices zu implementieren. Unteranderem bietet es die Möglichkeit</w:t>
+      </w:r>
+      <w:r>
+        <w:rPr>
+          <w:rFonts w:ascii="Arial" w:hAnsi="Arial" w:cs="Arial"/>
+          <w:sz w:val="24"/>
+          <w:szCs w:val="24"/>
+        </w:rPr>
+        <w:t xml:space="preserve"> </w:t>
+      </w:r>
+      <w:proofErr w:type="spellStart"/>
+      <w:r>
+        <w:rPr>
+          <w:rFonts w:ascii="Arial" w:hAnsi="Arial" w:cs="Arial"/>
+          <w:sz w:val="24"/>
+          <w:szCs w:val="24"/>
+        </w:rPr>
+        <w:t>Annotations</w:t>
+      </w:r>
+      <w:proofErr w:type="spellEnd"/>
+      <w:r>
+        <w:rPr>
+          <w:rFonts w:ascii="Arial" w:hAnsi="Arial" w:cs="Arial"/>
+          <w:sz w:val="24"/>
+          <w:szCs w:val="24"/>
+        </w:rPr>
+        <w:t xml:space="preserve"> zu verwenden</w:t>
       </w:r>
       <w:r>
         <w:rPr>
@@ -2585,7 +2798,25 @@
           <w:sz w:val="24"/>
           <w:szCs w:val="24"/>
         </w:rPr>
-        <w:t xml:space="preserve">n Annotations aufgezeigt werden. </w:t>
+        <w:t xml:space="preserve">n </w:t>
+      </w:r>
+      <w:proofErr w:type="spellStart"/>
+      <w:r>
+        <w:rPr>
+          <w:rFonts w:ascii="Arial" w:hAnsi="Arial" w:cs="Arial"/>
+          <w:sz w:val="24"/>
+          <w:szCs w:val="24"/>
+        </w:rPr>
+        <w:t>Annotations</w:t>
+      </w:r>
+      <w:proofErr w:type="spellEnd"/>
+      <w:r>
+        <w:rPr>
+          <w:rFonts w:ascii="Arial" w:hAnsi="Arial" w:cs="Arial"/>
+          <w:sz w:val="24"/>
+          <w:szCs w:val="24"/>
+        </w:rPr>
+        <w:t xml:space="preserve"> aufgezeigt werden. </w:t>
       </w:r>
     </w:p>
     <w:p>
@@ -2649,7 +2880,43 @@
           <w:sz w:val="24"/>
           <w:szCs w:val="24"/>
         </w:rPr>
-        <w:t xml:space="preserve"> und bildet so den Knotenpunkt („root ressource“) für die mit @Path annotierten Methoden in der Klasse.</w:t>
+        <w:t xml:space="preserve"> und bildet so den Knotenpunkt („</w:t>
+      </w:r>
+      <w:proofErr w:type="spellStart"/>
+      <w:r>
+        <w:rPr>
+          <w:rFonts w:ascii="Arial" w:hAnsi="Arial" w:cs="Arial"/>
+          <w:sz w:val="24"/>
+          <w:szCs w:val="24"/>
+        </w:rPr>
+        <w:t>root</w:t>
+      </w:r>
+      <w:proofErr w:type="spellEnd"/>
+      <w:r>
+        <w:rPr>
+          <w:rFonts w:ascii="Arial" w:hAnsi="Arial" w:cs="Arial"/>
+          <w:sz w:val="24"/>
+          <w:szCs w:val="24"/>
+        </w:rPr>
+        <w:t xml:space="preserve"> </w:t>
+      </w:r>
+      <w:proofErr w:type="spellStart"/>
+      <w:r>
+        <w:rPr>
+          <w:rFonts w:ascii="Arial" w:hAnsi="Arial" w:cs="Arial"/>
+          <w:sz w:val="24"/>
+          <w:szCs w:val="24"/>
+        </w:rPr>
+        <w:t>ressource</w:t>
+      </w:r>
+      <w:proofErr w:type="spellEnd"/>
+      <w:r>
+        <w:rPr>
+          <w:rFonts w:ascii="Arial" w:hAnsi="Arial" w:cs="Arial"/>
+          <w:sz w:val="24"/>
+          <w:szCs w:val="24"/>
+        </w:rPr>
+        <w:t>“) für die mit @Path annotierten Methoden in der Klasse.</w:t>
       </w:r>
     </w:p>
     <w:p>
@@ -2709,13 +2976,59 @@
           <w:szCs w:val="24"/>
         </w:rPr>
       </w:pPr>
-      <w:r>
-        <w:rPr>
-          <w:rFonts w:ascii="Arial" w:hAnsi="Arial" w:cs="Arial"/>
-          <w:sz w:val="24"/>
-          <w:szCs w:val="24"/>
-        </w:rPr>
-        <w:t>public class TestKlasse{</w:t>
+      <w:proofErr w:type="spellStart"/>
+      <w:r>
+        <w:rPr>
+          <w:rFonts w:ascii="Arial" w:hAnsi="Arial" w:cs="Arial"/>
+          <w:sz w:val="24"/>
+          <w:szCs w:val="24"/>
+        </w:rPr>
+        <w:t>public</w:t>
+      </w:r>
+      <w:proofErr w:type="spellEnd"/>
+      <w:r>
+        <w:rPr>
+          <w:rFonts w:ascii="Arial" w:hAnsi="Arial" w:cs="Arial"/>
+          <w:sz w:val="24"/>
+          <w:szCs w:val="24"/>
+        </w:rPr>
+        <w:t xml:space="preserve"> </w:t>
+      </w:r>
+      <w:proofErr w:type="spellStart"/>
+      <w:r>
+        <w:rPr>
+          <w:rFonts w:ascii="Arial" w:hAnsi="Arial" w:cs="Arial"/>
+          <w:sz w:val="24"/>
+          <w:szCs w:val="24"/>
+        </w:rPr>
+        <w:t>class</w:t>
+      </w:r>
+      <w:proofErr w:type="spellEnd"/>
+      <w:r>
+        <w:rPr>
+          <w:rFonts w:ascii="Arial" w:hAnsi="Arial" w:cs="Arial"/>
+          <w:sz w:val="24"/>
+          <w:szCs w:val="24"/>
+        </w:rPr>
+        <w:t xml:space="preserve"> </w:t>
+      </w:r>
+      <w:proofErr w:type="spellStart"/>
+      <w:r>
+        <w:rPr>
+          <w:rFonts w:ascii="Arial" w:hAnsi="Arial" w:cs="Arial"/>
+          <w:sz w:val="24"/>
+          <w:szCs w:val="24"/>
+        </w:rPr>
+        <w:t>TestKlasse</w:t>
+      </w:r>
+      <w:proofErr w:type="spellEnd"/>
+      <w:r>
+        <w:rPr>
+          <w:rFonts w:ascii="Arial" w:hAnsi="Arial" w:cs="Arial"/>
+          <w:sz w:val="24"/>
+          <w:szCs w:val="24"/>
+        </w:rPr>
+        <w:t>{</w:t>
       </w:r>
     </w:p>
     <w:p>
@@ -2787,7 +3100,24 @@
           <w:szCs w:val="24"/>
         </w:rPr>
         <w:tab/>
-        <w:t>public String testMethode</w:t>
+      </w:r>
+      <w:proofErr w:type="spellStart"/>
+      <w:r>
+        <w:rPr>
+          <w:rFonts w:ascii="Arial" w:hAnsi="Arial" w:cs="Arial"/>
+          <w:sz w:val="24"/>
+          <w:szCs w:val="24"/>
+        </w:rPr>
+        <w:t>public</w:t>
+      </w:r>
+      <w:proofErr w:type="spellEnd"/>
+      <w:r>
+        <w:rPr>
+          <w:rFonts w:ascii="Arial" w:hAnsi="Arial" w:cs="Arial"/>
+          <w:sz w:val="24"/>
+          <w:szCs w:val="24"/>
+        </w:rPr>
+        <w:t xml:space="preserve"> String testMethode</w:t>
       </w:r>
       <w:r>
         <w:rPr>
@@ -2890,13 +3220,23 @@
           <w:szCs w:val="24"/>
         </w:rPr>
       </w:pPr>
-      <w:r>
-        <w:rPr>
-          <w:rFonts w:ascii="Arial" w:hAnsi="Arial" w:cs="Arial"/>
-          <w:sz w:val="24"/>
-          <w:szCs w:val="24"/>
-        </w:rPr>
-        <w:t xml:space="preserve">Die im Webservice aufzurufende URI wäre dann </w:t>
+      <w:proofErr w:type="gramStart"/>
+      <w:r>
+        <w:rPr>
+          <w:rFonts w:ascii="Arial" w:hAnsi="Arial" w:cs="Arial"/>
+          <w:sz w:val="24"/>
+          <w:szCs w:val="24"/>
+        </w:rPr>
+        <w:t>Die</w:t>
+      </w:r>
+      <w:proofErr w:type="gramEnd"/>
+      <w:r>
+        <w:rPr>
+          <w:rFonts w:ascii="Arial" w:hAnsi="Arial" w:cs="Arial"/>
+          <w:sz w:val="24"/>
+          <w:szCs w:val="24"/>
+        </w:rPr>
+        <w:t xml:space="preserve"> im Webservice aufzurufende URI wäre dann </w:t>
       </w:r>
     </w:p>
     <w:p>
@@ -3019,8 +3359,18 @@
           <w:szCs w:val="24"/>
         </w:rPr>
         <w:tab/>
-        <w:t>@Produces</w:t>
-      </w:r>
+        <w:t>@</w:t>
+      </w:r>
+      <w:proofErr w:type="spellStart"/>
+      <w:r>
+        <w:rPr>
+          <w:rFonts w:ascii="Arial" w:hAnsi="Arial" w:cs="Arial"/>
+          <w:sz w:val="24"/>
+          <w:szCs w:val="24"/>
+        </w:rPr>
+        <w:t>Produces</w:t>
+      </w:r>
+      <w:proofErr w:type="spellEnd"/>
     </w:p>
     <w:p>
       <w:pPr>
@@ -3074,8 +3424,18 @@
         </w:rPr>
         <w:lastRenderedPageBreak/>
         <w:tab/>
-        <w:t>@PathParam</w:t>
-      </w:r>
+        <w:t>@</w:t>
+      </w:r>
+      <w:proofErr w:type="spellStart"/>
+      <w:r>
+        <w:rPr>
+          <w:rFonts w:ascii="Arial" w:hAnsi="Arial" w:cs="Arial"/>
+          <w:sz w:val="24"/>
+          <w:szCs w:val="24"/>
+        </w:rPr>
+        <w:t>PathParam</w:t>
+      </w:r>
+      <w:proofErr w:type="spellEnd"/>
     </w:p>
     <w:p>
       <w:pPr>
@@ -3093,8 +3453,18 @@
           <w:sz w:val="24"/>
           <w:szCs w:val="24"/>
         </w:rPr>
-        <w:t>Die Annotation @PathParam</w:t>
-      </w:r>
+        <w:t>Die Annotation @</w:t>
+      </w:r>
+      <w:proofErr w:type="spellStart"/>
+      <w:r>
+        <w:rPr>
+          <w:rFonts w:ascii="Arial" w:hAnsi="Arial" w:cs="Arial"/>
+          <w:sz w:val="24"/>
+          <w:szCs w:val="24"/>
+        </w:rPr>
+        <w:t>PathParam</w:t>
+      </w:r>
+      <w:proofErr w:type="spellEnd"/>
       <w:r>
         <w:rPr>
           <w:rFonts w:ascii="Arial" w:hAnsi="Arial" w:cs="Arial"/>
@@ -3141,15 +3511,33 @@
           <w:sz w:val="24"/>
           <w:szCs w:val="24"/>
         </w:rPr>
-        <w:t xml:space="preserve"> Annotation der Methode mit gesch</w:t>
-      </w:r>
-      <w:r>
-        <w:rPr>
-          <w:rFonts w:ascii="Arial" w:hAnsi="Arial" w:cs="Arial"/>
-          <w:sz w:val="24"/>
-          <w:szCs w:val="24"/>
-        </w:rPr>
-        <w:t>weiften Klammer angegeben.</w:t>
+        <w:t xml:space="preserve"> Annotation der Methode mit </w:t>
+      </w:r>
+      <w:proofErr w:type="gramStart"/>
+      <w:r>
+        <w:rPr>
+          <w:rFonts w:ascii="Arial" w:hAnsi="Arial" w:cs="Arial"/>
+          <w:sz w:val="24"/>
+          <w:szCs w:val="24"/>
+        </w:rPr>
+        <w:t>gesch</w:t>
+      </w:r>
+      <w:r>
+        <w:rPr>
+          <w:rFonts w:ascii="Arial" w:hAnsi="Arial" w:cs="Arial"/>
+          <w:sz w:val="24"/>
+          <w:szCs w:val="24"/>
+        </w:rPr>
+        <w:t>weiften</w:t>
+      </w:r>
+      <w:proofErr w:type="gramEnd"/>
+      <w:r>
+        <w:rPr>
+          <w:rFonts w:ascii="Arial" w:hAnsi="Arial" w:cs="Arial"/>
+          <w:sz w:val="24"/>
+          <w:szCs w:val="24"/>
+        </w:rPr>
+        <w:t xml:space="preserve"> Klammer angegeben.</w:t>
       </w:r>
     </w:p>
     <w:p>
@@ -3217,13 +3605,23 @@
           <w:szCs w:val="24"/>
         </w:rPr>
       </w:pPr>
-      <w:r>
-        <w:rPr>
-          <w:rFonts w:ascii="Arial" w:hAnsi="Arial" w:cs="Arial"/>
-          <w:sz w:val="24"/>
-          <w:szCs w:val="24"/>
-        </w:rPr>
-        <w:t>public String testMethode</w:t>
+      <w:proofErr w:type="spellStart"/>
+      <w:r>
+        <w:rPr>
+          <w:rFonts w:ascii="Arial" w:hAnsi="Arial" w:cs="Arial"/>
+          <w:sz w:val="24"/>
+          <w:szCs w:val="24"/>
+        </w:rPr>
+        <w:t>public</w:t>
+      </w:r>
+      <w:proofErr w:type="spellEnd"/>
+      <w:r>
+        <w:rPr>
+          <w:rFonts w:ascii="Arial" w:hAnsi="Arial" w:cs="Arial"/>
+          <w:sz w:val="24"/>
+          <w:szCs w:val="24"/>
+        </w:rPr>
+        <w:t xml:space="preserve"> String testMethode</w:t>
       </w:r>
       <w:r>
         <w:rPr>
@@ -3247,7 +3645,25 @@
           <w:sz w:val="24"/>
           <w:szCs w:val="24"/>
         </w:rPr>
-        <w:t>@PathParam(</w:t>
+        <w:t>@</w:t>
+      </w:r>
+      <w:proofErr w:type="spellStart"/>
+      <w:r>
+        <w:rPr>
+          <w:rFonts w:ascii="Arial" w:hAnsi="Arial" w:cs="Arial"/>
+          <w:sz w:val="24"/>
+          <w:szCs w:val="24"/>
+        </w:rPr>
+        <w:t>PathParam</w:t>
+      </w:r>
+      <w:proofErr w:type="spellEnd"/>
+      <w:r>
+        <w:rPr>
+          <w:rFonts w:ascii="Arial" w:hAnsi="Arial" w:cs="Arial"/>
+          <w:sz w:val="24"/>
+          <w:szCs w:val="24"/>
+        </w:rPr>
+        <w:t>(</w:t>
       </w:r>
       <w:r>
         <w:rPr>
@@ -3264,8 +3680,18 @@
           <w:sz w:val="24"/>
           <w:szCs w:val="24"/>
         </w:rPr>
-        <w:t>) String eingabe</w:t>
-      </w:r>
+        <w:t xml:space="preserve">) String </w:t>
+      </w:r>
+      <w:proofErr w:type="spellStart"/>
+      <w:r>
+        <w:rPr>
+          <w:rFonts w:ascii="Arial" w:hAnsi="Arial" w:cs="Arial"/>
+          <w:sz w:val="24"/>
+          <w:szCs w:val="24"/>
+        </w:rPr>
+        <w:t>eingabe</w:t>
+      </w:r>
+      <w:proofErr w:type="spellEnd"/>
       <w:r>
         <w:rPr>
           <w:rFonts w:ascii="Arial" w:hAnsi="Arial" w:cs="Arial"/>
@@ -3338,8 +3764,18 @@
           <w:szCs w:val="24"/>
         </w:rPr>
         <w:tab/>
-        <w:t>@FormParam</w:t>
-      </w:r>
+        <w:t>@</w:t>
+      </w:r>
+      <w:proofErr w:type="spellStart"/>
+      <w:r>
+        <w:rPr>
+          <w:rFonts w:ascii="Arial" w:hAnsi="Arial" w:cs="Arial"/>
+          <w:sz w:val="24"/>
+          <w:szCs w:val="24"/>
+        </w:rPr>
+        <w:t>FormParam</w:t>
+      </w:r>
+      <w:proofErr w:type="spellEnd"/>
     </w:p>
     <w:p>
       <w:pPr>
@@ -3365,7 +3801,25 @@
           <w:sz w:val="24"/>
           <w:szCs w:val="24"/>
         </w:rPr>
-        <w:t>@FormParam bietet die Möglichkeit Parameter in Form von Name-Werte-Paaren in einer HTTP-Anfrage zu übertragen. Das Einfügen der möglichen Parameter in die HTTP-Anfrage liegt in Verantwortung des Clients.</w:t>
+        <w:t>@</w:t>
+      </w:r>
+      <w:proofErr w:type="spellStart"/>
+      <w:r>
+        <w:rPr>
+          <w:rFonts w:ascii="Arial" w:hAnsi="Arial" w:cs="Arial"/>
+          <w:sz w:val="24"/>
+          <w:szCs w:val="24"/>
+        </w:rPr>
+        <w:t>FormParam</w:t>
+      </w:r>
+      <w:proofErr w:type="spellEnd"/>
+      <w:r>
+        <w:rPr>
+          <w:rFonts w:ascii="Arial" w:hAnsi="Arial" w:cs="Arial"/>
+          <w:sz w:val="24"/>
+          <w:szCs w:val="24"/>
+        </w:rPr>
+        <w:t xml:space="preserve"> bietet die Möglichkeit Parameter in Form von Name-Werte-Paaren in einer HTTP-Anfrage zu übertragen. Das Einfügen der möglichen Parameter in die HTTP-Anfrage liegt in Verantwortung des Clients.</w:t>
       </w:r>
     </w:p>
     <w:p>
@@ -3433,13 +3887,41 @@
           <w:szCs w:val="24"/>
         </w:rPr>
       </w:pPr>
-      <w:r>
-        <w:rPr>
-          <w:rFonts w:ascii="Arial" w:hAnsi="Arial" w:cs="Arial"/>
-          <w:sz w:val="24"/>
-          <w:szCs w:val="24"/>
-        </w:rPr>
-        <w:t>public String testMethode3(@FormParam(</w:t>
+      <w:proofErr w:type="spellStart"/>
+      <w:r>
+        <w:rPr>
+          <w:rFonts w:ascii="Arial" w:hAnsi="Arial" w:cs="Arial"/>
+          <w:sz w:val="24"/>
+          <w:szCs w:val="24"/>
+        </w:rPr>
+        <w:t>public</w:t>
+      </w:r>
+      <w:proofErr w:type="spellEnd"/>
+      <w:r>
+        <w:rPr>
+          <w:rFonts w:ascii="Arial" w:hAnsi="Arial" w:cs="Arial"/>
+          <w:sz w:val="24"/>
+          <w:szCs w:val="24"/>
+        </w:rPr>
+        <w:t xml:space="preserve"> String testMethode3(@</w:t>
+      </w:r>
+      <w:proofErr w:type="spellStart"/>
+      <w:r>
+        <w:rPr>
+          <w:rFonts w:ascii="Arial" w:hAnsi="Arial" w:cs="Arial"/>
+          <w:sz w:val="24"/>
+          <w:szCs w:val="24"/>
+        </w:rPr>
+        <w:t>FormParam</w:t>
+      </w:r>
+      <w:proofErr w:type="spellEnd"/>
+      <w:r>
+        <w:rPr>
+          <w:rFonts w:ascii="Arial" w:hAnsi="Arial" w:cs="Arial"/>
+          <w:sz w:val="24"/>
+          <w:szCs w:val="24"/>
+        </w:rPr>
+        <w:t>(</w:t>
       </w:r>
       <w:r>
         <w:rPr>
@@ -3456,7 +3938,25 @@
           <w:sz w:val="24"/>
           <w:szCs w:val="24"/>
         </w:rPr>
-        <w:t>) String eingabe){</w:t>
+        <w:t xml:space="preserve">) String </w:t>
+      </w:r>
+      <w:proofErr w:type="spellStart"/>
+      <w:r>
+        <w:rPr>
+          <w:rFonts w:ascii="Arial" w:hAnsi="Arial" w:cs="Arial"/>
+          <w:sz w:val="24"/>
+          <w:szCs w:val="24"/>
+        </w:rPr>
+        <w:t>eingabe</w:t>
+      </w:r>
+      <w:proofErr w:type="spellEnd"/>
+      <w:r>
+        <w:rPr>
+          <w:rFonts w:ascii="Arial" w:hAnsi="Arial" w:cs="Arial"/>
+          <w:sz w:val="24"/>
+          <w:szCs w:val="24"/>
+        </w:rPr>
+        <w:t>){</w:t>
       </w:r>
     </w:p>
     <w:p>
@@ -3704,7 +4204,43 @@
           <w:sz w:val="24"/>
           <w:szCs w:val="24"/>
         </w:rPr>
-        <w:t>Die Unittests sind Testklassen, in denen Methoden implementiert werden, die einzelne Module des Programmes isoliert, d.h. ohne Einwirkung von anderen Modulen, testen. Unittests stellen somit die Grundlage für weitere Tests dar.</w:t>
+        <w:t xml:space="preserve">Die </w:t>
+      </w:r>
+      <w:proofErr w:type="spellStart"/>
+      <w:r>
+        <w:rPr>
+          <w:rFonts w:ascii="Arial" w:hAnsi="Arial" w:cs="Arial"/>
+          <w:sz w:val="24"/>
+          <w:szCs w:val="24"/>
+        </w:rPr>
+        <w:t>Unittests</w:t>
+      </w:r>
+      <w:proofErr w:type="spellEnd"/>
+      <w:r>
+        <w:rPr>
+          <w:rFonts w:ascii="Arial" w:hAnsi="Arial" w:cs="Arial"/>
+          <w:sz w:val="24"/>
+          <w:szCs w:val="24"/>
+        </w:rPr>
+        <w:t xml:space="preserve"> sind Testklassen, in denen Methoden implementiert werden, die einzelne Module des Programmes isoliert, d.h. ohne Einwirkung von anderen Modulen, testen. </w:t>
+      </w:r>
+      <w:proofErr w:type="spellStart"/>
+      <w:r>
+        <w:rPr>
+          <w:rFonts w:ascii="Arial" w:hAnsi="Arial" w:cs="Arial"/>
+          <w:sz w:val="24"/>
+          <w:szCs w:val="24"/>
+        </w:rPr>
+        <w:t>Unittests</w:t>
+      </w:r>
+      <w:proofErr w:type="spellEnd"/>
+      <w:r>
+        <w:rPr>
+          <w:rFonts w:ascii="Arial" w:hAnsi="Arial" w:cs="Arial"/>
+          <w:sz w:val="24"/>
+          <w:szCs w:val="24"/>
+        </w:rPr>
+        <w:t xml:space="preserve"> stellen somit die Grundlage für weitere Tests dar.</w:t>
       </w:r>
     </w:p>
     <w:p>
@@ -3746,7 +4282,43 @@
           <w:sz w:val="24"/>
           <w:szCs w:val="24"/>
         </w:rPr>
-        <w:t>Diese Tests stellen die nächste Stufe der Softwaretests nach den Unittests dar. Im Gegensatz zu den Unittests, werden die Abhängigkeiten und Funktionsweisen von Modulen untereinander betrachtet.</w:t>
+        <w:t xml:space="preserve">Diese Tests stellen die nächste Stufe der Softwaretests nach den </w:t>
+      </w:r>
+      <w:proofErr w:type="spellStart"/>
+      <w:r>
+        <w:rPr>
+          <w:rFonts w:ascii="Arial" w:hAnsi="Arial" w:cs="Arial"/>
+          <w:sz w:val="24"/>
+          <w:szCs w:val="24"/>
+        </w:rPr>
+        <w:t>Unittests</w:t>
+      </w:r>
+      <w:proofErr w:type="spellEnd"/>
+      <w:r>
+        <w:rPr>
+          <w:rFonts w:ascii="Arial" w:hAnsi="Arial" w:cs="Arial"/>
+          <w:sz w:val="24"/>
+          <w:szCs w:val="24"/>
+        </w:rPr>
+        <w:t xml:space="preserve"> dar. Im Gegensatz zu den </w:t>
+      </w:r>
+      <w:proofErr w:type="spellStart"/>
+      <w:r>
+        <w:rPr>
+          <w:rFonts w:ascii="Arial" w:hAnsi="Arial" w:cs="Arial"/>
+          <w:sz w:val="24"/>
+          <w:szCs w:val="24"/>
+        </w:rPr>
+        <w:t>Unittests</w:t>
+      </w:r>
+      <w:proofErr w:type="spellEnd"/>
+      <w:r>
+        <w:rPr>
+          <w:rFonts w:ascii="Arial" w:hAnsi="Arial" w:cs="Arial"/>
+          <w:sz w:val="24"/>
+          <w:szCs w:val="24"/>
+        </w:rPr>
+        <w:t>, werden die Abhängigkeiten und Funktionsweisen von Modulen untereinander betrachtet.</w:t>
       </w:r>
     </w:p>
     <w:p>
@@ -3945,13 +4517,23 @@
           <w:szCs w:val="24"/>
         </w:rPr>
       </w:pPr>
-      <w:r>
-        <w:rPr>
-          <w:rFonts w:ascii="Arial" w:hAnsi="Arial" w:cs="Arial"/>
-          <w:sz w:val="24"/>
-          <w:szCs w:val="24"/>
-        </w:rPr>
-        <w:t>Usability-Tests</w:t>
+      <w:proofErr w:type="spellStart"/>
+      <w:r>
+        <w:rPr>
+          <w:rFonts w:ascii="Arial" w:hAnsi="Arial" w:cs="Arial"/>
+          <w:sz w:val="24"/>
+          <w:szCs w:val="24"/>
+        </w:rPr>
+        <w:t>Usability</w:t>
+      </w:r>
+      <w:proofErr w:type="spellEnd"/>
+      <w:r>
+        <w:rPr>
+          <w:rFonts w:ascii="Arial" w:hAnsi="Arial" w:cs="Arial"/>
+          <w:sz w:val="24"/>
+          <w:szCs w:val="24"/>
+        </w:rPr>
+        <w:t>-Tests</w:t>
       </w:r>
     </w:p>
     <w:p>
@@ -3970,8 +4552,18 @@
           <w:sz w:val="24"/>
           <w:szCs w:val="24"/>
         </w:rPr>
-        <w:t>Aus Sicht der Anwender stellen Usability</w:t>
-      </w:r>
+        <w:t xml:space="preserve">Aus Sicht der Anwender stellen </w:t>
+      </w:r>
+      <w:proofErr w:type="spellStart"/>
+      <w:r>
+        <w:rPr>
+          <w:rFonts w:ascii="Arial" w:hAnsi="Arial" w:cs="Arial"/>
+          <w:sz w:val="24"/>
+          <w:szCs w:val="24"/>
+        </w:rPr>
+        <w:t>Usability</w:t>
+      </w:r>
+      <w:proofErr w:type="spellEnd"/>
       <w:r>
         <w:rPr>
           <w:rFonts w:ascii="Arial" w:hAnsi="Arial" w:cs="Arial"/>
@@ -3986,7 +4578,25 @@
           <w:sz w:val="24"/>
           <w:szCs w:val="24"/>
         </w:rPr>
-        <w:t xml:space="preserve"> Somit liefern Usability-Tests den Entwicklern Erkenntnisse zur Verbesserung der Benutzerfreundlichkeit.</w:t>
+        <w:t xml:space="preserve"> Somit liefern </w:t>
+      </w:r>
+      <w:proofErr w:type="spellStart"/>
+      <w:r>
+        <w:rPr>
+          <w:rFonts w:ascii="Arial" w:hAnsi="Arial" w:cs="Arial"/>
+          <w:sz w:val="24"/>
+          <w:szCs w:val="24"/>
+        </w:rPr>
+        <w:t>Usability</w:t>
+      </w:r>
+      <w:proofErr w:type="spellEnd"/>
+      <w:r>
+        <w:rPr>
+          <w:rFonts w:ascii="Arial" w:hAnsi="Arial" w:cs="Arial"/>
+          <w:sz w:val="24"/>
+          <w:szCs w:val="24"/>
+        </w:rPr>
+        <w:t>-Tests den Entwicklern Erkenntnisse zur Verbesserung der Benutzerfreundlichkeit.</w:t>
       </w:r>
     </w:p>
     <w:p>
@@ -4015,8 +4625,18 @@
           <w:szCs w:val="24"/>
         </w:rPr>
         <w:lastRenderedPageBreak/>
-        <w:t>Nachfolgend soll</w:t>
-      </w:r>
+        <w:t xml:space="preserve">Nachfolgend </w:t>
+      </w:r>
+      <w:proofErr w:type="gramStart"/>
+      <w:r>
+        <w:rPr>
+          <w:rFonts w:ascii="Arial" w:hAnsi="Arial" w:cs="Arial"/>
+          <w:sz w:val="24"/>
+          <w:szCs w:val="24"/>
+        </w:rPr>
+        <w:t>soll</w:t>
+      </w:r>
+      <w:proofErr w:type="gramEnd"/>
       <w:r>
         <w:rPr>
           <w:rFonts w:ascii="Arial" w:hAnsi="Arial" w:cs="Arial"/>
@@ -4063,7 +4683,25 @@
           <w:sz w:val="24"/>
           <w:szCs w:val="24"/>
         </w:rPr>
-        <w:t xml:space="preserve"> Java mit JUnit erfolgen</w:t>
+        <w:t xml:space="preserve"> Java mit </w:t>
+      </w:r>
+      <w:proofErr w:type="spellStart"/>
+      <w:r>
+        <w:rPr>
+          <w:rFonts w:ascii="Arial" w:hAnsi="Arial" w:cs="Arial"/>
+          <w:sz w:val="24"/>
+          <w:szCs w:val="24"/>
+        </w:rPr>
+        <w:t>JUnit</w:t>
+      </w:r>
+      <w:proofErr w:type="spellEnd"/>
+      <w:r>
+        <w:rPr>
+          <w:rFonts w:ascii="Arial" w:hAnsi="Arial" w:cs="Arial"/>
+          <w:sz w:val="24"/>
+          <w:szCs w:val="24"/>
+        </w:rPr>
+        <w:t xml:space="preserve"> erfolgen</w:t>
       </w:r>
       <w:r>
         <w:rPr>
@@ -4204,8 +4842,13 @@
         <w:t>2.3.3</w:t>
       </w:r>
       <w:r>
-        <w:t xml:space="preserve"> JUnit</w:t>
-      </w:r>
+        <w:t xml:space="preserve"> </w:t>
+      </w:r>
+      <w:proofErr w:type="spellStart"/>
+      <w:r>
+        <w:t>JUnit</w:t>
+      </w:r>
+      <w:proofErr w:type="spellEnd"/>
       <w:r>
         <w:t>-Framework</w:t>
       </w:r>
@@ -4235,7 +4878,61 @@
           <w:sz w:val="24"/>
           <w:szCs w:val="24"/>
         </w:rPr>
-        <w:t>Das JUnit-Framework ist aus dem von Kent Beck entwickelten SUnit-Framework für die Programmiersprache Smalltalk hervorgegangen. [RAI05] Das JUnit-Framework</w:t>
+        <w:t xml:space="preserve">Das </w:t>
+      </w:r>
+      <w:proofErr w:type="spellStart"/>
+      <w:r>
+        <w:rPr>
+          <w:rFonts w:ascii="Arial" w:hAnsi="Arial" w:cs="Arial"/>
+          <w:sz w:val="24"/>
+          <w:szCs w:val="24"/>
+        </w:rPr>
+        <w:t>JUnit</w:t>
+      </w:r>
+      <w:proofErr w:type="spellEnd"/>
+      <w:r>
+        <w:rPr>
+          <w:rFonts w:ascii="Arial" w:hAnsi="Arial" w:cs="Arial"/>
+          <w:sz w:val="24"/>
+          <w:szCs w:val="24"/>
+        </w:rPr>
+        <w:t xml:space="preserve">-Framework ist aus dem von Kent Beck entwickelten </w:t>
+      </w:r>
+      <w:proofErr w:type="spellStart"/>
+      <w:r>
+        <w:rPr>
+          <w:rFonts w:ascii="Arial" w:hAnsi="Arial" w:cs="Arial"/>
+          <w:sz w:val="24"/>
+          <w:szCs w:val="24"/>
+        </w:rPr>
+        <w:t>SUnit</w:t>
+      </w:r>
+      <w:proofErr w:type="spellEnd"/>
+      <w:r>
+        <w:rPr>
+          <w:rFonts w:ascii="Arial" w:hAnsi="Arial" w:cs="Arial"/>
+          <w:sz w:val="24"/>
+          <w:szCs w:val="24"/>
+        </w:rPr>
+        <w:t xml:space="preserve">-Framework für die Programmiersprache Smalltalk hervorgegangen. [RAI05] Das </w:t>
+      </w:r>
+      <w:proofErr w:type="spellStart"/>
+      <w:r>
+        <w:rPr>
+          <w:rFonts w:ascii="Arial" w:hAnsi="Arial" w:cs="Arial"/>
+          <w:sz w:val="24"/>
+          <w:szCs w:val="24"/>
+        </w:rPr>
+        <w:t>JUnit</w:t>
+      </w:r>
+      <w:proofErr w:type="spellEnd"/>
+      <w:r>
+        <w:rPr>
+          <w:rFonts w:ascii="Arial" w:hAnsi="Arial" w:cs="Arial"/>
+          <w:sz w:val="24"/>
+          <w:szCs w:val="24"/>
+        </w:rPr>
+        <w:t>-Framework</w:t>
       </w:r>
       <w:r>
         <w:rPr>
@@ -4251,15 +4948,87 @@
           <w:sz w:val="24"/>
           <w:szCs w:val="24"/>
         </w:rPr>
-        <w:t>zur Verfügung um Unittests durchzuführen. Unteranderem zählen dazu Methoden mit denen die Testumgebung vorbereitet werden kann, die die Ergebnisse visualisieren und die getesteten Objekte freizugeben</w:t>
-      </w:r>
-      <w:r>
-        <w:rPr>
-          <w:rFonts w:ascii="Arial" w:hAnsi="Arial" w:cs="Arial"/>
-          <w:sz w:val="24"/>
-          <w:szCs w:val="24"/>
-        </w:rPr>
-        <w:t>. Die zu implementierenden Test-Klassen stellen eine Unterklasse der Klasse TestCase aus dem JUnit-Framework dar, die die benötigten Methoden bereitstellt. Nachfolgend sollen einige Methoden aus der Klasse TestCase aufgeführt werden.</w:t>
+        <w:t xml:space="preserve">zur Verfügung um </w:t>
+      </w:r>
+      <w:proofErr w:type="spellStart"/>
+      <w:r>
+        <w:rPr>
+          <w:rFonts w:ascii="Arial" w:hAnsi="Arial" w:cs="Arial"/>
+          <w:sz w:val="24"/>
+          <w:szCs w:val="24"/>
+        </w:rPr>
+        <w:t>Unittests</w:t>
+      </w:r>
+      <w:proofErr w:type="spellEnd"/>
+      <w:r>
+        <w:rPr>
+          <w:rFonts w:ascii="Arial" w:hAnsi="Arial" w:cs="Arial"/>
+          <w:sz w:val="24"/>
+          <w:szCs w:val="24"/>
+        </w:rPr>
+        <w:t xml:space="preserve"> durchzuführen. Unteranderem zählen dazu Methoden mit denen die Testumgebung vorbereitet werden kann, die die Ergebnisse visualisieren und die getesteten Objekte freizugeben</w:t>
+      </w:r>
+      <w:r>
+        <w:rPr>
+          <w:rFonts w:ascii="Arial" w:hAnsi="Arial" w:cs="Arial"/>
+          <w:sz w:val="24"/>
+          <w:szCs w:val="24"/>
+        </w:rPr>
+        <w:t xml:space="preserve">. Die zu implementierenden Test-Klassen stellen eine Unterklasse der Klasse </w:t>
+      </w:r>
+      <w:proofErr w:type="spellStart"/>
+      <w:r>
+        <w:rPr>
+          <w:rFonts w:ascii="Arial" w:hAnsi="Arial" w:cs="Arial"/>
+          <w:sz w:val="24"/>
+          <w:szCs w:val="24"/>
+        </w:rPr>
+        <w:t>TestCase</w:t>
+      </w:r>
+      <w:proofErr w:type="spellEnd"/>
+      <w:r>
+        <w:rPr>
+          <w:rFonts w:ascii="Arial" w:hAnsi="Arial" w:cs="Arial"/>
+          <w:sz w:val="24"/>
+          <w:szCs w:val="24"/>
+        </w:rPr>
+        <w:t xml:space="preserve"> aus dem </w:t>
+      </w:r>
+      <w:proofErr w:type="spellStart"/>
+      <w:r>
+        <w:rPr>
+          <w:rFonts w:ascii="Arial" w:hAnsi="Arial" w:cs="Arial"/>
+          <w:sz w:val="24"/>
+          <w:szCs w:val="24"/>
+        </w:rPr>
+        <w:t>JUnit</w:t>
+      </w:r>
+      <w:proofErr w:type="spellEnd"/>
+      <w:r>
+        <w:rPr>
+          <w:rFonts w:ascii="Arial" w:hAnsi="Arial" w:cs="Arial"/>
+          <w:sz w:val="24"/>
+          <w:szCs w:val="24"/>
+        </w:rPr>
+        <w:t xml:space="preserve">-Framework dar, die die benötigten Methoden bereitstellt. Nachfolgend sollen einige Methoden aus der Klasse </w:t>
+      </w:r>
+      <w:proofErr w:type="spellStart"/>
+      <w:r>
+        <w:rPr>
+          <w:rFonts w:ascii="Arial" w:hAnsi="Arial" w:cs="Arial"/>
+          <w:sz w:val="24"/>
+          <w:szCs w:val="24"/>
+        </w:rPr>
+        <w:t>TestCase</w:t>
+      </w:r>
+      <w:proofErr w:type="spellEnd"/>
+      <w:r>
+        <w:rPr>
+          <w:rFonts w:ascii="Arial" w:hAnsi="Arial" w:cs="Arial"/>
+          <w:sz w:val="24"/>
+          <w:szCs w:val="24"/>
+        </w:rPr>
+        <w:t xml:space="preserve"> aufgeführt werden.</w:t>
       </w:r>
     </w:p>
     <w:p>
@@ -4286,13 +5055,23 @@
           <w:szCs w:val="24"/>
         </w:rPr>
       </w:pPr>
-      <w:r>
-        <w:rPr>
-          <w:rFonts w:ascii="Arial" w:hAnsi="Arial" w:cs="Arial"/>
-          <w:sz w:val="24"/>
-          <w:szCs w:val="24"/>
-        </w:rPr>
-        <w:t>setUp()</w:t>
+      <w:proofErr w:type="spellStart"/>
+      <w:r>
+        <w:rPr>
+          <w:rFonts w:ascii="Arial" w:hAnsi="Arial" w:cs="Arial"/>
+          <w:sz w:val="24"/>
+          <w:szCs w:val="24"/>
+        </w:rPr>
+        <w:t>setUp</w:t>
+      </w:r>
+      <w:proofErr w:type="spellEnd"/>
+      <w:r>
+        <w:rPr>
+          <w:rFonts w:ascii="Arial" w:hAnsi="Arial" w:cs="Arial"/>
+          <w:sz w:val="24"/>
+          <w:szCs w:val="24"/>
+        </w:rPr>
+        <w:t>()</w:t>
       </w:r>
     </w:p>
     <w:p>
@@ -4311,7 +5090,25 @@
           <w:sz w:val="24"/>
           <w:szCs w:val="24"/>
         </w:rPr>
-        <w:t xml:space="preserve">Die Methode setUp() schafft die Umgebungsbedingungen für die </w:t>
+        <w:t xml:space="preserve">Die Methode </w:t>
+      </w:r>
+      <w:proofErr w:type="spellStart"/>
+      <w:r>
+        <w:rPr>
+          <w:rFonts w:ascii="Arial" w:hAnsi="Arial" w:cs="Arial"/>
+          <w:sz w:val="24"/>
+          <w:szCs w:val="24"/>
+        </w:rPr>
+        <w:t>setUp</w:t>
+      </w:r>
+      <w:proofErr w:type="spellEnd"/>
+      <w:r>
+        <w:rPr>
+          <w:rFonts w:ascii="Arial" w:hAnsi="Arial" w:cs="Arial"/>
+          <w:sz w:val="24"/>
+          <w:szCs w:val="24"/>
+        </w:rPr>
+        <w:t xml:space="preserve">() schafft die Umgebungsbedingungen für die </w:t>
       </w:r>
       <w:r>
         <w:rPr>
@@ -4343,7 +5140,25 @@
           <w:sz w:val="24"/>
           <w:szCs w:val="24"/>
         </w:rPr>
-        <w:t xml:space="preserve"> Die setUp() Methode wird vor jedem Aufruf einer Methode aus der erstellten Test-Klasse aufgerufen, um die Objekte für den nächsten Test erneut zu initialisieren, so dass für jede Test-Methode die gleichen Ausgangswerte vorliegen.</w:t>
+        <w:t xml:space="preserve"> Die </w:t>
+      </w:r>
+      <w:proofErr w:type="spellStart"/>
+      <w:r>
+        <w:rPr>
+          <w:rFonts w:ascii="Arial" w:hAnsi="Arial" w:cs="Arial"/>
+          <w:sz w:val="24"/>
+          <w:szCs w:val="24"/>
+        </w:rPr>
+        <w:t>setUp</w:t>
+      </w:r>
+      <w:proofErr w:type="spellEnd"/>
+      <w:r>
+        <w:rPr>
+          <w:rFonts w:ascii="Arial" w:hAnsi="Arial" w:cs="Arial"/>
+          <w:sz w:val="24"/>
+          <w:szCs w:val="24"/>
+        </w:rPr>
+        <w:t>() Methode wird vor jedem Aufruf einer Methode aus der erstellten Test-Klasse aufgerufen, um die Objekte für den nächsten Test erneut zu initialisieren, so dass für jede Test-Methode die gleichen Ausgangswerte vorliegen.</w:t>
       </w:r>
     </w:p>
     <w:p>
@@ -4360,13 +5175,23 @@
           <w:szCs w:val="24"/>
         </w:rPr>
       </w:pPr>
-      <w:r>
-        <w:rPr>
-          <w:rFonts w:ascii="Arial" w:hAnsi="Arial" w:cs="Arial"/>
-          <w:sz w:val="24"/>
-          <w:szCs w:val="24"/>
-        </w:rPr>
-        <w:t>tearDown()</w:t>
+      <w:proofErr w:type="spellStart"/>
+      <w:r>
+        <w:rPr>
+          <w:rFonts w:ascii="Arial" w:hAnsi="Arial" w:cs="Arial"/>
+          <w:sz w:val="24"/>
+          <w:szCs w:val="24"/>
+        </w:rPr>
+        <w:t>tearDown</w:t>
+      </w:r>
+      <w:proofErr w:type="spellEnd"/>
+      <w:r>
+        <w:rPr>
+          <w:rFonts w:ascii="Arial" w:hAnsi="Arial" w:cs="Arial"/>
+          <w:sz w:val="24"/>
+          <w:szCs w:val="24"/>
+        </w:rPr>
+        <w:t>()</w:t>
       </w:r>
     </w:p>
     <w:p>
@@ -4385,43 +5210,115 @@
           <w:sz w:val="24"/>
           <w:szCs w:val="24"/>
         </w:rPr>
-        <w:t>Die Methode tearDown() wird nach jedem Aufruf einer Test-Methode aufgerufen, um die zuvor für den Test erzeugten Objekte und gebundenen Ressourcen wieder freizugeben.</w:t>
-      </w:r>
-    </w:p>
-    <w:p>
-      <w:pPr>
-        <w:jc w:val="both"/>
-        <w:rPr>
-          <w:rFonts w:ascii="Arial" w:hAnsi="Arial" w:cs="Arial"/>
-          <w:sz w:val="24"/>
-          <w:szCs w:val="24"/>
-        </w:rPr>
-      </w:pPr>
-    </w:p>
-    <w:p>
-      <w:pPr>
-        <w:jc w:val="both"/>
-        <w:rPr>
-          <w:rFonts w:ascii="Arial" w:hAnsi="Arial" w:cs="Arial"/>
-          <w:sz w:val="24"/>
-          <w:szCs w:val="24"/>
-        </w:rPr>
-      </w:pPr>
-      <w:r>
-        <w:rPr>
-          <w:rFonts w:ascii="Arial" w:hAnsi="Arial" w:cs="Arial"/>
-          <w:sz w:val="24"/>
-          <w:szCs w:val="24"/>
-        </w:rPr>
-        <w:t xml:space="preserve">Neben den Klassen zur Vor- und Nachbereitung der Testumgebung stehen im JUnit-Framework weitere Methoden zur Verfügung um Behauptungen aufzustellen und zu überprüfen ob diese erfüllt werden. </w:t>
-      </w:r>
-      <w:r>
-        <w:rPr>
-          <w:rFonts w:ascii="Arial" w:hAnsi="Arial" w:cs="Arial"/>
-          <w:sz w:val="24"/>
-          <w:szCs w:val="24"/>
-        </w:rPr>
-        <w:t xml:space="preserve">Die Methoden stehen in der Klasse Assert zur Verfügung, die durch die Klasse TestCase erweitert wird. </w:t>
+        <w:t xml:space="preserve">Die Methode </w:t>
+      </w:r>
+      <w:proofErr w:type="spellStart"/>
+      <w:r>
+        <w:rPr>
+          <w:rFonts w:ascii="Arial" w:hAnsi="Arial" w:cs="Arial"/>
+          <w:sz w:val="24"/>
+          <w:szCs w:val="24"/>
+        </w:rPr>
+        <w:t>tearDown</w:t>
+      </w:r>
+      <w:proofErr w:type="spellEnd"/>
+      <w:r>
+        <w:rPr>
+          <w:rFonts w:ascii="Arial" w:hAnsi="Arial" w:cs="Arial"/>
+          <w:sz w:val="24"/>
+          <w:szCs w:val="24"/>
+        </w:rPr>
+        <w:t>() wird nach jedem Aufruf einer Test-Methode aufgerufen, um die zuvor für den Test erzeugten Objekte und gebundenen Ressourcen wieder freizugeben.</w:t>
+      </w:r>
+    </w:p>
+    <w:p>
+      <w:pPr>
+        <w:jc w:val="both"/>
+        <w:rPr>
+          <w:rFonts w:ascii="Arial" w:hAnsi="Arial" w:cs="Arial"/>
+          <w:sz w:val="24"/>
+          <w:szCs w:val="24"/>
+        </w:rPr>
+      </w:pPr>
+    </w:p>
+    <w:p>
+      <w:pPr>
+        <w:jc w:val="both"/>
+        <w:rPr>
+          <w:rFonts w:ascii="Arial" w:hAnsi="Arial" w:cs="Arial"/>
+          <w:sz w:val="24"/>
+          <w:szCs w:val="24"/>
+        </w:rPr>
+      </w:pPr>
+      <w:r>
+        <w:rPr>
+          <w:rFonts w:ascii="Arial" w:hAnsi="Arial" w:cs="Arial"/>
+          <w:sz w:val="24"/>
+          <w:szCs w:val="24"/>
+        </w:rPr>
+        <w:t xml:space="preserve">Neben den Klassen zur Vor- und Nachbereitung der Testumgebung stehen im </w:t>
+      </w:r>
+      <w:proofErr w:type="spellStart"/>
+      <w:r>
+        <w:rPr>
+          <w:rFonts w:ascii="Arial" w:hAnsi="Arial" w:cs="Arial"/>
+          <w:sz w:val="24"/>
+          <w:szCs w:val="24"/>
+        </w:rPr>
+        <w:t>JUnit</w:t>
+      </w:r>
+      <w:proofErr w:type="spellEnd"/>
+      <w:r>
+        <w:rPr>
+          <w:rFonts w:ascii="Arial" w:hAnsi="Arial" w:cs="Arial"/>
+          <w:sz w:val="24"/>
+          <w:szCs w:val="24"/>
+        </w:rPr>
+        <w:t xml:space="preserve">-Framework weitere Methoden zur Verfügung um Behauptungen aufzustellen und zu überprüfen ob diese erfüllt werden. </w:t>
+      </w:r>
+      <w:r>
+        <w:rPr>
+          <w:rFonts w:ascii="Arial" w:hAnsi="Arial" w:cs="Arial"/>
+          <w:sz w:val="24"/>
+          <w:szCs w:val="24"/>
+        </w:rPr>
+        <w:t xml:space="preserve">Die Methoden stehen in der Klasse </w:t>
+      </w:r>
+      <w:proofErr w:type="spellStart"/>
+      <w:r>
+        <w:rPr>
+          <w:rFonts w:ascii="Arial" w:hAnsi="Arial" w:cs="Arial"/>
+          <w:sz w:val="24"/>
+          <w:szCs w:val="24"/>
+        </w:rPr>
+        <w:t>Assert</w:t>
+      </w:r>
+      <w:proofErr w:type="spellEnd"/>
+      <w:r>
+        <w:rPr>
+          <w:rFonts w:ascii="Arial" w:hAnsi="Arial" w:cs="Arial"/>
+          <w:sz w:val="24"/>
+          <w:szCs w:val="24"/>
+        </w:rPr>
+        <w:t xml:space="preserve"> zur Verfügung, die durch die Klasse </w:t>
+      </w:r>
+      <w:proofErr w:type="spellStart"/>
+      <w:r>
+        <w:rPr>
+          <w:rFonts w:ascii="Arial" w:hAnsi="Arial" w:cs="Arial"/>
+          <w:sz w:val="24"/>
+          <w:szCs w:val="24"/>
+        </w:rPr>
+        <w:t>TestCase</w:t>
+      </w:r>
+      <w:proofErr w:type="spellEnd"/>
+      <w:r>
+        <w:rPr>
+          <w:rFonts w:ascii="Arial" w:hAnsi="Arial" w:cs="Arial"/>
+          <w:sz w:val="24"/>
+          <w:szCs w:val="24"/>
+        </w:rPr>
+        <w:t xml:space="preserve"> erweitert wird. </w:t>
       </w:r>
       <w:r>
         <w:rPr>
@@ -4446,6 +5343,7 @@
           <w:szCs w:val="24"/>
         </w:rPr>
       </w:pPr>
+      <w:proofErr w:type="spellStart"/>
       <w:r>
         <w:rPr>
           <w:rFonts w:ascii="Arial" w:hAnsi="Arial" w:cs="Arial"/>
@@ -4462,6 +5360,7 @@
         </w:rPr>
         <w:t>Equals</w:t>
       </w:r>
+      <w:proofErr w:type="spellEnd"/>
       <w:r>
         <w:rPr>
           <w:rFonts w:ascii="Arial" w:hAnsi="Arial" w:cs="Arial"/>
@@ -4476,7 +5375,25 @@
           <w:sz w:val="24"/>
           <w:szCs w:val="24"/>
         </w:rPr>
-        <w:t>[String nachricht], erwartet, derzeitig</w:t>
+        <w:t xml:space="preserve">[String </w:t>
+      </w:r>
+      <w:proofErr w:type="spellStart"/>
+      <w:r>
+        <w:rPr>
+          <w:rFonts w:ascii="Arial" w:hAnsi="Arial" w:cs="Arial"/>
+          <w:sz w:val="24"/>
+          <w:szCs w:val="24"/>
+        </w:rPr>
+        <w:t>nachricht</w:t>
+      </w:r>
+      <w:proofErr w:type="spellEnd"/>
+      <w:r>
+        <w:rPr>
+          <w:rFonts w:ascii="Arial" w:hAnsi="Arial" w:cs="Arial"/>
+          <w:sz w:val="24"/>
+          <w:szCs w:val="24"/>
+        </w:rPr>
+        <w:t>], erwartet, derzeitig</w:t>
       </w:r>
       <w:r>
         <w:rPr>
@@ -4503,7 +5420,25 @@
           <w:sz w:val="24"/>
           <w:szCs w:val="24"/>
         </w:rPr>
-        <w:t xml:space="preserve">Diese Methode stellt eine Möglichkeit zur Verfügung um einen erwarteten Wert mit dem derzeitgen Wert zu vergleichen, den der zu testende Quellcode bereitstellt. Die Nachricht </w:t>
+        <w:t xml:space="preserve">Diese Methode stellt eine Möglichkeit zur Verfügung um einen erwarteten Wert mit dem </w:t>
+      </w:r>
+      <w:proofErr w:type="spellStart"/>
+      <w:r>
+        <w:rPr>
+          <w:rFonts w:ascii="Arial" w:hAnsi="Arial" w:cs="Arial"/>
+          <w:sz w:val="24"/>
+          <w:szCs w:val="24"/>
+        </w:rPr>
+        <w:t>derzeitgen</w:t>
+      </w:r>
+      <w:proofErr w:type="spellEnd"/>
+      <w:r>
+        <w:rPr>
+          <w:rFonts w:ascii="Arial" w:hAnsi="Arial" w:cs="Arial"/>
+          <w:sz w:val="24"/>
+          <w:szCs w:val="24"/>
+        </w:rPr>
+        <w:t xml:space="preserve"> Wert zu vergleichen, den der zu testende Quellcode bereitstellt. Die Nachricht </w:t>
       </w:r>
       <w:r>
         <w:rPr>
@@ -4536,14 +5471,43 @@
           <w:szCs w:val="24"/>
         </w:rPr>
       </w:pPr>
-      <w:r>
-        <w:rPr>
-          <w:rFonts w:ascii="Arial" w:hAnsi="Arial" w:cs="Arial"/>
-          <w:sz w:val="24"/>
-          <w:szCs w:val="24"/>
-        </w:rPr>
-        <w:t xml:space="preserve">assertNull([String nachricht], </w:t>
-      </w:r>
+      <w:proofErr w:type="spellStart"/>
+      <w:r>
+        <w:rPr>
+          <w:rFonts w:ascii="Arial" w:hAnsi="Arial" w:cs="Arial"/>
+          <w:sz w:val="24"/>
+          <w:szCs w:val="24"/>
+        </w:rPr>
+        <w:t>assertNull</w:t>
+      </w:r>
+      <w:proofErr w:type="spellEnd"/>
+      <w:r>
+        <w:rPr>
+          <w:rFonts w:ascii="Arial" w:hAnsi="Arial" w:cs="Arial"/>
+          <w:sz w:val="24"/>
+          <w:szCs w:val="24"/>
+        </w:rPr>
+        <w:t xml:space="preserve">([String </w:t>
+      </w:r>
+      <w:proofErr w:type="spellStart"/>
+      <w:r>
+        <w:rPr>
+          <w:rFonts w:ascii="Arial" w:hAnsi="Arial" w:cs="Arial"/>
+          <w:sz w:val="24"/>
+          <w:szCs w:val="24"/>
+        </w:rPr>
+        <w:t>nachricht</w:t>
+      </w:r>
+      <w:proofErr w:type="spellEnd"/>
+      <w:r>
+        <w:rPr>
+          <w:rFonts w:ascii="Arial" w:hAnsi="Arial" w:cs="Arial"/>
+          <w:sz w:val="24"/>
+          <w:szCs w:val="24"/>
+        </w:rPr>
+        <w:t xml:space="preserve">], </w:t>
+      </w:r>
+      <w:proofErr w:type="spellStart"/>
       <w:r>
         <w:rPr>
           <w:rFonts w:ascii="Arial" w:hAnsi="Arial" w:cs="Arial"/>
@@ -4558,7 +5522,16 @@
           <w:sz w:val="24"/>
           <w:szCs w:val="24"/>
         </w:rPr>
-        <w:t>t)</w:t>
+        <w:t>t</w:t>
+      </w:r>
+      <w:proofErr w:type="spellEnd"/>
+      <w:r>
+        <w:rPr>
+          <w:rFonts w:ascii="Arial" w:hAnsi="Arial" w:cs="Arial"/>
+          <w:sz w:val="24"/>
+          <w:szCs w:val="24"/>
+        </w:rPr>
+        <w:t>)</w:t>
       </w:r>
     </w:p>
     <w:p>
@@ -4577,7 +5550,25 @@
           <w:sz w:val="24"/>
           <w:szCs w:val="24"/>
         </w:rPr>
-        <w:t xml:space="preserve">Die Methode liefert einen Fehler, wenn das zu testende Objekt nicht null ist. Zusätzlich gibt es auch die Methode assertNotNull, die einen Fehler generiert, wenn </w:t>
+        <w:t xml:space="preserve">Die Methode liefert einen Fehler, wenn das zu testende Objekt nicht null ist. Zusätzlich gibt es auch die Methode </w:t>
+      </w:r>
+      <w:proofErr w:type="spellStart"/>
+      <w:r>
+        <w:rPr>
+          <w:rFonts w:ascii="Arial" w:hAnsi="Arial" w:cs="Arial"/>
+          <w:sz w:val="24"/>
+          <w:szCs w:val="24"/>
+        </w:rPr>
+        <w:t>assertNotNull</w:t>
+      </w:r>
+      <w:proofErr w:type="spellEnd"/>
+      <w:r>
+        <w:rPr>
+          <w:rFonts w:ascii="Arial" w:hAnsi="Arial" w:cs="Arial"/>
+          <w:sz w:val="24"/>
+          <w:szCs w:val="24"/>
+        </w:rPr>
+        <w:t xml:space="preserve">, die einen Fehler generiert, wenn </w:t>
       </w:r>
       <w:r>
         <w:rPr>
@@ -4602,13 +5593,41 @@
           <w:szCs w:val="24"/>
         </w:rPr>
       </w:pPr>
-      <w:r>
-        <w:rPr>
-          <w:rFonts w:ascii="Arial" w:hAnsi="Arial" w:cs="Arial"/>
-          <w:sz w:val="24"/>
-          <w:szCs w:val="24"/>
-        </w:rPr>
-        <w:t>assertSame([String nachricht], erwartet, derzeitig)</w:t>
+      <w:proofErr w:type="spellStart"/>
+      <w:r>
+        <w:rPr>
+          <w:rFonts w:ascii="Arial" w:hAnsi="Arial" w:cs="Arial"/>
+          <w:sz w:val="24"/>
+          <w:szCs w:val="24"/>
+        </w:rPr>
+        <w:t>assertSame</w:t>
+      </w:r>
+      <w:proofErr w:type="spellEnd"/>
+      <w:r>
+        <w:rPr>
+          <w:rFonts w:ascii="Arial" w:hAnsi="Arial" w:cs="Arial"/>
+          <w:sz w:val="24"/>
+          <w:szCs w:val="24"/>
+        </w:rPr>
+        <w:t xml:space="preserve">([String </w:t>
+      </w:r>
+      <w:proofErr w:type="spellStart"/>
+      <w:r>
+        <w:rPr>
+          <w:rFonts w:ascii="Arial" w:hAnsi="Arial" w:cs="Arial"/>
+          <w:sz w:val="24"/>
+          <w:szCs w:val="24"/>
+        </w:rPr>
+        <w:t>nachricht</w:t>
+      </w:r>
+      <w:proofErr w:type="spellEnd"/>
+      <w:r>
+        <w:rPr>
+          <w:rFonts w:ascii="Arial" w:hAnsi="Arial" w:cs="Arial"/>
+          <w:sz w:val="24"/>
+          <w:szCs w:val="24"/>
+        </w:rPr>
+        <w:t>], erwartet, derzeitig)</w:t>
       </w:r>
     </w:p>
     <w:p>
@@ -4627,7 +5646,43 @@
           <w:sz w:val="24"/>
           <w:szCs w:val="24"/>
         </w:rPr>
-        <w:t>Die Methode assertSame() bietet die Möglichkeit, um zu testen ob es sich um das gleiche Objekt handelt. Der Test schlägt fehl, wenn das erwartete und das derzeitige Objekt nicht das gleiche Objekt darstellen. Die Umkehrung für diese Methode ist die assertNotSame()-Methode.</w:t>
+        <w:t xml:space="preserve">Die Methode </w:t>
+      </w:r>
+      <w:proofErr w:type="spellStart"/>
+      <w:r>
+        <w:rPr>
+          <w:rFonts w:ascii="Arial" w:hAnsi="Arial" w:cs="Arial"/>
+          <w:sz w:val="24"/>
+          <w:szCs w:val="24"/>
+        </w:rPr>
+        <w:t>assertSame</w:t>
+      </w:r>
+      <w:proofErr w:type="spellEnd"/>
+      <w:r>
+        <w:rPr>
+          <w:rFonts w:ascii="Arial" w:hAnsi="Arial" w:cs="Arial"/>
+          <w:sz w:val="24"/>
+          <w:szCs w:val="24"/>
+        </w:rPr>
+        <w:t xml:space="preserve">() bietet die Möglichkeit, um zu testen ob es sich um das gleiche Objekt handelt. Der Test schlägt fehl, wenn das erwartete und das derzeitige Objekt nicht das gleiche Objekt darstellen. Die Umkehrung für diese Methode ist die </w:t>
+      </w:r>
+      <w:proofErr w:type="spellStart"/>
+      <w:r>
+        <w:rPr>
+          <w:rFonts w:ascii="Arial" w:hAnsi="Arial" w:cs="Arial"/>
+          <w:sz w:val="24"/>
+          <w:szCs w:val="24"/>
+        </w:rPr>
+        <w:t>assertNotSame</w:t>
+      </w:r>
+      <w:proofErr w:type="spellEnd"/>
+      <w:r>
+        <w:rPr>
+          <w:rFonts w:ascii="Arial" w:hAnsi="Arial" w:cs="Arial"/>
+          <w:sz w:val="24"/>
+          <w:szCs w:val="24"/>
+        </w:rPr>
+        <w:t>()-Methode.</w:t>
       </w:r>
     </w:p>
     <w:p>
@@ -4644,13 +5699,41 @@
           <w:szCs w:val="24"/>
         </w:rPr>
       </w:pPr>
-      <w:r>
-        <w:rPr>
-          <w:rFonts w:ascii="Arial" w:hAnsi="Arial" w:cs="Arial"/>
-          <w:sz w:val="24"/>
-          <w:szCs w:val="24"/>
-        </w:rPr>
-        <w:t>assertTrue([String nachricht], wahrheitswert)</w:t>
+      <w:proofErr w:type="spellStart"/>
+      <w:r>
+        <w:rPr>
+          <w:rFonts w:ascii="Arial" w:hAnsi="Arial" w:cs="Arial"/>
+          <w:sz w:val="24"/>
+          <w:szCs w:val="24"/>
+        </w:rPr>
+        <w:t>assertTrue</w:t>
+      </w:r>
+      <w:proofErr w:type="spellEnd"/>
+      <w:r>
+        <w:rPr>
+          <w:rFonts w:ascii="Arial" w:hAnsi="Arial" w:cs="Arial"/>
+          <w:sz w:val="24"/>
+          <w:szCs w:val="24"/>
+        </w:rPr>
+        <w:t xml:space="preserve">([String </w:t>
+      </w:r>
+      <w:proofErr w:type="spellStart"/>
+      <w:r>
+        <w:rPr>
+          <w:rFonts w:ascii="Arial" w:hAnsi="Arial" w:cs="Arial"/>
+          <w:sz w:val="24"/>
+          <w:szCs w:val="24"/>
+        </w:rPr>
+        <w:t>nachricht</w:t>
+      </w:r>
+      <w:proofErr w:type="spellEnd"/>
+      <w:r>
+        <w:rPr>
+          <w:rFonts w:ascii="Arial" w:hAnsi="Arial" w:cs="Arial"/>
+          <w:sz w:val="24"/>
+          <w:szCs w:val="24"/>
+        </w:rPr>
+        <w:t>], wahrheitswert)</w:t>
       </w:r>
     </w:p>
     <w:p>
@@ -4677,7 +5760,25 @@
           <w:sz w:val="24"/>
           <w:szCs w:val="24"/>
         </w:rPr>
-        <w:t xml:space="preserve"> Die Umkehrung dieser Methode ist die assertFalse()-Methode</w:t>
+        <w:t xml:space="preserve"> Die Umkehrung dieser Methode ist die </w:t>
+      </w:r>
+      <w:proofErr w:type="spellStart"/>
+      <w:r>
+        <w:rPr>
+          <w:rFonts w:ascii="Arial" w:hAnsi="Arial" w:cs="Arial"/>
+          <w:sz w:val="24"/>
+          <w:szCs w:val="24"/>
+        </w:rPr>
+        <w:t>assertFalse</w:t>
+      </w:r>
+      <w:proofErr w:type="spellEnd"/>
+      <w:r>
+        <w:rPr>
+          <w:rFonts w:ascii="Arial" w:hAnsi="Arial" w:cs="Arial"/>
+          <w:sz w:val="24"/>
+          <w:szCs w:val="24"/>
+        </w:rPr>
+        <w:t>()-Methode</w:t>
       </w:r>
       <w:r>
         <w:rPr>
@@ -4710,13 +5811,41 @@
           <w:szCs w:val="24"/>
         </w:rPr>
       </w:pPr>
-      <w:r>
-        <w:rPr>
-          <w:rFonts w:ascii="Arial" w:hAnsi="Arial" w:cs="Arial"/>
-          <w:sz w:val="24"/>
-          <w:szCs w:val="24"/>
-        </w:rPr>
-        <w:t>fail([String nachricht])</w:t>
+      <w:proofErr w:type="spellStart"/>
+      <w:r>
+        <w:rPr>
+          <w:rFonts w:ascii="Arial" w:hAnsi="Arial" w:cs="Arial"/>
+          <w:sz w:val="24"/>
+          <w:szCs w:val="24"/>
+        </w:rPr>
+        <w:t>fail</w:t>
+      </w:r>
+      <w:proofErr w:type="spellEnd"/>
+      <w:r>
+        <w:rPr>
+          <w:rFonts w:ascii="Arial" w:hAnsi="Arial" w:cs="Arial"/>
+          <w:sz w:val="24"/>
+          <w:szCs w:val="24"/>
+        </w:rPr>
+        <w:t xml:space="preserve">([String </w:t>
+      </w:r>
+      <w:proofErr w:type="spellStart"/>
+      <w:r>
+        <w:rPr>
+          <w:rFonts w:ascii="Arial" w:hAnsi="Arial" w:cs="Arial"/>
+          <w:sz w:val="24"/>
+          <w:szCs w:val="24"/>
+        </w:rPr>
+        <w:t>nachricht</w:t>
+      </w:r>
+      <w:proofErr w:type="spellEnd"/>
+      <w:r>
+        <w:rPr>
+          <w:rFonts w:ascii="Arial" w:hAnsi="Arial" w:cs="Arial"/>
+          <w:sz w:val="24"/>
+          <w:szCs w:val="24"/>
+        </w:rPr>
+        <w:t>])</w:t>
       </w:r>
     </w:p>
     <w:p>
@@ -4735,7 +5864,25 @@
           <w:sz w:val="24"/>
           <w:szCs w:val="24"/>
         </w:rPr>
-        <w:t>Mit Hilfe der Methode fail() kann ein Test abgebrochen werden. Als Einsatzszenario für diese Methode kann unter</w:t>
+        <w:t xml:space="preserve">Mit Hilfe der Methode </w:t>
+      </w:r>
+      <w:proofErr w:type="spellStart"/>
+      <w:r>
+        <w:rPr>
+          <w:rFonts w:ascii="Arial" w:hAnsi="Arial" w:cs="Arial"/>
+          <w:sz w:val="24"/>
+          <w:szCs w:val="24"/>
+        </w:rPr>
+        <w:t>fail</w:t>
+      </w:r>
+      <w:proofErr w:type="spellEnd"/>
+      <w:r>
+        <w:rPr>
+          <w:rFonts w:ascii="Arial" w:hAnsi="Arial" w:cs="Arial"/>
+          <w:sz w:val="24"/>
+          <w:szCs w:val="24"/>
+        </w:rPr>
+        <w:t>() kann ein Test abgebrochen werden. Als Einsatzszenario für diese Methode kann unter</w:t>
       </w:r>
       <w:r>
         <w:rPr>
@@ -4767,7 +5914,25 @@
           <w:sz w:val="24"/>
           <w:szCs w:val="24"/>
         </w:rPr>
-        <w:t>m das Testen von Exceptions angesehen werden.</w:t>
+        <w:t xml:space="preserve">m das Testen von </w:t>
+      </w:r>
+      <w:proofErr w:type="spellStart"/>
+      <w:r>
+        <w:rPr>
+          <w:rFonts w:ascii="Arial" w:hAnsi="Arial" w:cs="Arial"/>
+          <w:sz w:val="24"/>
+          <w:szCs w:val="24"/>
+        </w:rPr>
+        <w:t>Exceptions</w:t>
+      </w:r>
+      <w:proofErr w:type="spellEnd"/>
+      <w:r>
+        <w:rPr>
+          <w:rFonts w:ascii="Arial" w:hAnsi="Arial" w:cs="Arial"/>
+          <w:sz w:val="24"/>
+          <w:szCs w:val="24"/>
+        </w:rPr>
+        <w:t xml:space="preserve"> angesehen werden.</w:t>
       </w:r>
       <w:r>
         <w:rPr>
@@ -4783,7 +5948,25 @@
           <w:sz w:val="24"/>
           <w:szCs w:val="24"/>
         </w:rPr>
-        <w:t>folgende Code-Beispiel soll die Funktionweise kurz verdeutlichen:</w:t>
+        <w:t xml:space="preserve">folgende Code-Beispiel soll die </w:t>
+      </w:r>
+      <w:proofErr w:type="spellStart"/>
+      <w:r>
+        <w:rPr>
+          <w:rFonts w:ascii="Arial" w:hAnsi="Arial" w:cs="Arial"/>
+          <w:sz w:val="24"/>
+          <w:szCs w:val="24"/>
+        </w:rPr>
+        <w:t>Funktionweise</w:t>
+      </w:r>
+      <w:proofErr w:type="spellEnd"/>
+      <w:r>
+        <w:rPr>
+          <w:rFonts w:ascii="Arial" w:hAnsi="Arial" w:cs="Arial"/>
+          <w:sz w:val="24"/>
+          <w:szCs w:val="24"/>
+        </w:rPr>
+        <w:t xml:space="preserve"> kurz verdeutlichen:</w:t>
       </w:r>
     </w:p>
     <w:p>
@@ -4807,13 +5990,59 @@
           <w:szCs w:val="24"/>
         </w:rPr>
       </w:pPr>
-      <w:r>
-        <w:rPr>
-          <w:rFonts w:ascii="Arial" w:hAnsi="Arial" w:cs="Arial"/>
-          <w:sz w:val="24"/>
-          <w:szCs w:val="24"/>
-        </w:rPr>
-        <w:t>public void testException() {</w:t>
+      <w:proofErr w:type="spellStart"/>
+      <w:r>
+        <w:rPr>
+          <w:rFonts w:ascii="Arial" w:hAnsi="Arial" w:cs="Arial"/>
+          <w:sz w:val="24"/>
+          <w:szCs w:val="24"/>
+        </w:rPr>
+        <w:t>public</w:t>
+      </w:r>
+      <w:proofErr w:type="spellEnd"/>
+      <w:r>
+        <w:rPr>
+          <w:rFonts w:ascii="Arial" w:hAnsi="Arial" w:cs="Arial"/>
+          <w:sz w:val="24"/>
+          <w:szCs w:val="24"/>
+        </w:rPr>
+        <w:t xml:space="preserve"> </w:t>
+      </w:r>
+      <w:proofErr w:type="spellStart"/>
+      <w:r>
+        <w:rPr>
+          <w:rFonts w:ascii="Arial" w:hAnsi="Arial" w:cs="Arial"/>
+          <w:sz w:val="24"/>
+          <w:szCs w:val="24"/>
+        </w:rPr>
+        <w:t>void</w:t>
+      </w:r>
+      <w:proofErr w:type="spellEnd"/>
+      <w:r>
+        <w:rPr>
+          <w:rFonts w:ascii="Arial" w:hAnsi="Arial" w:cs="Arial"/>
+          <w:sz w:val="24"/>
+          <w:szCs w:val="24"/>
+        </w:rPr>
+        <w:t xml:space="preserve"> </w:t>
+      </w:r>
+      <w:proofErr w:type="spellStart"/>
+      <w:r>
+        <w:rPr>
+          <w:rFonts w:ascii="Arial" w:hAnsi="Arial" w:cs="Arial"/>
+          <w:sz w:val="24"/>
+          <w:szCs w:val="24"/>
+        </w:rPr>
+        <w:t>testException</w:t>
+      </w:r>
+      <w:proofErr w:type="spellEnd"/>
+      <w:r>
+        <w:rPr>
+          <w:rFonts w:ascii="Arial" w:hAnsi="Arial" w:cs="Arial"/>
+          <w:sz w:val="24"/>
+          <w:szCs w:val="24"/>
+        </w:rPr>
+        <w:t>() {</w:t>
       </w:r>
     </w:p>
     <w:p>
@@ -4833,7 +6062,24 @@
           <w:szCs w:val="24"/>
         </w:rPr>
         <w:tab/>
-        <w:t>try{</w:t>
+      </w:r>
+      <w:proofErr w:type="spellStart"/>
+      <w:r>
+        <w:rPr>
+          <w:rFonts w:ascii="Arial" w:hAnsi="Arial" w:cs="Arial"/>
+          <w:sz w:val="24"/>
+          <w:szCs w:val="24"/>
+        </w:rPr>
+        <w:t>try</w:t>
+      </w:r>
+      <w:proofErr w:type="spellEnd"/>
+      <w:r>
+        <w:rPr>
+          <w:rFonts w:ascii="Arial" w:hAnsi="Arial" w:cs="Arial"/>
+          <w:sz w:val="24"/>
+          <w:szCs w:val="24"/>
+        </w:rPr>
+        <w:t>{</w:t>
       </w:r>
     </w:p>
     <w:p>
@@ -4889,7 +6135,24 @@
           <w:szCs w:val="24"/>
         </w:rPr>
         <w:tab/>
-        <w:t>fail(</w:t>
+      </w:r>
+      <w:proofErr w:type="spellStart"/>
+      <w:r>
+        <w:rPr>
+          <w:rFonts w:ascii="Arial" w:hAnsi="Arial" w:cs="Arial"/>
+          <w:sz w:val="24"/>
+          <w:szCs w:val="24"/>
+        </w:rPr>
+        <w:t>fail</w:t>
+      </w:r>
+      <w:proofErr w:type="spellEnd"/>
+      <w:r>
+        <w:rPr>
+          <w:rFonts w:ascii="Arial" w:hAnsi="Arial" w:cs="Arial"/>
+          <w:sz w:val="24"/>
+          <w:szCs w:val="24"/>
+        </w:rPr>
+        <w:t>(</w:t>
       </w:r>
       <w:r>
         <w:rPr>
@@ -4898,7 +6161,87 @@
           <w:szCs w:val="24"/>
           <w:lang w:val="en-US"/>
         </w:rPr>
-        <w:t>“Die Methode sollte eine Exception werfen!”</w:t>
+        <w:t xml:space="preserve">“Die </w:t>
+      </w:r>
+      <w:proofErr w:type="spellStart"/>
+      <w:r>
+        <w:rPr>
+          <w:rFonts w:ascii="Arial" w:hAnsi="Arial" w:cs="Arial"/>
+          <w:sz w:val="24"/>
+          <w:szCs w:val="24"/>
+          <w:lang w:val="en-US"/>
+        </w:rPr>
+        <w:t>Methode</w:t>
+      </w:r>
+      <w:proofErr w:type="spellEnd"/>
+      <w:r>
+        <w:rPr>
+          <w:rFonts w:ascii="Arial" w:hAnsi="Arial" w:cs="Arial"/>
+          <w:sz w:val="24"/>
+          <w:szCs w:val="24"/>
+          <w:lang w:val="en-US"/>
+        </w:rPr>
+        <w:t xml:space="preserve"> </w:t>
+      </w:r>
+      <w:proofErr w:type="spellStart"/>
+      <w:r>
+        <w:rPr>
+          <w:rFonts w:ascii="Arial" w:hAnsi="Arial" w:cs="Arial"/>
+          <w:sz w:val="24"/>
+          <w:szCs w:val="24"/>
+          <w:lang w:val="en-US"/>
+        </w:rPr>
+        <w:t>sollte</w:t>
+      </w:r>
+      <w:proofErr w:type="spellEnd"/>
+      <w:r>
+        <w:rPr>
+          <w:rFonts w:ascii="Arial" w:hAnsi="Arial" w:cs="Arial"/>
+          <w:sz w:val="24"/>
+          <w:szCs w:val="24"/>
+          <w:lang w:val="en-US"/>
+        </w:rPr>
+        <w:t xml:space="preserve"> </w:t>
+      </w:r>
+      <w:proofErr w:type="spellStart"/>
+      <w:r>
+        <w:rPr>
+          <w:rFonts w:ascii="Arial" w:hAnsi="Arial" w:cs="Arial"/>
+          <w:sz w:val="24"/>
+          <w:szCs w:val="24"/>
+          <w:lang w:val="en-US"/>
+        </w:rPr>
+        <w:t>eine</w:t>
+      </w:r>
+      <w:proofErr w:type="spellEnd"/>
+      <w:r>
+        <w:rPr>
+          <w:rFonts w:ascii="Arial" w:hAnsi="Arial" w:cs="Arial"/>
+          <w:sz w:val="24"/>
+          <w:szCs w:val="24"/>
+          <w:lang w:val="en-US"/>
+        </w:rPr>
+        <w:t xml:space="preserve"> Exception </w:t>
+      </w:r>
+      <w:proofErr w:type="spellStart"/>
+      <w:r>
+        <w:rPr>
+          <w:rFonts w:ascii="Arial" w:hAnsi="Arial" w:cs="Arial"/>
+          <w:sz w:val="24"/>
+          <w:szCs w:val="24"/>
+          <w:lang w:val="en-US"/>
+        </w:rPr>
+        <w:t>werfen</w:t>
+      </w:r>
+      <w:proofErr w:type="spellEnd"/>
+      <w:r>
+        <w:rPr>
+          <w:rFonts w:ascii="Arial" w:hAnsi="Arial" w:cs="Arial"/>
+          <w:sz w:val="24"/>
+          <w:szCs w:val="24"/>
+          <w:lang w:val="en-US"/>
+        </w:rPr>
+        <w:t>!”</w:t>
       </w:r>
       <w:r>
         <w:rPr>
@@ -4926,7 +6269,25 @@
           <w:szCs w:val="24"/>
         </w:rPr>
         <w:lastRenderedPageBreak/>
-        <w:t>} catch (Exception e){</w:t>
+        <w:t>} catch (</w:t>
+      </w:r>
+      <w:proofErr w:type="spellStart"/>
+      <w:r>
+        <w:rPr>
+          <w:rFonts w:ascii="Arial" w:hAnsi="Arial" w:cs="Arial"/>
+          <w:sz w:val="24"/>
+          <w:szCs w:val="24"/>
+        </w:rPr>
+        <w:t>Exception</w:t>
+      </w:r>
+      <w:proofErr w:type="spellEnd"/>
+      <w:r>
+        <w:rPr>
+          <w:rFonts w:ascii="Arial" w:hAnsi="Arial" w:cs="Arial"/>
+          <w:sz w:val="24"/>
+          <w:szCs w:val="24"/>
+        </w:rPr>
+        <w:t xml:space="preserve"> e){</w:t>
       </w:r>
     </w:p>
     <w:p>
@@ -4946,7 +6307,42 @@
           <w:szCs w:val="24"/>
         </w:rPr>
         <w:tab/>
-        <w:t>assertTrue(true);</w:t>
+      </w:r>
+      <w:proofErr w:type="spellStart"/>
+      <w:r>
+        <w:rPr>
+          <w:rFonts w:ascii="Arial" w:hAnsi="Arial" w:cs="Arial"/>
+          <w:sz w:val="24"/>
+          <w:szCs w:val="24"/>
+        </w:rPr>
+        <w:t>assertTrue</w:t>
+      </w:r>
+      <w:proofErr w:type="spellEnd"/>
+      <w:r>
+        <w:rPr>
+          <w:rFonts w:ascii="Arial" w:hAnsi="Arial" w:cs="Arial"/>
+          <w:sz w:val="24"/>
+          <w:szCs w:val="24"/>
+        </w:rPr>
+        <w:t>(</w:t>
+      </w:r>
+      <w:proofErr w:type="spellStart"/>
+      <w:r>
+        <w:rPr>
+          <w:rFonts w:ascii="Arial" w:hAnsi="Arial" w:cs="Arial"/>
+          <w:sz w:val="24"/>
+          <w:szCs w:val="24"/>
+        </w:rPr>
+        <w:t>true</w:t>
+      </w:r>
+      <w:proofErr w:type="spellEnd"/>
+      <w:r>
+        <w:rPr>
+          <w:rFonts w:ascii="Arial" w:hAnsi="Arial" w:cs="Arial"/>
+          <w:sz w:val="24"/>
+          <w:szCs w:val="24"/>
+        </w:rPr>
+        <w:t>);</w:t>
       </w:r>
     </w:p>
     <w:p>
@@ -5014,7 +6410,115 @@
           <w:sz w:val="24"/>
           <w:szCs w:val="24"/>
         </w:rPr>
-        <w:t>Es wird davon ausgegangen, dass die aufgerufene Methode eine Exception wirft, wenn der Eingabeparameter null ist. Wird die Exception geworfen, wird die Methode assertTrue(true) im catch-Block aufgerufen und der Test somit als erfolgreich ausgegeben. Wird die Exception nicht geworfen, wird die Methode fail() mit der entsprechenden Nachricht aufgerufen und somit erzwungen, dass der Test nicht erfolgreich ist.</w:t>
+        <w:t xml:space="preserve">Es wird davon ausgegangen, dass die aufgerufene Methode eine </w:t>
+      </w:r>
+      <w:proofErr w:type="spellStart"/>
+      <w:r>
+        <w:rPr>
+          <w:rFonts w:ascii="Arial" w:hAnsi="Arial" w:cs="Arial"/>
+          <w:sz w:val="24"/>
+          <w:szCs w:val="24"/>
+        </w:rPr>
+        <w:t>Exception</w:t>
+      </w:r>
+      <w:proofErr w:type="spellEnd"/>
+      <w:r>
+        <w:rPr>
+          <w:rFonts w:ascii="Arial" w:hAnsi="Arial" w:cs="Arial"/>
+          <w:sz w:val="24"/>
+          <w:szCs w:val="24"/>
+        </w:rPr>
+        <w:t xml:space="preserve"> wirft, wenn der Eingabeparameter null ist. Wird die </w:t>
+      </w:r>
+      <w:proofErr w:type="spellStart"/>
+      <w:r>
+        <w:rPr>
+          <w:rFonts w:ascii="Arial" w:hAnsi="Arial" w:cs="Arial"/>
+          <w:sz w:val="24"/>
+          <w:szCs w:val="24"/>
+        </w:rPr>
+        <w:t>Exception</w:t>
+      </w:r>
+      <w:proofErr w:type="spellEnd"/>
+      <w:r>
+        <w:rPr>
+          <w:rFonts w:ascii="Arial" w:hAnsi="Arial" w:cs="Arial"/>
+          <w:sz w:val="24"/>
+          <w:szCs w:val="24"/>
+        </w:rPr>
+        <w:t xml:space="preserve"> geworfen, wird die Methode </w:t>
+      </w:r>
+      <w:proofErr w:type="spellStart"/>
+      <w:r>
+        <w:rPr>
+          <w:rFonts w:ascii="Arial" w:hAnsi="Arial" w:cs="Arial"/>
+          <w:sz w:val="24"/>
+          <w:szCs w:val="24"/>
+        </w:rPr>
+        <w:t>assertTrue</w:t>
+      </w:r>
+      <w:proofErr w:type="spellEnd"/>
+      <w:r>
+        <w:rPr>
+          <w:rFonts w:ascii="Arial" w:hAnsi="Arial" w:cs="Arial"/>
+          <w:sz w:val="24"/>
+          <w:szCs w:val="24"/>
+        </w:rPr>
+        <w:t>(</w:t>
+      </w:r>
+      <w:proofErr w:type="spellStart"/>
+      <w:r>
+        <w:rPr>
+          <w:rFonts w:ascii="Arial" w:hAnsi="Arial" w:cs="Arial"/>
+          <w:sz w:val="24"/>
+          <w:szCs w:val="24"/>
+        </w:rPr>
+        <w:t>true</w:t>
+      </w:r>
+      <w:proofErr w:type="spellEnd"/>
+      <w:r>
+        <w:rPr>
+          <w:rFonts w:ascii="Arial" w:hAnsi="Arial" w:cs="Arial"/>
+          <w:sz w:val="24"/>
+          <w:szCs w:val="24"/>
+        </w:rPr>
+        <w:t xml:space="preserve">) im catch-Block aufgerufen und der Test somit als erfolgreich ausgegeben. Wird die </w:t>
+      </w:r>
+      <w:proofErr w:type="spellStart"/>
+      <w:r>
+        <w:rPr>
+          <w:rFonts w:ascii="Arial" w:hAnsi="Arial" w:cs="Arial"/>
+          <w:sz w:val="24"/>
+          <w:szCs w:val="24"/>
+        </w:rPr>
+        <w:t>Exception</w:t>
+      </w:r>
+      <w:proofErr w:type="spellEnd"/>
+      <w:r>
+        <w:rPr>
+          <w:rFonts w:ascii="Arial" w:hAnsi="Arial" w:cs="Arial"/>
+          <w:sz w:val="24"/>
+          <w:szCs w:val="24"/>
+        </w:rPr>
+        <w:t xml:space="preserve"> nicht geworfen, wird die Methode </w:t>
+      </w:r>
+      <w:proofErr w:type="spellStart"/>
+      <w:r>
+        <w:rPr>
+          <w:rFonts w:ascii="Arial" w:hAnsi="Arial" w:cs="Arial"/>
+          <w:sz w:val="24"/>
+          <w:szCs w:val="24"/>
+        </w:rPr>
+        <w:t>fail</w:t>
+      </w:r>
+      <w:proofErr w:type="spellEnd"/>
+      <w:r>
+        <w:rPr>
+          <w:rFonts w:ascii="Arial" w:hAnsi="Arial" w:cs="Arial"/>
+          <w:sz w:val="24"/>
+          <w:szCs w:val="24"/>
+        </w:rPr>
+        <w:t>() mit der entsprechenden Nachricht aufgerufen und somit erzwungen, dass der Test nicht erfolgreich ist.</w:t>
       </w:r>
     </w:p>
     <w:p>
@@ -5044,7 +6548,15 @@
           <w:sz w:val="24"/>
           <w:szCs w:val="24"/>
         </w:rPr>
-        <w:t>2.3.4 Testen in Android</w:t>
+        <w:t>2.4</w:t>
+      </w:r>
+      <w:r>
+        <w:rPr>
+          <w:rFonts w:ascii="Arial" w:hAnsi="Arial" w:cs="Arial"/>
+          <w:sz w:val="24"/>
+          <w:szCs w:val="24"/>
+        </w:rPr>
+        <w:t>.4 Testen in Android</w:t>
       </w:r>
     </w:p>
     <w:p>
@@ -5114,7 +6626,15 @@
           <w:sz w:val="24"/>
           <w:szCs w:val="24"/>
         </w:rPr>
-        <w:t>2.3.4.1 Grundlagen</w:t>
+        <w:t>2.4</w:t>
+      </w:r>
+      <w:r>
+        <w:rPr>
+          <w:rFonts w:ascii="Arial" w:hAnsi="Arial" w:cs="Arial"/>
+          <w:sz w:val="24"/>
+          <w:szCs w:val="24"/>
+        </w:rPr>
+        <w:t>.4.1 Grundlagen</w:t>
       </w:r>
     </w:p>
     <w:p>
@@ -5141,7 +6661,17 @@
           <w:sz w:val="24"/>
           <w:szCs w:val="24"/>
         </w:rPr>
-        <w:t xml:space="preserve">ie in </w:t>
+        <w:t>ie</w:t>
+      </w:r>
+      <w:bookmarkStart w:id="3" w:name="_GoBack"/>
+      <w:bookmarkEnd w:id="3"/>
+      <w:r>
+        <w:rPr>
+          <w:rFonts w:ascii="Arial" w:hAnsi="Arial" w:cs="Arial"/>
+          <w:sz w:val="24"/>
+          <w:szCs w:val="24"/>
+        </w:rPr>
+        <w:t xml:space="preserve"> in </w:t>
       </w:r>
       <w:r>
         <w:rPr>
@@ -5152,6 +6682,7 @@
         </w:rPr>
         <w:t xml:space="preserve">2.3.3 </w:t>
       </w:r>
+      <w:proofErr w:type="spellStart"/>
       <w:r>
         <w:rPr>
           <w:rFonts w:ascii="Arial" w:hAnsi="Arial" w:cs="Arial"/>
@@ -5159,7 +6690,17 @@
           <w:sz w:val="24"/>
           <w:szCs w:val="24"/>
         </w:rPr>
-        <w:t>JUnit Framework</w:t>
+        <w:t>JUnit</w:t>
+      </w:r>
+      <w:proofErr w:type="spellEnd"/>
+      <w:r>
+        <w:rPr>
+          <w:rFonts w:ascii="Arial" w:hAnsi="Arial" w:cs="Arial"/>
+          <w:i/>
+          <w:sz w:val="24"/>
+          <w:szCs w:val="24"/>
+        </w:rPr>
+        <w:t xml:space="preserve"> Framework</w:t>
       </w:r>
       <w:r>
         <w:rPr>
@@ -5262,6 +6803,7 @@
           <w:szCs w:val="24"/>
         </w:rPr>
       </w:pPr>
+      <w:proofErr w:type="spellStart"/>
       <w:r>
         <w:rPr>
           <w:rFonts w:ascii="Arial" w:hAnsi="Arial" w:cs="Arial"/>
@@ -5270,6 +6812,7 @@
         </w:rPr>
         <w:t>AndroidTestCase</w:t>
       </w:r>
+      <w:proofErr w:type="spellEnd"/>
     </w:p>
     <w:p>
       <w:pPr>
@@ -5287,7 +6830,97 @@
           <w:sz w:val="24"/>
           <w:szCs w:val="24"/>
         </w:rPr>
-        <w:t xml:space="preserve">Für die zu implementierenden Testklassen steht die Klasse AndroidTestCase zur Verfügung, die die TestCase Klasse aus dem JUnit-Framework erweitert, so dass spezielle setUp() und tearDown()- Methoden für Android-Umgebungen zur Verfügung stehen. </w:t>
+        <w:t xml:space="preserve">Für die zu implementierenden Testklassen steht die Klasse </w:t>
+      </w:r>
+      <w:proofErr w:type="spellStart"/>
+      <w:r>
+        <w:rPr>
+          <w:rFonts w:ascii="Arial" w:hAnsi="Arial" w:cs="Arial"/>
+          <w:sz w:val="24"/>
+          <w:szCs w:val="24"/>
+        </w:rPr>
+        <w:t>AndroidTestCase</w:t>
+      </w:r>
+      <w:proofErr w:type="spellEnd"/>
+      <w:r>
+        <w:rPr>
+          <w:rFonts w:ascii="Arial" w:hAnsi="Arial" w:cs="Arial"/>
+          <w:sz w:val="24"/>
+          <w:szCs w:val="24"/>
+        </w:rPr>
+        <w:t xml:space="preserve"> zur Verfügung, die die </w:t>
+      </w:r>
+      <w:proofErr w:type="spellStart"/>
+      <w:r>
+        <w:rPr>
+          <w:rFonts w:ascii="Arial" w:hAnsi="Arial" w:cs="Arial"/>
+          <w:sz w:val="24"/>
+          <w:szCs w:val="24"/>
+        </w:rPr>
+        <w:t>TestCase</w:t>
+      </w:r>
+      <w:proofErr w:type="spellEnd"/>
+      <w:r>
+        <w:rPr>
+          <w:rFonts w:ascii="Arial" w:hAnsi="Arial" w:cs="Arial"/>
+          <w:sz w:val="24"/>
+          <w:szCs w:val="24"/>
+        </w:rPr>
+        <w:t xml:space="preserve"> Klasse aus dem </w:t>
+      </w:r>
+      <w:proofErr w:type="spellStart"/>
+      <w:r>
+        <w:rPr>
+          <w:rFonts w:ascii="Arial" w:hAnsi="Arial" w:cs="Arial"/>
+          <w:sz w:val="24"/>
+          <w:szCs w:val="24"/>
+        </w:rPr>
+        <w:t>JUnit</w:t>
+      </w:r>
+      <w:proofErr w:type="spellEnd"/>
+      <w:r>
+        <w:rPr>
+          <w:rFonts w:ascii="Arial" w:hAnsi="Arial" w:cs="Arial"/>
+          <w:sz w:val="24"/>
+          <w:szCs w:val="24"/>
+        </w:rPr>
+        <w:t xml:space="preserve">-Framework erweitert, so dass spezielle </w:t>
+      </w:r>
+      <w:proofErr w:type="spellStart"/>
+      <w:r>
+        <w:rPr>
+          <w:rFonts w:ascii="Arial" w:hAnsi="Arial" w:cs="Arial"/>
+          <w:sz w:val="24"/>
+          <w:szCs w:val="24"/>
+        </w:rPr>
+        <w:t>setUp</w:t>
+      </w:r>
+      <w:proofErr w:type="spellEnd"/>
+      <w:r>
+        <w:rPr>
+          <w:rFonts w:ascii="Arial" w:hAnsi="Arial" w:cs="Arial"/>
+          <w:sz w:val="24"/>
+          <w:szCs w:val="24"/>
+        </w:rPr>
+        <w:t xml:space="preserve">() und </w:t>
+      </w:r>
+      <w:proofErr w:type="spellStart"/>
+      <w:r>
+        <w:rPr>
+          <w:rFonts w:ascii="Arial" w:hAnsi="Arial" w:cs="Arial"/>
+          <w:sz w:val="24"/>
+          <w:szCs w:val="24"/>
+        </w:rPr>
+        <w:t>tearDown</w:t>
+      </w:r>
+      <w:proofErr w:type="spellEnd"/>
+      <w:r>
+        <w:rPr>
+          <w:rFonts w:ascii="Arial" w:hAnsi="Arial" w:cs="Arial"/>
+          <w:sz w:val="24"/>
+          <w:szCs w:val="24"/>
+        </w:rPr>
+        <w:t xml:space="preserve">()- Methoden für Android-Umgebungen zur Verfügung stehen. </w:t>
       </w:r>
     </w:p>
     <w:p>
@@ -5304,6 +6937,7 @@
           <w:szCs w:val="24"/>
         </w:rPr>
       </w:pPr>
+      <w:proofErr w:type="spellStart"/>
       <w:r>
         <w:rPr>
           <w:rFonts w:ascii="Arial" w:hAnsi="Arial" w:cs="Arial"/>
@@ -5312,6 +6946,7 @@
         </w:rPr>
         <w:t>Assertation</w:t>
       </w:r>
+      <w:proofErr w:type="spellEnd"/>
     </w:p>
     <w:p>
       <w:pPr>
@@ -5337,16 +6972,54 @@
           <w:sz w:val="24"/>
           <w:szCs w:val="24"/>
         </w:rPr>
-        <w:t>ie beschrieben Assert-Methoden</w:t>
-      </w:r>
-      <w:r>
-        <w:rPr>
-          <w:rFonts w:ascii="Arial" w:hAnsi="Arial" w:cs="Arial"/>
-          <w:sz w:val="24"/>
-          <w:szCs w:val="24"/>
-        </w:rPr>
-        <w:t xml:space="preserve"> des JUnit-Framework</w:t>
-      </w:r>
+        <w:t xml:space="preserve">ie beschrieben </w:t>
+      </w:r>
+      <w:proofErr w:type="spellStart"/>
+      <w:r>
+        <w:rPr>
+          <w:rFonts w:ascii="Arial" w:hAnsi="Arial" w:cs="Arial"/>
+          <w:sz w:val="24"/>
+          <w:szCs w:val="24"/>
+        </w:rPr>
+        <w:t>Assert</w:t>
+      </w:r>
+      <w:proofErr w:type="spellEnd"/>
+      <w:r>
+        <w:rPr>
+          <w:rFonts w:ascii="Arial" w:hAnsi="Arial" w:cs="Arial"/>
+          <w:sz w:val="24"/>
+          <w:szCs w:val="24"/>
+        </w:rPr>
+        <w:t>-Methoden</w:t>
+      </w:r>
+      <w:r>
+        <w:rPr>
+          <w:rFonts w:ascii="Arial" w:hAnsi="Arial" w:cs="Arial"/>
+          <w:sz w:val="24"/>
+          <w:szCs w:val="24"/>
+        </w:rPr>
+        <w:t xml:space="preserve"> des </w:t>
+      </w:r>
+      <w:proofErr w:type="spellStart"/>
+      <w:proofErr w:type="gramStart"/>
+      <w:r>
+        <w:rPr>
+          <w:rFonts w:ascii="Arial" w:hAnsi="Arial" w:cs="Arial"/>
+          <w:sz w:val="24"/>
+          <w:szCs w:val="24"/>
+        </w:rPr>
+        <w:t>JUnit</w:t>
+      </w:r>
+      <w:proofErr w:type="spellEnd"/>
+      <w:r>
+        <w:rPr>
+          <w:rFonts w:ascii="Arial" w:hAnsi="Arial" w:cs="Arial"/>
+          <w:sz w:val="24"/>
+          <w:szCs w:val="24"/>
+        </w:rPr>
+        <w:t>-Framework</w:t>
+      </w:r>
+      <w:proofErr w:type="gramEnd"/>
       <w:r>
         <w:rPr>
           <w:rFonts w:ascii="Arial" w:hAnsi="Arial" w:cs="Arial"/>
@@ -5361,7 +7034,25 @@
           <w:sz w:val="24"/>
           <w:szCs w:val="24"/>
         </w:rPr>
-        <w:t xml:space="preserve">können durch die Vererbung aus der Assert-Klasse </w:t>
+        <w:t xml:space="preserve">können durch die Vererbung aus der </w:t>
+      </w:r>
+      <w:proofErr w:type="spellStart"/>
+      <w:r>
+        <w:rPr>
+          <w:rFonts w:ascii="Arial" w:hAnsi="Arial" w:cs="Arial"/>
+          <w:sz w:val="24"/>
+          <w:szCs w:val="24"/>
+        </w:rPr>
+        <w:t>Assert</w:t>
+      </w:r>
+      <w:proofErr w:type="spellEnd"/>
+      <w:r>
+        <w:rPr>
+          <w:rFonts w:ascii="Arial" w:hAnsi="Arial" w:cs="Arial"/>
+          <w:sz w:val="24"/>
+          <w:szCs w:val="24"/>
+        </w:rPr>
+        <w:t xml:space="preserve">-Klasse </w:t>
       </w:r>
       <w:r>
         <w:rPr>
@@ -5377,15 +7068,141 @@
           <w:sz w:val="24"/>
           <w:szCs w:val="24"/>
         </w:rPr>
-        <w:t>Für die speziellen Bedürfnisse einer Android Anwendung sind weitere Assert-Methoden in den Klasse android.test.MoreAsserts und android.test.ViewAsserts implementiert.</w:t>
-      </w:r>
-      <w:r>
-        <w:rPr>
-          <w:rFonts w:ascii="Arial" w:hAnsi="Arial" w:cs="Arial"/>
-          <w:sz w:val="24"/>
-          <w:szCs w:val="24"/>
-        </w:rPr>
-        <w:t xml:space="preserve"> Die Methoden der MoreAsserts-Klasse stellen eine erweiterte Liste der Assert-Methoden aus dem JUnit-Framework dar. Als Ergänzung stellt die ViewAsserts-Klasse Methoden bereit, die speziell für Benutzeroberflächen und die Interaktion mit dem Benutzer ausgelegt sind.</w:t>
+        <w:t xml:space="preserve">Für die speziellen Bedürfnisse einer Android Anwendung sind weitere </w:t>
+      </w:r>
+      <w:proofErr w:type="spellStart"/>
+      <w:r>
+        <w:rPr>
+          <w:rFonts w:ascii="Arial" w:hAnsi="Arial" w:cs="Arial"/>
+          <w:sz w:val="24"/>
+          <w:szCs w:val="24"/>
+        </w:rPr>
+        <w:t>Assert</w:t>
+      </w:r>
+      <w:proofErr w:type="spellEnd"/>
+      <w:r>
+        <w:rPr>
+          <w:rFonts w:ascii="Arial" w:hAnsi="Arial" w:cs="Arial"/>
+          <w:sz w:val="24"/>
+          <w:szCs w:val="24"/>
+        </w:rPr>
+        <w:t xml:space="preserve">-Methoden in den Klasse </w:t>
+      </w:r>
+      <w:proofErr w:type="spellStart"/>
+      <w:r>
+        <w:rPr>
+          <w:rFonts w:ascii="Arial" w:hAnsi="Arial" w:cs="Arial"/>
+          <w:sz w:val="24"/>
+          <w:szCs w:val="24"/>
+        </w:rPr>
+        <w:t>android.test.MoreAsserts</w:t>
+      </w:r>
+      <w:proofErr w:type="spellEnd"/>
+      <w:r>
+        <w:rPr>
+          <w:rFonts w:ascii="Arial" w:hAnsi="Arial" w:cs="Arial"/>
+          <w:sz w:val="24"/>
+          <w:szCs w:val="24"/>
+        </w:rPr>
+        <w:t xml:space="preserve"> und </w:t>
+      </w:r>
+      <w:proofErr w:type="spellStart"/>
+      <w:r>
+        <w:rPr>
+          <w:rFonts w:ascii="Arial" w:hAnsi="Arial" w:cs="Arial"/>
+          <w:sz w:val="24"/>
+          <w:szCs w:val="24"/>
+        </w:rPr>
+        <w:t>android.test.ViewAsserts</w:t>
+      </w:r>
+      <w:proofErr w:type="spellEnd"/>
+      <w:r>
+        <w:rPr>
+          <w:rFonts w:ascii="Arial" w:hAnsi="Arial" w:cs="Arial"/>
+          <w:sz w:val="24"/>
+          <w:szCs w:val="24"/>
+        </w:rPr>
+        <w:t xml:space="preserve"> implementiert.</w:t>
+      </w:r>
+      <w:r>
+        <w:rPr>
+          <w:rFonts w:ascii="Arial" w:hAnsi="Arial" w:cs="Arial"/>
+          <w:sz w:val="24"/>
+          <w:szCs w:val="24"/>
+        </w:rPr>
+        <w:t xml:space="preserve"> Die Methoden der </w:t>
+      </w:r>
+      <w:proofErr w:type="spellStart"/>
+      <w:r>
+        <w:rPr>
+          <w:rFonts w:ascii="Arial" w:hAnsi="Arial" w:cs="Arial"/>
+          <w:sz w:val="24"/>
+          <w:szCs w:val="24"/>
+        </w:rPr>
+        <w:t>MoreAsserts</w:t>
+      </w:r>
+      <w:proofErr w:type="spellEnd"/>
+      <w:r>
+        <w:rPr>
+          <w:rFonts w:ascii="Arial" w:hAnsi="Arial" w:cs="Arial"/>
+          <w:sz w:val="24"/>
+          <w:szCs w:val="24"/>
+        </w:rPr>
+        <w:t xml:space="preserve">-Klasse stellen eine erweiterte Liste der </w:t>
+      </w:r>
+      <w:proofErr w:type="spellStart"/>
+      <w:r>
+        <w:rPr>
+          <w:rFonts w:ascii="Arial" w:hAnsi="Arial" w:cs="Arial"/>
+          <w:sz w:val="24"/>
+          <w:szCs w:val="24"/>
+        </w:rPr>
+        <w:t>Assert</w:t>
+      </w:r>
+      <w:proofErr w:type="spellEnd"/>
+      <w:r>
+        <w:rPr>
+          <w:rFonts w:ascii="Arial" w:hAnsi="Arial" w:cs="Arial"/>
+          <w:sz w:val="24"/>
+          <w:szCs w:val="24"/>
+        </w:rPr>
+        <w:t xml:space="preserve">-Methoden aus dem </w:t>
+      </w:r>
+      <w:proofErr w:type="spellStart"/>
+      <w:r>
+        <w:rPr>
+          <w:rFonts w:ascii="Arial" w:hAnsi="Arial" w:cs="Arial"/>
+          <w:sz w:val="24"/>
+          <w:szCs w:val="24"/>
+        </w:rPr>
+        <w:t>JUnit</w:t>
+      </w:r>
+      <w:proofErr w:type="spellEnd"/>
+      <w:r>
+        <w:rPr>
+          <w:rFonts w:ascii="Arial" w:hAnsi="Arial" w:cs="Arial"/>
+          <w:sz w:val="24"/>
+          <w:szCs w:val="24"/>
+        </w:rPr>
+        <w:t xml:space="preserve">-Framework dar. Als Ergänzung stellt die </w:t>
+      </w:r>
+      <w:proofErr w:type="spellStart"/>
+      <w:r>
+        <w:rPr>
+          <w:rFonts w:ascii="Arial" w:hAnsi="Arial" w:cs="Arial"/>
+          <w:sz w:val="24"/>
+          <w:szCs w:val="24"/>
+        </w:rPr>
+        <w:t>ViewAsserts</w:t>
+      </w:r>
+      <w:proofErr w:type="spellEnd"/>
+      <w:r>
+        <w:rPr>
+          <w:rFonts w:ascii="Arial" w:hAnsi="Arial" w:cs="Arial"/>
+          <w:sz w:val="24"/>
+          <w:szCs w:val="24"/>
+        </w:rPr>
+        <w:t>-Klasse Methoden bereit, die speziell für Benutzeroberflächen und die Interaktion mit dem Benutzer ausgelegt sind.</w:t>
       </w:r>
     </w:p>
     <w:p>
@@ -5444,7 +7261,61 @@
           <w:sz w:val="24"/>
           <w:szCs w:val="24"/>
         </w:rPr>
-        <w:t>ion API genutzt werden. Dabei handelt es sich um Klassen, die von der TestCase Klasse aus dem JUnit-Framework erben. Die InstrumentationTestCase-Klasse bietet die Möglichkeit, die Reaktion der Anwendung auf</w:t>
+        <w:t xml:space="preserve">ion API genutzt werden. Dabei handelt es sich um Klassen, die von der </w:t>
+      </w:r>
+      <w:proofErr w:type="spellStart"/>
+      <w:r>
+        <w:rPr>
+          <w:rFonts w:ascii="Arial" w:hAnsi="Arial" w:cs="Arial"/>
+          <w:sz w:val="24"/>
+          <w:szCs w:val="24"/>
+        </w:rPr>
+        <w:t>TestCase</w:t>
+      </w:r>
+      <w:proofErr w:type="spellEnd"/>
+      <w:r>
+        <w:rPr>
+          <w:rFonts w:ascii="Arial" w:hAnsi="Arial" w:cs="Arial"/>
+          <w:sz w:val="24"/>
+          <w:szCs w:val="24"/>
+        </w:rPr>
+        <w:t xml:space="preserve"> Klasse aus dem </w:t>
+      </w:r>
+      <w:proofErr w:type="spellStart"/>
+      <w:r>
+        <w:rPr>
+          <w:rFonts w:ascii="Arial" w:hAnsi="Arial" w:cs="Arial"/>
+          <w:sz w:val="24"/>
+          <w:szCs w:val="24"/>
+        </w:rPr>
+        <w:t>JUnit</w:t>
+      </w:r>
+      <w:proofErr w:type="spellEnd"/>
+      <w:r>
+        <w:rPr>
+          <w:rFonts w:ascii="Arial" w:hAnsi="Arial" w:cs="Arial"/>
+          <w:sz w:val="24"/>
+          <w:szCs w:val="24"/>
+        </w:rPr>
+        <w:t xml:space="preserve">-Framework erben. Die </w:t>
+      </w:r>
+      <w:proofErr w:type="spellStart"/>
+      <w:r>
+        <w:rPr>
+          <w:rFonts w:ascii="Arial" w:hAnsi="Arial" w:cs="Arial"/>
+          <w:sz w:val="24"/>
+          <w:szCs w:val="24"/>
+        </w:rPr>
+        <w:t>InstrumentationTestCase</w:t>
+      </w:r>
+      <w:proofErr w:type="spellEnd"/>
+      <w:r>
+        <w:rPr>
+          <w:rFonts w:ascii="Arial" w:hAnsi="Arial" w:cs="Arial"/>
+          <w:sz w:val="24"/>
+          <w:szCs w:val="24"/>
+        </w:rPr>
+        <w:t>-Klasse bietet die Möglichkeit, die Reaktion der Anwendung auf</w:t>
       </w:r>
       <w:r>
         <w:rPr>
@@ -5502,7 +7373,25 @@
           <w:sz w:val="24"/>
           <w:szCs w:val="24"/>
         </w:rPr>
-        <w:t>Mock-Objekt bieten die Möglichkeit, isolierte Objekte der zu testenden Klasse zu erzeugen. Dieses Verfahren ist notwendig, wenn Tests auf Methoden ausgeführt werden, die Abhängigkeiten zu anderen Ressourcen haben. Als Beispiel kann der Aufruf einer Test-Methode seine, die eine Datenbankveränderung hervorrufen würde. Da die Datensätze durch die durchgeführten Tests nicht verändert werden dürfen, wird ein Mock-Objekt erzeugt, welches isoliert von der realen Datenbank auf den Methodenaufruf reagiert.</w:t>
+        <w:t xml:space="preserve">Mock-Objekt </w:t>
+      </w:r>
+      <w:proofErr w:type="gramStart"/>
+      <w:r>
+        <w:rPr>
+          <w:rFonts w:ascii="Arial" w:hAnsi="Arial" w:cs="Arial"/>
+          <w:sz w:val="24"/>
+          <w:szCs w:val="24"/>
+        </w:rPr>
+        <w:t>bieten</w:t>
+      </w:r>
+      <w:proofErr w:type="gramEnd"/>
+      <w:r>
+        <w:rPr>
+          <w:rFonts w:ascii="Arial" w:hAnsi="Arial" w:cs="Arial"/>
+          <w:sz w:val="24"/>
+          <w:szCs w:val="24"/>
+        </w:rPr>
+        <w:t xml:space="preserve"> die Möglichkeit, isolierte Objekte der zu testenden Klasse zu erzeugen. Dieses Verfahren ist notwendig, wenn Tests auf Methoden ausgeführt werden, die Abhängigkeiten zu anderen Ressourcen haben. Als Beispiel kann der Aufruf einer Test-Methode seine, die eine Datenbankveränderung hervorrufen würde. Da die Datensätze durch die durchgeführten Tests nicht verändert werden dürfen, wird ein Mock-Objekt erzeugt, welches isoliert von der realen Datenbank auf den Methodenaufruf reagiert.</w:t>
       </w:r>
     </w:p>
     <w:p>
@@ -5530,6 +7419,7 @@
           <w:szCs w:val="24"/>
         </w:rPr>
       </w:pPr>
+      <w:proofErr w:type="spellStart"/>
       <w:r>
         <w:rPr>
           <w:rFonts w:ascii="Arial" w:hAnsi="Arial" w:cs="Arial"/>
@@ -5538,6 +7428,7 @@
         </w:rPr>
         <w:t>Context</w:t>
       </w:r>
+      <w:proofErr w:type="spellEnd"/>
     </w:p>
     <w:p>
       <w:pPr>
@@ -5555,7 +7446,25 @@
           <w:sz w:val="24"/>
           <w:szCs w:val="24"/>
         </w:rPr>
-        <w:t xml:space="preserve">Der Context einer Android-Anwendung stellt die Ablaufumgebung mit den entsprechenden Parametern für die Funktionsfähigkeit dar. </w:t>
+        <w:t xml:space="preserve">Der </w:t>
+      </w:r>
+      <w:proofErr w:type="spellStart"/>
+      <w:r>
+        <w:rPr>
+          <w:rFonts w:ascii="Arial" w:hAnsi="Arial" w:cs="Arial"/>
+          <w:sz w:val="24"/>
+          <w:szCs w:val="24"/>
+        </w:rPr>
+        <w:t>Context</w:t>
+      </w:r>
+      <w:proofErr w:type="spellEnd"/>
+      <w:r>
+        <w:rPr>
+          <w:rFonts w:ascii="Arial" w:hAnsi="Arial" w:cs="Arial"/>
+          <w:sz w:val="24"/>
+          <w:szCs w:val="24"/>
+        </w:rPr>
+        <w:t xml:space="preserve"> einer Android-Anwendung stellt die Ablaufumgebung mit den entsprechenden Parametern für die Funktionsfähigkeit dar. </w:t>
       </w:r>
       <w:r>
         <w:rPr>
@@ -5595,7 +7504,25 @@
           <w:sz w:val="24"/>
           <w:szCs w:val="24"/>
         </w:rPr>
-        <w:t xml:space="preserve"> und Ordneroperation werden zwei Context-Klassen angeboten:</w:t>
+        <w:t xml:space="preserve"> und Ordneroperation werden zwei </w:t>
+      </w:r>
+      <w:proofErr w:type="spellStart"/>
+      <w:r>
+        <w:rPr>
+          <w:rFonts w:ascii="Arial" w:hAnsi="Arial" w:cs="Arial"/>
+          <w:sz w:val="24"/>
+          <w:szCs w:val="24"/>
+        </w:rPr>
+        <w:t>Context</w:t>
+      </w:r>
+      <w:proofErr w:type="spellEnd"/>
+      <w:r>
+        <w:rPr>
+          <w:rFonts w:ascii="Arial" w:hAnsi="Arial" w:cs="Arial"/>
+          <w:sz w:val="24"/>
+          <w:szCs w:val="24"/>
+        </w:rPr>
+        <w:t>-Klassen angeboten:</w:t>
       </w:r>
     </w:p>
     <w:p>
@@ -5618,7 +7545,25 @@
           <w:sz w:val="24"/>
           <w:szCs w:val="24"/>
         </w:rPr>
-        <w:t>Die Klasse IsolatedContext bietet eine isolierte</w:t>
+        <w:t xml:space="preserve">Die Klasse </w:t>
+      </w:r>
+      <w:proofErr w:type="spellStart"/>
+      <w:r>
+        <w:rPr>
+          <w:rFonts w:ascii="Arial" w:hAnsi="Arial" w:cs="Arial"/>
+          <w:sz w:val="24"/>
+          <w:szCs w:val="24"/>
+        </w:rPr>
+        <w:t>IsolatedContext</w:t>
+      </w:r>
+      <w:proofErr w:type="spellEnd"/>
+      <w:r>
+        <w:rPr>
+          <w:rFonts w:ascii="Arial" w:hAnsi="Arial" w:cs="Arial"/>
+          <w:sz w:val="24"/>
+          <w:szCs w:val="24"/>
+        </w:rPr>
+        <w:t xml:space="preserve"> bietet eine isolierte</w:t>
       </w:r>
       <w:r>
         <w:rPr>
@@ -5667,21 +7612,67 @@
           <w:szCs w:val="24"/>
         </w:rPr>
       </w:pPr>
-      <w:r>
-        <w:rPr>
-          <w:rFonts w:ascii="Arial" w:hAnsi="Arial" w:cs="Arial"/>
-          <w:sz w:val="24"/>
-          <w:szCs w:val="24"/>
-        </w:rPr>
-        <w:t xml:space="preserve">RenamingDelegatingContext bietet einen eingeschränkten isolierten Kontext an, in dem die Datei- und Datenbankzugriffe durch einen IsolatedContext abgebildet werden. Alle anderen Systemaufrufe </w:t>
-      </w:r>
-      <w:r>
-        <w:rPr>
-          <w:rFonts w:ascii="Arial" w:hAnsi="Arial" w:cs="Arial"/>
-          <w:sz w:val="24"/>
-          <w:szCs w:val="24"/>
-        </w:rPr>
-        <w:t>werden durch den realen Context verarbeitet.</w:t>
+      <w:proofErr w:type="spellStart"/>
+      <w:r>
+        <w:rPr>
+          <w:rFonts w:ascii="Arial" w:hAnsi="Arial" w:cs="Arial"/>
+          <w:sz w:val="24"/>
+          <w:szCs w:val="24"/>
+        </w:rPr>
+        <w:t>RenamingDelegatingContext</w:t>
+      </w:r>
+      <w:proofErr w:type="spellEnd"/>
+      <w:r>
+        <w:rPr>
+          <w:rFonts w:ascii="Arial" w:hAnsi="Arial" w:cs="Arial"/>
+          <w:sz w:val="24"/>
+          <w:szCs w:val="24"/>
+        </w:rPr>
+        <w:t xml:space="preserve"> bietet einen eingeschränkten isolierten Kontext an, in dem die Datei- und Datenbankzugriffe durch einen </w:t>
+      </w:r>
+      <w:proofErr w:type="spellStart"/>
+      <w:r>
+        <w:rPr>
+          <w:rFonts w:ascii="Arial" w:hAnsi="Arial" w:cs="Arial"/>
+          <w:sz w:val="24"/>
+          <w:szCs w:val="24"/>
+        </w:rPr>
+        <w:t>IsolatedContext</w:t>
+      </w:r>
+      <w:proofErr w:type="spellEnd"/>
+      <w:r>
+        <w:rPr>
+          <w:rFonts w:ascii="Arial" w:hAnsi="Arial" w:cs="Arial"/>
+          <w:sz w:val="24"/>
+          <w:szCs w:val="24"/>
+        </w:rPr>
+        <w:t xml:space="preserve"> abgebildet werden. Alle anderen Systemaufrufe </w:t>
+      </w:r>
+      <w:r>
+        <w:rPr>
+          <w:rFonts w:ascii="Arial" w:hAnsi="Arial" w:cs="Arial"/>
+          <w:sz w:val="24"/>
+          <w:szCs w:val="24"/>
+        </w:rPr>
+        <w:t xml:space="preserve">werden durch den realen </w:t>
+      </w:r>
+      <w:proofErr w:type="spellStart"/>
+      <w:r>
+        <w:rPr>
+          <w:rFonts w:ascii="Arial" w:hAnsi="Arial" w:cs="Arial"/>
+          <w:sz w:val="24"/>
+          <w:szCs w:val="24"/>
+        </w:rPr>
+        <w:t>Context</w:t>
+      </w:r>
+      <w:proofErr w:type="spellEnd"/>
+      <w:r>
+        <w:rPr>
+          <w:rFonts w:ascii="Arial" w:hAnsi="Arial" w:cs="Arial"/>
+          <w:sz w:val="24"/>
+          <w:szCs w:val="24"/>
+        </w:rPr>
+        <w:t xml:space="preserve"> verarbeitet.</w:t>
       </w:r>
     </w:p>
     <w:p>
@@ -5728,8 +7719,18 @@
           <w:sz w:val="24"/>
           <w:szCs w:val="24"/>
         </w:rPr>
-        <w:t>2.3.4.2 Activity Testing</w:t>
-      </w:r>
+        <w:t xml:space="preserve">2.3.4.2 Activity </w:t>
+      </w:r>
+      <w:proofErr w:type="spellStart"/>
+      <w:r>
+        <w:rPr>
+          <w:rFonts w:ascii="Arial" w:hAnsi="Arial" w:cs="Arial"/>
+          <w:sz w:val="24"/>
+          <w:szCs w:val="24"/>
+        </w:rPr>
+        <w:t>Testing</w:t>
+      </w:r>
+      <w:proofErr w:type="spellEnd"/>
       <w:r>
         <w:rPr>
           <w:rFonts w:ascii="Arial" w:hAnsi="Arial" w:cs="Arial"/>
@@ -5803,7 +7804,43 @@
           <w:sz w:val="24"/>
           <w:szCs w:val="24"/>
         </w:rPr>
-        <w:t xml:space="preserve"> Eine Anwendung kann aus mehreren Activities bestehen, die sich auch gegensietig starten können, wenn die entsprechenden Berechtigungen bestehen. Für das Testen </w:t>
+        <w:t xml:space="preserve"> Eine Anwendung kann aus mehreren </w:t>
+      </w:r>
+      <w:proofErr w:type="spellStart"/>
+      <w:r>
+        <w:rPr>
+          <w:rFonts w:ascii="Arial" w:hAnsi="Arial" w:cs="Arial"/>
+          <w:sz w:val="24"/>
+          <w:szCs w:val="24"/>
+        </w:rPr>
+        <w:t>Activities</w:t>
+      </w:r>
+      <w:proofErr w:type="spellEnd"/>
+      <w:r>
+        <w:rPr>
+          <w:rFonts w:ascii="Arial" w:hAnsi="Arial" w:cs="Arial"/>
+          <w:sz w:val="24"/>
+          <w:szCs w:val="24"/>
+        </w:rPr>
+        <w:t xml:space="preserve"> bestehen, die sich auch </w:t>
+      </w:r>
+      <w:proofErr w:type="spellStart"/>
+      <w:r>
+        <w:rPr>
+          <w:rFonts w:ascii="Arial" w:hAnsi="Arial" w:cs="Arial"/>
+          <w:sz w:val="24"/>
+          <w:szCs w:val="24"/>
+        </w:rPr>
+        <w:t>gegensietig</w:t>
+      </w:r>
+      <w:proofErr w:type="spellEnd"/>
+      <w:r>
+        <w:rPr>
+          <w:rFonts w:ascii="Arial" w:hAnsi="Arial" w:cs="Arial"/>
+          <w:sz w:val="24"/>
+          <w:szCs w:val="24"/>
+        </w:rPr>
+        <w:t xml:space="preserve"> starten können, wenn die entsprechenden Berechtigungen bestehen. Für das Testen </w:t>
       </w:r>
       <w:r>
         <w:rPr>
@@ -5812,7 +7849,43 @@
           <w:szCs w:val="24"/>
         </w:rPr>
         <w:lastRenderedPageBreak/>
-        <w:t>von Activities, steht die bereits erwähnte Instrumentation API bereit. Die API beinhaltet die Klasse InstrumentationTestCase, die die Oberklasse für die zu implementierenden. Folgende Hauptunktionen sollen durch die Klasse abgedeckt werden:</w:t>
+        <w:t xml:space="preserve">von </w:t>
+      </w:r>
+      <w:proofErr w:type="spellStart"/>
+      <w:r>
+        <w:rPr>
+          <w:rFonts w:ascii="Arial" w:hAnsi="Arial" w:cs="Arial"/>
+          <w:sz w:val="24"/>
+          <w:szCs w:val="24"/>
+        </w:rPr>
+        <w:t>Activities</w:t>
+      </w:r>
+      <w:proofErr w:type="spellEnd"/>
+      <w:r>
+        <w:rPr>
+          <w:rFonts w:ascii="Arial" w:hAnsi="Arial" w:cs="Arial"/>
+          <w:sz w:val="24"/>
+          <w:szCs w:val="24"/>
+        </w:rPr>
+        <w:t xml:space="preserve">, steht die bereits erwähnte Instrumentation API bereit. Die API beinhaltet die Klasse </w:t>
+      </w:r>
+      <w:proofErr w:type="spellStart"/>
+      <w:r>
+        <w:rPr>
+          <w:rFonts w:ascii="Arial" w:hAnsi="Arial" w:cs="Arial"/>
+          <w:sz w:val="24"/>
+          <w:szCs w:val="24"/>
+        </w:rPr>
+        <w:t>InstrumentationTestCase</w:t>
+      </w:r>
+      <w:proofErr w:type="spellEnd"/>
+      <w:r>
+        <w:rPr>
+          <w:rFonts w:ascii="Arial" w:hAnsi="Arial" w:cs="Arial"/>
+          <w:sz w:val="24"/>
+          <w:szCs w:val="24"/>
+        </w:rPr>
+        <w:t>, die die Oberklasse für die zu implementierenden. Folgende Hauptunktionen sollen durch die Klasse abgedeckt werden:</w:t>
       </w:r>
     </w:p>
     <w:p>
@@ -5870,7 +7943,97 @@
           <w:sz w:val="24"/>
           <w:szCs w:val="24"/>
         </w:rPr>
-        <w:t>, das Zurückkehren von anderen Anwendungen und das Beenden der Anwendung. Für jeden dieser Fälle stehen in der Android besondere Methoden zur Verfügung (onCreate(), onPause(), onDestroy(), onResume(), onStop()), die bei der entsprechenden Veränderung des Anwendungszustandes aufgerufen werden. Die Instrumentation API bietet die Möglichkeit, die unterschiedlichen Zustände der Anwendung zu erzwingen und zu überprüfen, ob das gewünschte Verhalten auf den eingetretenen Anwendungszustand eingetreten ist.</w:t>
+        <w:t>, das Zurückkehren von anderen Anwendungen und das Beenden der Anwendung. Für jeden dieser Fälle stehen in der Android besondere Methoden zur Verfügung (</w:t>
+      </w:r>
+      <w:proofErr w:type="spellStart"/>
+      <w:r>
+        <w:rPr>
+          <w:rFonts w:ascii="Arial" w:hAnsi="Arial" w:cs="Arial"/>
+          <w:sz w:val="24"/>
+          <w:szCs w:val="24"/>
+        </w:rPr>
+        <w:t>onCreate</w:t>
+      </w:r>
+      <w:proofErr w:type="spellEnd"/>
+      <w:r>
+        <w:rPr>
+          <w:rFonts w:ascii="Arial" w:hAnsi="Arial" w:cs="Arial"/>
+          <w:sz w:val="24"/>
+          <w:szCs w:val="24"/>
+        </w:rPr>
+        <w:t xml:space="preserve">(), </w:t>
+      </w:r>
+      <w:proofErr w:type="spellStart"/>
+      <w:r>
+        <w:rPr>
+          <w:rFonts w:ascii="Arial" w:hAnsi="Arial" w:cs="Arial"/>
+          <w:sz w:val="24"/>
+          <w:szCs w:val="24"/>
+        </w:rPr>
+        <w:t>onPause</w:t>
+      </w:r>
+      <w:proofErr w:type="spellEnd"/>
+      <w:r>
+        <w:rPr>
+          <w:rFonts w:ascii="Arial" w:hAnsi="Arial" w:cs="Arial"/>
+          <w:sz w:val="24"/>
+          <w:szCs w:val="24"/>
+        </w:rPr>
+        <w:t xml:space="preserve">(), </w:t>
+      </w:r>
+      <w:proofErr w:type="spellStart"/>
+      <w:r>
+        <w:rPr>
+          <w:rFonts w:ascii="Arial" w:hAnsi="Arial" w:cs="Arial"/>
+          <w:sz w:val="24"/>
+          <w:szCs w:val="24"/>
+        </w:rPr>
+        <w:t>onDestroy</w:t>
+      </w:r>
+      <w:proofErr w:type="spellEnd"/>
+      <w:r>
+        <w:rPr>
+          <w:rFonts w:ascii="Arial" w:hAnsi="Arial" w:cs="Arial"/>
+          <w:sz w:val="24"/>
+          <w:szCs w:val="24"/>
+        </w:rPr>
+        <w:t xml:space="preserve">(), </w:t>
+      </w:r>
+      <w:proofErr w:type="spellStart"/>
+      <w:r>
+        <w:rPr>
+          <w:rFonts w:ascii="Arial" w:hAnsi="Arial" w:cs="Arial"/>
+          <w:sz w:val="24"/>
+          <w:szCs w:val="24"/>
+        </w:rPr>
+        <w:t>onResume</w:t>
+      </w:r>
+      <w:proofErr w:type="spellEnd"/>
+      <w:r>
+        <w:rPr>
+          <w:rFonts w:ascii="Arial" w:hAnsi="Arial" w:cs="Arial"/>
+          <w:sz w:val="24"/>
+          <w:szCs w:val="24"/>
+        </w:rPr>
+        <w:t xml:space="preserve">(), </w:t>
+      </w:r>
+      <w:proofErr w:type="spellStart"/>
+      <w:r>
+        <w:rPr>
+          <w:rFonts w:ascii="Arial" w:hAnsi="Arial" w:cs="Arial"/>
+          <w:sz w:val="24"/>
+          <w:szCs w:val="24"/>
+        </w:rPr>
+        <w:t>onStop</w:t>
+      </w:r>
+      <w:proofErr w:type="spellEnd"/>
+      <w:r>
+        <w:rPr>
+          <w:rFonts w:ascii="Arial" w:hAnsi="Arial" w:cs="Arial"/>
+          <w:sz w:val="24"/>
+          <w:szCs w:val="24"/>
+        </w:rPr>
+        <w:t>()), die bei der entsprechenden Veränderung des Anwendungszustandes aufgerufen werden. Die Instrumentation API bietet die Möglichkeit, die unterschiedlichen Zustände der Anwendung zu erzwingen und zu überprüfen, ob das gewünschte Verhalten auf den eingetretenen Anwendungszustand eingetreten ist.</w:t>
       </w:r>
     </w:p>
     <w:p>
@@ -5912,15 +8075,51 @@
           <w:sz w:val="24"/>
           <w:szCs w:val="24"/>
         </w:rPr>
-        <w:t xml:space="preserve">Die Instrumentation API bietet Funktionalitäten an, um Abhängikeiten einer Anwendung zu anderen Ressourcen abzubilden. </w:t>
-      </w:r>
-      <w:r>
-        <w:rPr>
-          <w:rFonts w:ascii="Arial" w:hAnsi="Arial" w:cs="Arial"/>
-          <w:sz w:val="24"/>
-          <w:szCs w:val="24"/>
-        </w:rPr>
-        <w:t>So besteht die Möglickeit kritische Ressourcen durch Mock-Objekte zu ersetzen oder die Anwendungen in einem isolierten Kontext zu testen.</w:t>
+        <w:t xml:space="preserve">Die Instrumentation API bietet Funktionalitäten an, um </w:t>
+      </w:r>
+      <w:proofErr w:type="spellStart"/>
+      <w:r>
+        <w:rPr>
+          <w:rFonts w:ascii="Arial" w:hAnsi="Arial" w:cs="Arial"/>
+          <w:sz w:val="24"/>
+          <w:szCs w:val="24"/>
+        </w:rPr>
+        <w:t>Abhängikeiten</w:t>
+      </w:r>
+      <w:proofErr w:type="spellEnd"/>
+      <w:r>
+        <w:rPr>
+          <w:rFonts w:ascii="Arial" w:hAnsi="Arial" w:cs="Arial"/>
+          <w:sz w:val="24"/>
+          <w:szCs w:val="24"/>
+        </w:rPr>
+        <w:t xml:space="preserve"> einer Anwendung zu anderen Ressourcen abzubilden. </w:t>
+      </w:r>
+      <w:r>
+        <w:rPr>
+          <w:rFonts w:ascii="Arial" w:hAnsi="Arial" w:cs="Arial"/>
+          <w:sz w:val="24"/>
+          <w:szCs w:val="24"/>
+        </w:rPr>
+        <w:t xml:space="preserve">So besteht die </w:t>
+      </w:r>
+      <w:proofErr w:type="spellStart"/>
+      <w:r>
+        <w:rPr>
+          <w:rFonts w:ascii="Arial" w:hAnsi="Arial" w:cs="Arial"/>
+          <w:sz w:val="24"/>
+          <w:szCs w:val="24"/>
+        </w:rPr>
+        <w:t>Möglickeit</w:t>
+      </w:r>
+      <w:proofErr w:type="spellEnd"/>
+      <w:r>
+        <w:rPr>
+          <w:rFonts w:ascii="Arial" w:hAnsi="Arial" w:cs="Arial"/>
+          <w:sz w:val="24"/>
+          <w:szCs w:val="24"/>
+        </w:rPr>
+        <w:t xml:space="preserve"> kritische Ressourcen durch Mock-Objekte zu ersetzen oder die Anwendungen in einem isolierten Kontext zu testen.</w:t>
       </w:r>
     </w:p>
     <w:p>
@@ -5962,7 +8161,25 @@
           <w:sz w:val="24"/>
           <w:szCs w:val="24"/>
         </w:rPr>
-        <w:t>Als dritte Funktion bietet die Klasse InstrumentationTestCase die Möglichkeit, Benutzereingaben (Tastendruck, Berührung des Touchscreens usw.) zu simulieren und die Reaktion der Anwendung auf die Eingaben zu überprüfen.</w:t>
+        <w:t xml:space="preserve">Als dritte Funktion bietet die Klasse </w:t>
+      </w:r>
+      <w:proofErr w:type="spellStart"/>
+      <w:r>
+        <w:rPr>
+          <w:rFonts w:ascii="Arial" w:hAnsi="Arial" w:cs="Arial"/>
+          <w:sz w:val="24"/>
+          <w:szCs w:val="24"/>
+        </w:rPr>
+        <w:t>InstrumentationTestCase</w:t>
+      </w:r>
+      <w:proofErr w:type="spellEnd"/>
+      <w:r>
+        <w:rPr>
+          <w:rFonts w:ascii="Arial" w:hAnsi="Arial" w:cs="Arial"/>
+          <w:sz w:val="24"/>
+          <w:szCs w:val="24"/>
+        </w:rPr>
+        <w:t xml:space="preserve"> die Möglichkeit, Benutzereingaben (Tastendruck, Berührung des Touchscreens usw.) zu simulieren und die Reaktion der Anwendung auf die Eingaben zu überprüfen.</w:t>
       </w:r>
     </w:p>
     <w:p>
@@ -5988,7 +8205,43 @@
           <w:sz w:val="24"/>
           <w:szCs w:val="24"/>
         </w:rPr>
-        <w:t>Testklassen stehen drei Klassen zur Verfügung, die die Klasse InstrumentationTestCase implementieren. Diese Klassen unterscheiden sich in vorallem in der Laufumgebung, in der die Tests der Anwendung ablaufen.</w:t>
+        <w:t xml:space="preserve">Testklassen stehen drei Klassen zur Verfügung, die die Klasse </w:t>
+      </w:r>
+      <w:proofErr w:type="spellStart"/>
+      <w:r>
+        <w:rPr>
+          <w:rFonts w:ascii="Arial" w:hAnsi="Arial" w:cs="Arial"/>
+          <w:sz w:val="24"/>
+          <w:szCs w:val="24"/>
+        </w:rPr>
+        <w:t>InstrumentationTestCase</w:t>
+      </w:r>
+      <w:proofErr w:type="spellEnd"/>
+      <w:r>
+        <w:rPr>
+          <w:rFonts w:ascii="Arial" w:hAnsi="Arial" w:cs="Arial"/>
+          <w:sz w:val="24"/>
+          <w:szCs w:val="24"/>
+        </w:rPr>
+        <w:t xml:space="preserve"> implementieren. Diese Klassen unterscheiden sich in </w:t>
+      </w:r>
+      <w:proofErr w:type="spellStart"/>
+      <w:r>
+        <w:rPr>
+          <w:rFonts w:ascii="Arial" w:hAnsi="Arial" w:cs="Arial"/>
+          <w:sz w:val="24"/>
+          <w:szCs w:val="24"/>
+        </w:rPr>
+        <w:t>vorallem</w:t>
+      </w:r>
+      <w:proofErr w:type="spellEnd"/>
+      <w:r>
+        <w:rPr>
+          <w:rFonts w:ascii="Arial" w:hAnsi="Arial" w:cs="Arial"/>
+          <w:sz w:val="24"/>
+          <w:szCs w:val="24"/>
+        </w:rPr>
+        <w:t xml:space="preserve"> in der Laufumgebung, in der die Tests der Anwendung ablaufen.</w:t>
       </w:r>
     </w:p>
     <w:p>
@@ -6030,7 +8283,61 @@
           <w:sz w:val="24"/>
           <w:szCs w:val="24"/>
         </w:rPr>
-        <w:t xml:space="preserve">Diese Klasse stellt Funktionalitäten bereit um mehrere Activities in einer Anwendung zu testen. Für die durchzuführen Tests wird eine Instanz der zu testenden Anwendung in der normalen System-Umgebung generiert. Für den Aufruf anderer Activities können Mock Intents eingesetzt werden. </w:t>
+        <w:t xml:space="preserve">Diese Klasse stellt Funktionalitäten bereit um mehrere </w:t>
+      </w:r>
+      <w:proofErr w:type="spellStart"/>
+      <w:r>
+        <w:rPr>
+          <w:rFonts w:ascii="Arial" w:hAnsi="Arial" w:cs="Arial"/>
+          <w:sz w:val="24"/>
+          <w:szCs w:val="24"/>
+        </w:rPr>
+        <w:t>Activities</w:t>
+      </w:r>
+      <w:proofErr w:type="spellEnd"/>
+      <w:r>
+        <w:rPr>
+          <w:rFonts w:ascii="Arial" w:hAnsi="Arial" w:cs="Arial"/>
+          <w:sz w:val="24"/>
+          <w:szCs w:val="24"/>
+        </w:rPr>
+        <w:t xml:space="preserve"> in einer Anwendung zu testen. Für die durchzuführen Tests wird eine Instanz der zu testenden Anwendung in der normalen System-Umgebung generiert. Für den Aufruf anderer </w:t>
+      </w:r>
+      <w:proofErr w:type="spellStart"/>
+      <w:r>
+        <w:rPr>
+          <w:rFonts w:ascii="Arial" w:hAnsi="Arial" w:cs="Arial"/>
+          <w:sz w:val="24"/>
+          <w:szCs w:val="24"/>
+        </w:rPr>
+        <w:t>Activities</w:t>
+      </w:r>
+      <w:proofErr w:type="spellEnd"/>
+      <w:r>
+        <w:rPr>
+          <w:rFonts w:ascii="Arial" w:hAnsi="Arial" w:cs="Arial"/>
+          <w:sz w:val="24"/>
+          <w:szCs w:val="24"/>
+        </w:rPr>
+        <w:t xml:space="preserve"> können Mock </w:t>
+      </w:r>
+      <w:proofErr w:type="spellStart"/>
+      <w:r>
+        <w:rPr>
+          <w:rFonts w:ascii="Arial" w:hAnsi="Arial" w:cs="Arial"/>
+          <w:sz w:val="24"/>
+          <w:szCs w:val="24"/>
+        </w:rPr>
+        <w:t>Intents</w:t>
+      </w:r>
+      <w:proofErr w:type="spellEnd"/>
+      <w:r>
+        <w:rPr>
+          <w:rFonts w:ascii="Arial" w:hAnsi="Arial" w:cs="Arial"/>
+          <w:sz w:val="24"/>
+          <w:szCs w:val="24"/>
+        </w:rPr>
+        <w:t xml:space="preserve"> eingesetzt werden. </w:t>
       </w:r>
       <w:r>
         <w:rPr>
@@ -6067,6 +8374,7 @@
           <w:szCs w:val="24"/>
         </w:rPr>
       </w:pPr>
+      <w:proofErr w:type="spellStart"/>
       <w:r>
         <w:rPr>
           <w:rFonts w:ascii="Arial" w:hAnsi="Arial" w:cs="Arial"/>
@@ -6076,6 +8384,7 @@
         <w:lastRenderedPageBreak/>
         <w:t>ActivityUnitTestCase</w:t>
       </w:r>
+      <w:proofErr w:type="spellEnd"/>
     </w:p>
     <w:p>
       <w:pPr>
@@ -6093,7 +8402,25 @@
           <w:sz w:val="24"/>
           <w:szCs w:val="24"/>
         </w:rPr>
-        <w:t>Im Gegensatz zu der Klasse ActivityInstrumentationTestCase2 wird bei der Verwendung der Oberklasse ActivityUnitTestCase au</w:t>
+        <w:t xml:space="preserve">Im Gegensatz zu der Klasse ActivityInstrumentationTestCase2 wird bei der Verwendung der Oberklasse </w:t>
+      </w:r>
+      <w:proofErr w:type="spellStart"/>
+      <w:r>
+        <w:rPr>
+          <w:rFonts w:ascii="Arial" w:hAnsi="Arial" w:cs="Arial"/>
+          <w:sz w:val="24"/>
+          <w:szCs w:val="24"/>
+        </w:rPr>
+        <w:t>ActivityUnitTestCase</w:t>
+      </w:r>
+      <w:proofErr w:type="spellEnd"/>
+      <w:r>
+        <w:rPr>
+          <w:rFonts w:ascii="Arial" w:hAnsi="Arial" w:cs="Arial"/>
+          <w:sz w:val="24"/>
+          <w:szCs w:val="24"/>
+        </w:rPr>
+        <w:t xml:space="preserve"> au</w:t>
       </w:r>
       <w:r>
         <w:rPr>
@@ -6117,7 +8444,43 @@
           <w:sz w:val="24"/>
           <w:szCs w:val="24"/>
         </w:rPr>
-        <w:t>Aus diesem Grund ist auch die Einbindung von Mock Objekten für den System-Context möglich. Die Nutzung von Mock-Objekten anderer Activities ist nicht möglich.</w:t>
+        <w:t>Aus diesem Grund ist auch die Einbindung von Mock Objekten für den System-</w:t>
+      </w:r>
+      <w:proofErr w:type="spellStart"/>
+      <w:r>
+        <w:rPr>
+          <w:rFonts w:ascii="Arial" w:hAnsi="Arial" w:cs="Arial"/>
+          <w:sz w:val="24"/>
+          <w:szCs w:val="24"/>
+        </w:rPr>
+        <w:t>Context</w:t>
+      </w:r>
+      <w:proofErr w:type="spellEnd"/>
+      <w:r>
+        <w:rPr>
+          <w:rFonts w:ascii="Arial" w:hAnsi="Arial" w:cs="Arial"/>
+          <w:sz w:val="24"/>
+          <w:szCs w:val="24"/>
+        </w:rPr>
+        <w:t xml:space="preserve"> möglich. Die Nutzung von Mock-Objekten anderer </w:t>
+      </w:r>
+      <w:proofErr w:type="spellStart"/>
+      <w:r>
+        <w:rPr>
+          <w:rFonts w:ascii="Arial" w:hAnsi="Arial" w:cs="Arial"/>
+          <w:sz w:val="24"/>
+          <w:szCs w:val="24"/>
+        </w:rPr>
+        <w:t>Activities</w:t>
+      </w:r>
+      <w:proofErr w:type="spellEnd"/>
+      <w:r>
+        <w:rPr>
+          <w:rFonts w:ascii="Arial" w:hAnsi="Arial" w:cs="Arial"/>
+          <w:sz w:val="24"/>
+          <w:szCs w:val="24"/>
+        </w:rPr>
+        <w:t xml:space="preserve"> ist nicht möglich.</w:t>
       </w:r>
     </w:p>
     <w:p>
@@ -6135,6 +8498,7 @@
           <w:szCs w:val="24"/>
         </w:rPr>
       </w:pPr>
+      <w:proofErr w:type="spellStart"/>
       <w:r>
         <w:rPr>
           <w:rFonts w:ascii="Arial" w:hAnsi="Arial" w:cs="Arial"/>
@@ -6143,6 +8507,7 @@
         </w:rPr>
         <w:t>SingleLaunchActivityTestCase</w:t>
       </w:r>
+      <w:proofErr w:type="spellEnd"/>
     </w:p>
     <w:p>
       <w:pPr>
@@ -6160,7 +8525,61 @@
           <w:sz w:val="24"/>
           <w:szCs w:val="24"/>
         </w:rPr>
-        <w:t>Die Klasse SingleLaunchActivityTestCase wird für Testumgebung genutzt, die sich während des Tests nicht verändern. Die zugehörigen setUp() und tearDown() Methoden werden nur einmal aufgerufen. Somit bleibt die Testumgebung für die durchzuführenden Test</w:t>
+        <w:t xml:space="preserve">Die Klasse </w:t>
+      </w:r>
+      <w:proofErr w:type="spellStart"/>
+      <w:r>
+        <w:rPr>
+          <w:rFonts w:ascii="Arial" w:hAnsi="Arial" w:cs="Arial"/>
+          <w:sz w:val="24"/>
+          <w:szCs w:val="24"/>
+        </w:rPr>
+        <w:t>SingleLaunchActivityTestCase</w:t>
+      </w:r>
+      <w:proofErr w:type="spellEnd"/>
+      <w:r>
+        <w:rPr>
+          <w:rFonts w:ascii="Arial" w:hAnsi="Arial" w:cs="Arial"/>
+          <w:sz w:val="24"/>
+          <w:szCs w:val="24"/>
+        </w:rPr>
+        <w:t xml:space="preserve"> wird für Testumgebung genutzt, die sich während des Tests nicht verändern. Die zugehörigen </w:t>
+      </w:r>
+      <w:proofErr w:type="spellStart"/>
+      <w:r>
+        <w:rPr>
+          <w:rFonts w:ascii="Arial" w:hAnsi="Arial" w:cs="Arial"/>
+          <w:sz w:val="24"/>
+          <w:szCs w:val="24"/>
+        </w:rPr>
+        <w:t>setUp</w:t>
+      </w:r>
+      <w:proofErr w:type="spellEnd"/>
+      <w:r>
+        <w:rPr>
+          <w:rFonts w:ascii="Arial" w:hAnsi="Arial" w:cs="Arial"/>
+          <w:sz w:val="24"/>
+          <w:szCs w:val="24"/>
+        </w:rPr>
+        <w:t xml:space="preserve">() und </w:t>
+      </w:r>
+      <w:proofErr w:type="spellStart"/>
+      <w:r>
+        <w:rPr>
+          <w:rFonts w:ascii="Arial" w:hAnsi="Arial" w:cs="Arial"/>
+          <w:sz w:val="24"/>
+          <w:szCs w:val="24"/>
+        </w:rPr>
+        <w:t>tearDown</w:t>
+      </w:r>
+      <w:proofErr w:type="spellEnd"/>
+      <w:r>
+        <w:rPr>
+          <w:rFonts w:ascii="Arial" w:hAnsi="Arial" w:cs="Arial"/>
+          <w:sz w:val="24"/>
+          <w:szCs w:val="24"/>
+        </w:rPr>
+        <w:t>() Methoden werden nur einmal aufgerufen. Somit bleibt die Testumgebung für die durchzuführenden Test</w:t>
       </w:r>
       <w:r>
         <w:rPr>
@@ -6206,24 +8625,24 @@
           <w:szCs w:val="24"/>
         </w:rPr>
       </w:pPr>
-    </w:p>
-    <w:p>
-      <w:pPr>
-        <w:jc w:val="both"/>
-        <w:rPr>
-          <w:rFonts w:ascii="Arial" w:hAnsi="Arial" w:cs="Arial"/>
-          <w:sz w:val="24"/>
-          <w:szCs w:val="24"/>
-        </w:rPr>
-      </w:pPr>
-      <w:r>
-        <w:rPr>
-          <w:rFonts w:ascii="Arial" w:hAnsi="Arial" w:cs="Arial"/>
-          <w:sz w:val="24"/>
-          <w:szCs w:val="24"/>
-        </w:rPr>
-        <w:t>2.3.4.3 Service Testing</w:t>
-      </w:r>
+      <w:r>
+        <w:rPr>
+          <w:rFonts w:ascii="Arial" w:hAnsi="Arial" w:cs="Arial"/>
+          <w:sz w:val="24"/>
+          <w:szCs w:val="24"/>
+        </w:rPr>
+        <w:t xml:space="preserve">2.3.4.3 Service </w:t>
+      </w:r>
+      <w:proofErr w:type="spellStart"/>
+      <w:r>
+        <w:rPr>
+          <w:rFonts w:ascii="Arial" w:hAnsi="Arial" w:cs="Arial"/>
+          <w:sz w:val="24"/>
+          <w:szCs w:val="24"/>
+        </w:rPr>
+        <w:t>Testing</w:t>
+      </w:r>
+      <w:proofErr w:type="spellEnd"/>
     </w:p>
     <w:p>
       <w:pPr>
@@ -6280,7 +8699,97 @@
           <w:sz w:val="24"/>
           <w:szCs w:val="24"/>
         </w:rPr>
-        <w:t>Services laufen im gleichen Prozess ab, wie die Anwendung durch die der Service gestartet wurde. Somit dürfen die Services einer Android-Anwednung nicht mit Threads und Systemprozessen verwechselt werden. Ähnlich wie die Activities durchlaufen auch Services einen bestimmten Lebenszyklus, für dessen Steuerung diverse Methoden zur Verfügung stehen (onCreate(), onDestroy(), onStartCommand()).</w:t>
+        <w:t>Services laufen im gleichen Prozess ab, wie die Anwendung durch die der Service gestartet wurde. Somit dürfen die Services einer Android-</w:t>
+      </w:r>
+      <w:proofErr w:type="spellStart"/>
+      <w:r>
+        <w:rPr>
+          <w:rFonts w:ascii="Arial" w:hAnsi="Arial" w:cs="Arial"/>
+          <w:sz w:val="24"/>
+          <w:szCs w:val="24"/>
+        </w:rPr>
+        <w:t>Anwednung</w:t>
+      </w:r>
+      <w:proofErr w:type="spellEnd"/>
+      <w:r>
+        <w:rPr>
+          <w:rFonts w:ascii="Arial" w:hAnsi="Arial" w:cs="Arial"/>
+          <w:sz w:val="24"/>
+          <w:szCs w:val="24"/>
+        </w:rPr>
+        <w:t xml:space="preserve"> nicht mit Threads und Systemprozessen verwechselt werden. Ähnlich wie die </w:t>
+      </w:r>
+      <w:proofErr w:type="spellStart"/>
+      <w:r>
+        <w:rPr>
+          <w:rFonts w:ascii="Arial" w:hAnsi="Arial" w:cs="Arial"/>
+          <w:sz w:val="24"/>
+          <w:szCs w:val="24"/>
+        </w:rPr>
+        <w:t>Activities</w:t>
+      </w:r>
+      <w:proofErr w:type="spellEnd"/>
+      <w:r>
+        <w:rPr>
+          <w:rFonts w:ascii="Arial" w:hAnsi="Arial" w:cs="Arial"/>
+          <w:sz w:val="24"/>
+          <w:szCs w:val="24"/>
+        </w:rPr>
+        <w:t xml:space="preserve"> durchlaufen auch Services einen bestimmten Lebenszyklus, für dessen Steuerung diverse Methoden zur Verfügung stehen (</w:t>
+      </w:r>
+      <w:proofErr w:type="spellStart"/>
+      <w:r>
+        <w:rPr>
+          <w:rFonts w:ascii="Arial" w:hAnsi="Arial" w:cs="Arial"/>
+          <w:sz w:val="24"/>
+          <w:szCs w:val="24"/>
+        </w:rPr>
+        <w:t>onCreate</w:t>
+      </w:r>
+      <w:proofErr w:type="spellEnd"/>
+      <w:r>
+        <w:rPr>
+          <w:rFonts w:ascii="Arial" w:hAnsi="Arial" w:cs="Arial"/>
+          <w:sz w:val="24"/>
+          <w:szCs w:val="24"/>
+        </w:rPr>
+        <w:t xml:space="preserve">(), </w:t>
+      </w:r>
+      <w:proofErr w:type="spellStart"/>
+      <w:r>
+        <w:rPr>
+          <w:rFonts w:ascii="Arial" w:hAnsi="Arial" w:cs="Arial"/>
+          <w:sz w:val="24"/>
+          <w:szCs w:val="24"/>
+        </w:rPr>
+        <w:t>onDestroy</w:t>
+      </w:r>
+      <w:proofErr w:type="spellEnd"/>
+      <w:r>
+        <w:rPr>
+          <w:rFonts w:ascii="Arial" w:hAnsi="Arial" w:cs="Arial"/>
+          <w:sz w:val="24"/>
+          <w:szCs w:val="24"/>
+        </w:rPr>
+        <w:t xml:space="preserve">(), </w:t>
+      </w:r>
+      <w:proofErr w:type="spellStart"/>
+      <w:r>
+        <w:rPr>
+          <w:rFonts w:ascii="Arial" w:hAnsi="Arial" w:cs="Arial"/>
+          <w:sz w:val="24"/>
+          <w:szCs w:val="24"/>
+        </w:rPr>
+        <w:t>onStartCommand</w:t>
+      </w:r>
+      <w:proofErr w:type="spellEnd"/>
+      <w:r>
+        <w:rPr>
+          <w:rFonts w:ascii="Arial" w:hAnsi="Arial" w:cs="Arial"/>
+          <w:sz w:val="24"/>
+          <w:szCs w:val="24"/>
+        </w:rPr>
+        <w:t>()).</w:t>
       </w:r>
       <w:r>
         <w:rPr>
@@ -6316,6 +8825,7 @@
           <w:szCs w:val="24"/>
         </w:rPr>
       </w:pPr>
+      <w:proofErr w:type="spellStart"/>
       <w:r>
         <w:rPr>
           <w:rFonts w:ascii="Arial" w:hAnsi="Arial" w:cs="Arial"/>
@@ -6332,6 +8842,7 @@
         </w:rPr>
         <w:t>TestCase</w:t>
       </w:r>
+      <w:proofErr w:type="spellEnd"/>
     </w:p>
     <w:p>
       <w:pPr>
@@ -6349,46 +8860,180 @@
           <w:sz w:val="24"/>
           <w:szCs w:val="24"/>
         </w:rPr>
-        <w:t>Die Klasse ServiceTestCase ist eine Unterklasse der Klasse TestCase</w:t>
-      </w:r>
-      <w:bookmarkStart w:id="3" w:name="_GoBack"/>
-      <w:bookmarkEnd w:id="3"/>
-      <w:r>
-        <w:rPr>
-          <w:rFonts w:ascii="Arial" w:hAnsi="Arial" w:cs="Arial"/>
-          <w:sz w:val="24"/>
-          <w:szCs w:val="24"/>
-        </w:rPr>
-        <w:t xml:space="preserve"> aus dem JUnit-Framwork.</w:t>
-      </w:r>
-    </w:p>
-    <w:p>
-      <w:pPr>
-        <w:jc w:val="both"/>
-        <w:rPr>
-          <w:rFonts w:ascii="Arial" w:hAnsi="Arial" w:cs="Arial"/>
-          <w:sz w:val="24"/>
-          <w:szCs w:val="24"/>
-        </w:rPr>
-      </w:pPr>
-    </w:p>
-    <w:p>
-      <w:pPr>
-        <w:jc w:val="both"/>
-        <w:rPr>
-          <w:rFonts w:ascii="Arial" w:hAnsi="Arial" w:cs="Arial"/>
-          <w:sz w:val="24"/>
-          <w:szCs w:val="24"/>
-        </w:rPr>
-      </w:pPr>
-      <w:r>
-        <w:rPr>
-          <w:rFonts w:ascii="Arial" w:hAnsi="Arial" w:cs="Arial"/>
-          <w:sz w:val="24"/>
-          <w:szCs w:val="24"/>
-        </w:rPr>
-        <w:t>2.3.4.4 Content Provider Testing</w:t>
-      </w:r>
+        <w:t xml:space="preserve">Die Klasse </w:t>
+      </w:r>
+      <w:proofErr w:type="spellStart"/>
+      <w:r>
+        <w:rPr>
+          <w:rFonts w:ascii="Arial" w:hAnsi="Arial" w:cs="Arial"/>
+          <w:sz w:val="24"/>
+          <w:szCs w:val="24"/>
+        </w:rPr>
+        <w:t>ServiceTestCase</w:t>
+      </w:r>
+      <w:proofErr w:type="spellEnd"/>
+      <w:r>
+        <w:rPr>
+          <w:rFonts w:ascii="Arial" w:hAnsi="Arial" w:cs="Arial"/>
+          <w:sz w:val="24"/>
+          <w:szCs w:val="24"/>
+        </w:rPr>
+        <w:t xml:space="preserve"> ist eine Unterklasse der Klasse </w:t>
+      </w:r>
+      <w:proofErr w:type="spellStart"/>
+      <w:r>
+        <w:rPr>
+          <w:rFonts w:ascii="Arial" w:hAnsi="Arial" w:cs="Arial"/>
+          <w:sz w:val="24"/>
+          <w:szCs w:val="24"/>
+        </w:rPr>
+        <w:t>TestCase</w:t>
+      </w:r>
+      <w:proofErr w:type="spellEnd"/>
+      <w:r>
+        <w:rPr>
+          <w:rFonts w:ascii="Arial" w:hAnsi="Arial" w:cs="Arial"/>
+          <w:sz w:val="24"/>
+          <w:szCs w:val="24"/>
+        </w:rPr>
+        <w:t xml:space="preserve"> aus dem </w:t>
+      </w:r>
+      <w:proofErr w:type="spellStart"/>
+      <w:r>
+        <w:rPr>
+          <w:rFonts w:ascii="Arial" w:hAnsi="Arial" w:cs="Arial"/>
+          <w:sz w:val="24"/>
+          <w:szCs w:val="24"/>
+        </w:rPr>
+        <w:t>JUnit-Framwork</w:t>
+      </w:r>
+      <w:proofErr w:type="spellEnd"/>
+      <w:r>
+        <w:rPr>
+          <w:rFonts w:ascii="Arial" w:hAnsi="Arial" w:cs="Arial"/>
+          <w:sz w:val="24"/>
+          <w:szCs w:val="24"/>
+        </w:rPr>
+        <w:t>.</w:t>
+      </w:r>
+      <w:r>
+        <w:rPr>
+          <w:rFonts w:ascii="Arial" w:hAnsi="Arial" w:cs="Arial"/>
+          <w:sz w:val="24"/>
+          <w:szCs w:val="24"/>
+        </w:rPr>
+        <w:t xml:space="preserve"> Die Klasse stellt Methoden zur Verfügung um die Testumgebung zu initialisieren. Weiterhin können Mock-Objekte von Anwendungen (</w:t>
+      </w:r>
+      <w:proofErr w:type="spellStart"/>
+      <w:r>
+        <w:rPr>
+          <w:rFonts w:ascii="Arial" w:hAnsi="Arial" w:cs="Arial"/>
+          <w:sz w:val="24"/>
+          <w:szCs w:val="24"/>
+        </w:rPr>
+        <w:t>setApplication</w:t>
+      </w:r>
+      <w:proofErr w:type="spellEnd"/>
+      <w:r>
+        <w:rPr>
+          <w:rFonts w:ascii="Arial" w:hAnsi="Arial" w:cs="Arial"/>
+          <w:sz w:val="24"/>
+          <w:szCs w:val="24"/>
+        </w:rPr>
+        <w:t>())und Kontexten (</w:t>
+      </w:r>
+      <w:proofErr w:type="spellStart"/>
+      <w:r>
+        <w:rPr>
+          <w:rFonts w:ascii="Arial" w:hAnsi="Arial" w:cs="Arial"/>
+          <w:sz w:val="24"/>
+          <w:szCs w:val="24"/>
+        </w:rPr>
+        <w:t>setContext</w:t>
+      </w:r>
+      <w:proofErr w:type="spellEnd"/>
+      <w:r>
+        <w:rPr>
+          <w:rFonts w:ascii="Arial" w:hAnsi="Arial" w:cs="Arial"/>
+          <w:sz w:val="24"/>
+          <w:szCs w:val="24"/>
+        </w:rPr>
+        <w:t xml:space="preserve">()) eingebunden werden, die die Testumgebung von dem realen zu testenden System isolieren. Die Initialisierung der Testumgebung wird solange herausgezögert, bis die Methode </w:t>
+      </w:r>
+      <w:proofErr w:type="spellStart"/>
+      <w:r>
+        <w:rPr>
+          <w:rFonts w:ascii="Arial" w:hAnsi="Arial" w:cs="Arial"/>
+          <w:sz w:val="24"/>
+          <w:szCs w:val="24"/>
+        </w:rPr>
+        <w:t>ServiceTestCase.startService</w:t>
+      </w:r>
+      <w:proofErr w:type="spellEnd"/>
+      <w:r>
+        <w:rPr>
+          <w:rFonts w:ascii="Arial" w:hAnsi="Arial" w:cs="Arial"/>
+          <w:sz w:val="24"/>
+          <w:szCs w:val="24"/>
+        </w:rPr>
+        <w:t xml:space="preserve">() oder </w:t>
+      </w:r>
+      <w:proofErr w:type="spellStart"/>
+      <w:r>
+        <w:rPr>
+          <w:rFonts w:ascii="Arial" w:hAnsi="Arial" w:cs="Arial"/>
+          <w:sz w:val="24"/>
+          <w:szCs w:val="24"/>
+        </w:rPr>
+        <w:t>ServiceTestCase.bindService</w:t>
+      </w:r>
+      <w:proofErr w:type="spellEnd"/>
+      <w:r>
+        <w:rPr>
+          <w:rFonts w:ascii="Arial" w:hAnsi="Arial" w:cs="Arial"/>
+          <w:sz w:val="24"/>
+          <w:szCs w:val="24"/>
+        </w:rPr>
+        <w:t>() aufgerufen wird.</w:t>
+      </w:r>
+    </w:p>
+    <w:p>
+      <w:pPr>
+        <w:jc w:val="both"/>
+        <w:rPr>
+          <w:rFonts w:ascii="Arial" w:hAnsi="Arial" w:cs="Arial"/>
+          <w:sz w:val="24"/>
+          <w:szCs w:val="24"/>
+        </w:rPr>
+      </w:pPr>
+    </w:p>
+    <w:p>
+      <w:pPr>
+        <w:jc w:val="both"/>
+        <w:rPr>
+          <w:rFonts w:ascii="Arial" w:hAnsi="Arial" w:cs="Arial"/>
+          <w:sz w:val="24"/>
+          <w:szCs w:val="24"/>
+        </w:rPr>
+      </w:pPr>
+      <w:r>
+        <w:rPr>
+          <w:rFonts w:ascii="Arial" w:hAnsi="Arial" w:cs="Arial"/>
+          <w:sz w:val="24"/>
+          <w:szCs w:val="24"/>
+        </w:rPr>
+        <w:t xml:space="preserve">2.3.4.4 Content Provider </w:t>
+      </w:r>
+      <w:proofErr w:type="spellStart"/>
+      <w:r>
+        <w:rPr>
+          <w:rFonts w:ascii="Arial" w:hAnsi="Arial" w:cs="Arial"/>
+          <w:sz w:val="24"/>
+          <w:szCs w:val="24"/>
+        </w:rPr>
+        <w:t>Testing</w:t>
+      </w:r>
+      <w:proofErr w:type="spellEnd"/>
     </w:p>
     <w:p>
       <w:pPr>
@@ -6467,7 +9112,6 @@
           <w:sz w:val="24"/>
           <w:szCs w:val="24"/>
         </w:rPr>
-        <w:lastRenderedPageBreak/>
         <w:t>Test</w:t>
       </w:r>
     </w:p>
@@ -6485,6 +9129,7 @@
           <w:szCs w:val="24"/>
         </w:rPr>
       </w:pPr>
+      <w:proofErr w:type="spellStart"/>
       <w:r>
         <w:rPr>
           <w:rFonts w:ascii="Arial" w:hAnsi="Arial" w:cs="Arial"/>
@@ -6493,6 +9138,7 @@
         </w:rPr>
         <w:t>JUnit</w:t>
       </w:r>
+      <w:proofErr w:type="spellEnd"/>
     </w:p>
     <w:p>
       <w:pPr>
@@ -7123,6 +9769,7 @@
           <w:sz w:val="24"/>
           <w:szCs w:val="24"/>
         </w:rPr>
+        <w:lastRenderedPageBreak/>
         <w:br w:type="page"/>
       </w:r>
     </w:p>
@@ -7252,8 +9899,13 @@
         <w:endnoteRef/>
       </w:r>
       <w:r>
-        <w:t xml:space="preserve"> 3 Extensible Markup Languag</w:t>
-      </w:r>
+        <w:t xml:space="preserve"> 3 Extensible Markup </w:t>
+      </w:r>
+      <w:proofErr w:type="spellStart"/>
+      <w:r>
+        <w:t>Languag</w:t>
+      </w:r>
+      <w:proofErr w:type="spellEnd"/>
     </w:p>
   </w:endnote>
 </w:endnotes>
@@ -9324,7 +11976,7 @@
 </file>
 
 <file path=customXml/itemProps1.xml><?xml version="1.0" encoding="utf-8"?>
-<ds:datastoreItem xmlns:ds="http://schemas.openxmlformats.org/officeDocument/2006/customXml" ds:itemID="{CB232951-7DCD-4C77-B0E6-8B89BBBA17A7}">
+<ds:datastoreItem xmlns:ds="http://schemas.openxmlformats.org/officeDocument/2006/customXml" ds:itemID="{8EC2F706-2E8B-48C7-9676-4447B3D78D90}">
   <ds:schemaRefs>
     <ds:schemaRef ds:uri="http://schemas.openxmlformats.org/officeDocument/2006/bibliography"/>
   </ds:schemaRefs>

</xml_diff>